<commit_message>
Commit fin du cours 12.03.18
</commit_message>
<xml_diff>
--- a/Projet Web/Documentation/Projet Web Corentin Bompard.docx
+++ b/Projet Web/Documentation/Projet Web Corentin Bompard.docx
@@ -2780,21 +2780,8 @@
           <w:szCs w:val="14"/>
           <w:lang w:eastAsia="fr-FR"/>
         </w:rPr>
-        <w:t xml:space="preserve"> complet avec toutes ses </w:t>
-      </w:r>
-      <w:proofErr w:type="gramStart"/>
-      <w:r>
-        <w:rPr>
-          <w:rFonts w:ascii="Arial" w:hAnsi="Arial"/>
-          <w:i/>
-          <w:iCs/>
-          <w:sz w:val="24"/>
-          <w:szCs w:val="14"/>
-          <w:lang w:eastAsia="fr-FR"/>
-        </w:rPr>
-        <w:t>annexes:</w:t>
-      </w:r>
-      <w:proofErr w:type="gramEnd"/>
+        <w:t xml:space="preserve"> complet avec toutes ses annexes:</w:t>
+      </w:r>
     </w:p>
     <w:p>
       <w:pPr>
@@ -2859,7 +2846,6 @@
           <w:lang w:eastAsia="fr-FR"/>
         </w:rPr>
       </w:pPr>
-      <w:proofErr w:type="gramStart"/>
       <w:r>
         <w:rPr>
           <w:rFonts w:ascii="Arial" w:hAnsi="Arial"/>
@@ -2880,43 +2866,7 @@
           <w:szCs w:val="14"/>
           <w:lang w:eastAsia="fr-FR"/>
         </w:rPr>
-        <w:t>ultimédia:</w:t>
-      </w:r>
-      <w:proofErr w:type="gramEnd"/>
-      <w:r>
-        <w:rPr>
-          <w:rFonts w:ascii="Arial" w:hAnsi="Arial"/>
-          <w:i/>
-          <w:iCs/>
-          <w:sz w:val="24"/>
-          <w:szCs w:val="14"/>
-          <w:lang w:eastAsia="fr-FR"/>
-        </w:rPr>
-        <w:t xml:space="preserve"> carte de site, maquettes papier, story </w:t>
-      </w:r>
-      <w:proofErr w:type="spellStart"/>
-      <w:r>
-        <w:rPr>
-          <w:rFonts w:ascii="Arial" w:hAnsi="Arial"/>
-          <w:i/>
-          <w:iCs/>
-          <w:sz w:val="24"/>
-          <w:szCs w:val="14"/>
-          <w:lang w:eastAsia="fr-FR"/>
-        </w:rPr>
-        <w:t>board</w:t>
-      </w:r>
-      <w:proofErr w:type="spellEnd"/>
-      <w:r>
-        <w:rPr>
-          <w:rFonts w:ascii="Arial" w:hAnsi="Arial"/>
-          <w:i/>
-          <w:iCs/>
-          <w:sz w:val="24"/>
-          <w:szCs w:val="14"/>
-          <w:lang w:eastAsia="fr-FR"/>
-        </w:rPr>
-        <w:t xml:space="preserve"> préliminaire, …</w:t>
+        <w:t>ultimédia: carte de site, maquettes papier, story board préliminaire, …</w:t>
       </w:r>
     </w:p>
     <w:p>
@@ -2955,31 +2905,7 @@
           <w:szCs w:val="14"/>
           <w:lang w:eastAsia="fr-FR"/>
         </w:rPr>
-        <w:t xml:space="preserve">ases de </w:t>
-      </w:r>
-      <w:proofErr w:type="gramStart"/>
-      <w:r>
-        <w:rPr>
-          <w:rFonts w:ascii="Arial" w:hAnsi="Arial"/>
-          <w:i/>
-          <w:iCs/>
-          <w:sz w:val="24"/>
-          <w:szCs w:val="14"/>
-          <w:lang w:eastAsia="fr-FR"/>
-        </w:rPr>
-        <w:t>données:</w:t>
-      </w:r>
-      <w:proofErr w:type="gramEnd"/>
-      <w:r>
-        <w:rPr>
-          <w:rFonts w:ascii="Arial" w:hAnsi="Arial"/>
-          <w:i/>
-          <w:iCs/>
-          <w:sz w:val="24"/>
-          <w:szCs w:val="14"/>
-          <w:lang w:eastAsia="fr-FR"/>
-        </w:rPr>
-        <w:t xml:space="preserve"> interfaces graphiques, modèle conceptuel</w:t>
+        <w:t>ases de données: interfaces graphiques, modèle conceptuel</w:t>
       </w:r>
       <w:r>
         <w:rPr>
@@ -3009,7 +2935,6 @@
           <w:lang w:eastAsia="fr-FR"/>
         </w:rPr>
       </w:pPr>
-      <w:proofErr w:type="gramStart"/>
       <w:r>
         <w:rPr>
           <w:rFonts w:ascii="Arial" w:hAnsi="Arial"/>
@@ -3030,19 +2955,7 @@
           <w:szCs w:val="14"/>
           <w:lang w:eastAsia="fr-FR"/>
         </w:rPr>
-        <w:t>rogrammation:</w:t>
-      </w:r>
-      <w:proofErr w:type="gramEnd"/>
-      <w:r>
-        <w:rPr>
-          <w:rFonts w:ascii="Arial" w:hAnsi="Arial"/>
-          <w:i/>
-          <w:iCs/>
-          <w:sz w:val="24"/>
-          <w:szCs w:val="14"/>
-          <w:lang w:eastAsia="fr-FR"/>
-        </w:rPr>
-        <w:t xml:space="preserve"> interfaces graphiques, maquettes, analyse fonctionnelle…</w:t>
+        <w:t>rogrammation: interfaces graphiques, maquettes, analyse fonctionnelle…</w:t>
       </w:r>
     </w:p>
     <w:p>
@@ -3126,25 +3039,7 @@
           <w:iCs/>
           <w:szCs w:val="14"/>
         </w:rPr>
-        <w:t xml:space="preserve">Décrire la stratégie globale de </w:t>
-      </w:r>
-      <w:proofErr w:type="gramStart"/>
-      <w:r>
-        <w:rPr>
-          <w:i/>
-          <w:iCs/>
-          <w:szCs w:val="14"/>
-        </w:rPr>
-        <w:t>test:</w:t>
-      </w:r>
-      <w:proofErr w:type="gramEnd"/>
-      <w:r>
-        <w:rPr>
-          <w:i/>
-          <w:iCs/>
-          <w:szCs w:val="14"/>
-        </w:rPr>
-        <w:t xml:space="preserve"> </w:t>
+        <w:t xml:space="preserve">Décrire la stratégie globale de test: </w:t>
       </w:r>
     </w:p>
     <w:p>
@@ -3175,7 +3070,6 @@
           <w:szCs w:val="14"/>
         </w:rPr>
       </w:pPr>
-      <w:proofErr w:type="gramStart"/>
       <w:r>
         <w:rPr>
           <w:i/>
@@ -3190,16 +3084,7 @@
           <w:iCs/>
           <w:szCs w:val="14"/>
         </w:rPr>
-        <w:t>ypes</w:t>
-      </w:r>
-      <w:proofErr w:type="gramEnd"/>
-      <w:r>
-        <w:rPr>
-          <w:i/>
-          <w:iCs/>
-          <w:szCs w:val="14"/>
-        </w:rPr>
-        <w:t xml:space="preserve"> de des tests et ordre dans lequel ils seront effectués.</w:t>
+        <w:t>ypes de des tests et ordre dans lequel ils seront effectués.</w:t>
       </w:r>
     </w:p>
     <w:p>
@@ -3219,7 +3104,6 @@
           <w:szCs w:val="14"/>
         </w:rPr>
       </w:pPr>
-      <w:proofErr w:type="gramStart"/>
       <w:r>
         <w:rPr>
           <w:i/>
@@ -3234,16 +3118,7 @@
           <w:iCs/>
           <w:szCs w:val="14"/>
         </w:rPr>
-        <w:t>es</w:t>
-      </w:r>
-      <w:proofErr w:type="gramEnd"/>
-      <w:r>
-        <w:rPr>
-          <w:i/>
-          <w:iCs/>
-          <w:szCs w:val="14"/>
-        </w:rPr>
-        <w:t xml:space="preserve"> moyens à mettre en œuvre</w:t>
+        <w:t>es moyens à mettre en œuvre</w:t>
       </w:r>
       <w:r>
         <w:rPr>
@@ -3271,7 +3146,6 @@
           <w:szCs w:val="14"/>
         </w:rPr>
       </w:pPr>
-      <w:proofErr w:type="gramStart"/>
       <w:r>
         <w:rPr>
           <w:i/>
@@ -3286,16 +3160,7 @@
           <w:iCs/>
           <w:szCs w:val="14"/>
         </w:rPr>
-        <w:t>ouverture</w:t>
-      </w:r>
-      <w:proofErr w:type="gramEnd"/>
-      <w:r>
-        <w:rPr>
-          <w:i/>
-          <w:iCs/>
-          <w:szCs w:val="14"/>
-        </w:rPr>
-        <w:t xml:space="preserve"> des tests (tests exhaustifs ou non, si non, pourquoi ?)</w:t>
+        <w:t>ouverture des tests (tests exhaustifs ou non, si non, pourquoi ?)</w:t>
       </w:r>
       <w:r>
         <w:rPr>
@@ -3323,7 +3188,6 @@
           <w:szCs w:val="14"/>
         </w:rPr>
       </w:pPr>
-      <w:proofErr w:type="gramStart"/>
       <w:r>
         <w:rPr>
           <w:i/>
@@ -3338,16 +3202,7 @@
           <w:iCs/>
           <w:szCs w:val="14"/>
         </w:rPr>
-        <w:t>onnées</w:t>
-      </w:r>
-      <w:proofErr w:type="gramEnd"/>
-      <w:r>
-        <w:rPr>
-          <w:i/>
-          <w:iCs/>
-          <w:szCs w:val="14"/>
-        </w:rPr>
-        <w:t xml:space="preserve"> de test à prévoir (données réelles ?)</w:t>
+        <w:t>onnées de test à prévoir (données réelles ?)</w:t>
       </w:r>
       <w:r>
         <w:rPr>
@@ -3375,23 +3230,13 @@
           <w:szCs w:val="14"/>
         </w:rPr>
       </w:pPr>
-      <w:proofErr w:type="gramStart"/>
-      <w:r>
-        <w:rPr>
-          <w:i/>
-          <w:iCs/>
-          <w:szCs w:val="14"/>
-        </w:rPr>
-        <w:t>les</w:t>
-      </w:r>
-      <w:proofErr w:type="gramEnd"/>
-      <w:r>
-        <w:rPr>
-          <w:i/>
-          <w:iCs/>
-          <w:szCs w:val="14"/>
-        </w:rPr>
-        <w:t xml:space="preserve"> testeurs extérieurs éventuels.</w:t>
+      <w:r>
+        <w:rPr>
+          <w:i/>
+          <w:iCs/>
+          <w:szCs w:val="14"/>
+        </w:rPr>
+        <w:t>les testeurs extérieurs éventuels.</w:t>
       </w:r>
     </w:p>
     <w:p>
@@ -3478,23 +3323,13 @@
           <w:sz w:val="24"/>
         </w:rPr>
       </w:pPr>
-      <w:proofErr w:type="gramStart"/>
       <w:r>
         <w:rPr>
           <w:rFonts w:ascii="Arial" w:hAnsi="Arial" w:cs="Arial"/>
           <w:i/>
           <w:sz w:val="24"/>
         </w:rPr>
-        <w:t>risques</w:t>
-      </w:r>
-      <w:proofErr w:type="gramEnd"/>
-      <w:r>
-        <w:rPr>
-          <w:rFonts w:ascii="Arial" w:hAnsi="Arial" w:cs="Arial"/>
-          <w:i/>
-          <w:sz w:val="24"/>
-        </w:rPr>
-        <w:t xml:space="preserve"> techniques (complexité, manque de compétences, …)</w:t>
+        <w:t>risques techniques (complexité, manque de compétences, …)</w:t>
       </w:r>
       <w:r>
         <w:rPr>
@@ -3648,7 +3483,6 @@
           <w:lang w:eastAsia="fr-FR"/>
         </w:rPr>
       </w:pPr>
-      <w:proofErr w:type="gramStart"/>
       <w:r>
         <w:rPr>
           <w:rFonts w:ascii="Arial" w:hAnsi="Arial"/>
@@ -3659,19 +3493,7 @@
           <w:lang w:eastAsia="fr-FR"/>
         </w:rPr>
         <w:lastRenderedPageBreak/>
-        <w:t>planning</w:t>
-      </w:r>
-      <w:proofErr w:type="gramEnd"/>
-      <w:r>
-        <w:rPr>
-          <w:rFonts w:ascii="Arial" w:hAnsi="Arial"/>
-          <w:i/>
-          <w:iCs/>
-          <w:sz w:val="24"/>
-          <w:szCs w:val="14"/>
-          <w:lang w:eastAsia="fr-FR"/>
-        </w:rPr>
-        <w:t xml:space="preserve"> indiquant les dates de début et de fin du projet ainsi que le découpage connu des diverses phases. </w:t>
+        <w:t xml:space="preserve">planning indiquant les dates de début et de fin du projet ainsi que le découpage connu des diverses phases. </w:t>
       </w:r>
     </w:p>
     <w:p>
@@ -3690,7 +3512,6 @@
           <w:lang w:eastAsia="fr-FR"/>
         </w:rPr>
       </w:pPr>
-      <w:proofErr w:type="gramStart"/>
       <w:r>
         <w:rPr>
           <w:rFonts w:ascii="Arial" w:hAnsi="Arial"/>
@@ -3700,19 +3521,7 @@
           <w:szCs w:val="14"/>
           <w:lang w:eastAsia="fr-FR"/>
         </w:rPr>
-        <w:t>partage</w:t>
-      </w:r>
-      <w:proofErr w:type="gramEnd"/>
-      <w:r>
-        <w:rPr>
-          <w:rFonts w:ascii="Arial" w:hAnsi="Arial"/>
-          <w:i/>
-          <w:iCs/>
-          <w:sz w:val="24"/>
-          <w:szCs w:val="14"/>
-          <w:lang w:eastAsia="fr-FR"/>
-        </w:rPr>
-        <w:t xml:space="preserve"> des tâches en cas de travail à plusieurs.</w:t>
+        <w:t>partage des tâches en cas de travail à plusieurs.</w:t>
       </w:r>
     </w:p>
     <w:p>
@@ -3860,18 +3669,8 @@
           <w:i/>
           <w:sz w:val="24"/>
         </w:rPr>
-        <w:t xml:space="preserve">Fournir tous les document de </w:t>
-      </w:r>
-      <w:proofErr w:type="gramStart"/>
-      <w:r>
-        <w:rPr>
-          <w:rFonts w:ascii="Arial" w:hAnsi="Arial" w:cs="Arial"/>
-          <w:i/>
-          <w:sz w:val="24"/>
-        </w:rPr>
-        <w:t>conception:</w:t>
-      </w:r>
-      <w:proofErr w:type="gramEnd"/>
+        <w:t>Fournir tous les document de conception:</w:t>
+      </w:r>
     </w:p>
     <w:p>
       <w:pPr>
@@ -3901,23 +3700,13 @@
           <w:sz w:val="24"/>
         </w:rPr>
       </w:pPr>
-      <w:proofErr w:type="gramStart"/>
       <w:r>
         <w:rPr>
           <w:rFonts w:ascii="Arial" w:hAnsi="Arial" w:cs="Arial"/>
           <w:i/>
           <w:sz w:val="24"/>
         </w:rPr>
-        <w:t>le</w:t>
-      </w:r>
-      <w:proofErr w:type="gramEnd"/>
-      <w:r>
-        <w:rPr>
-          <w:rFonts w:ascii="Arial" w:hAnsi="Arial" w:cs="Arial"/>
-          <w:i/>
-          <w:sz w:val="24"/>
-        </w:rPr>
-        <w:t xml:space="preserve"> choix du matériel HW</w:t>
+        <w:t>le choix du matériel HW</w:t>
       </w:r>
     </w:p>
     <w:p>
@@ -3933,23 +3722,13 @@
           <w:sz w:val="24"/>
         </w:rPr>
       </w:pPr>
-      <w:proofErr w:type="gramStart"/>
       <w:r>
         <w:rPr>
           <w:rFonts w:ascii="Arial" w:hAnsi="Arial" w:cs="Arial"/>
           <w:i/>
           <w:sz w:val="24"/>
         </w:rPr>
-        <w:t>le</w:t>
-      </w:r>
-      <w:proofErr w:type="gramEnd"/>
-      <w:r>
-        <w:rPr>
-          <w:rFonts w:ascii="Arial" w:hAnsi="Arial" w:cs="Arial"/>
-          <w:i/>
-          <w:sz w:val="24"/>
-        </w:rPr>
-        <w:t xml:space="preserve"> choix des systèmes d'exploitation pour la réalisation </w:t>
+        <w:t xml:space="preserve">le choix des systèmes d'exploitation pour la réalisation </w:t>
       </w:r>
       <w:r>
         <w:rPr>
@@ -3982,23 +3761,13 @@
           <w:sz w:val="24"/>
         </w:rPr>
       </w:pPr>
-      <w:proofErr w:type="gramStart"/>
       <w:r>
         <w:rPr>
           <w:rFonts w:ascii="Arial" w:hAnsi="Arial" w:cs="Arial"/>
           <w:i/>
           <w:sz w:val="24"/>
         </w:rPr>
-        <w:t>le</w:t>
-      </w:r>
-      <w:proofErr w:type="gramEnd"/>
-      <w:r>
-        <w:rPr>
-          <w:rFonts w:ascii="Arial" w:hAnsi="Arial" w:cs="Arial"/>
-          <w:i/>
-          <w:sz w:val="24"/>
-        </w:rPr>
-        <w:t xml:space="preserve"> choix des outils logiciels pour la réalisation </w:t>
+        <w:t xml:space="preserve">le choix des outils logiciels pour la réalisation </w:t>
       </w:r>
       <w:r>
         <w:rPr>
@@ -4031,23 +3800,13 @@
           <w:sz w:val="24"/>
         </w:rPr>
       </w:pPr>
-      <w:proofErr w:type="gramStart"/>
       <w:r>
         <w:rPr>
           <w:rFonts w:ascii="Arial" w:hAnsi="Arial" w:cs="Arial"/>
           <w:i/>
           <w:sz w:val="24"/>
         </w:rPr>
-        <w:t>site</w:t>
-      </w:r>
-      <w:proofErr w:type="gramEnd"/>
-      <w:r>
-        <w:rPr>
-          <w:rFonts w:ascii="Arial" w:hAnsi="Arial" w:cs="Arial"/>
-          <w:i/>
-          <w:sz w:val="24"/>
-        </w:rPr>
-        <w:t xml:space="preserve"> web: </w:t>
+        <w:t xml:space="preserve">site web: </w:t>
       </w:r>
       <w:r>
         <w:rPr>
@@ -4071,23 +3830,13 @@
           <w:sz w:val="24"/>
         </w:rPr>
       </w:pPr>
-      <w:proofErr w:type="gramStart"/>
       <w:r>
         <w:rPr>
           <w:rFonts w:ascii="Arial" w:hAnsi="Arial" w:cs="Arial"/>
           <w:i/>
           <w:sz w:val="24"/>
         </w:rPr>
-        <w:t>bases</w:t>
-      </w:r>
-      <w:proofErr w:type="gramEnd"/>
-      <w:r>
-        <w:rPr>
-          <w:rFonts w:ascii="Arial" w:hAnsi="Arial" w:cs="Arial"/>
-          <w:i/>
-          <w:sz w:val="24"/>
-        </w:rPr>
-        <w:t xml:space="preserve"> de données: décrire le modèle relationnel, le contenu détaillé des tables (caractéristiques de chaque champs) et les requêtes.</w:t>
+        <w:t>bases de données: décrire le modèle relationnel, le contenu détaillé des tables (caractéristiques de chaque champs) et les requêtes.</w:t>
       </w:r>
     </w:p>
     <w:p>
@@ -4103,34 +3852,30 @@
           <w:sz w:val="24"/>
         </w:rPr>
       </w:pPr>
-      <w:proofErr w:type="gramStart"/>
       <w:r>
         <w:rPr>
           <w:rFonts w:ascii="Arial" w:hAnsi="Arial" w:cs="Arial"/>
           <w:i/>
           <w:sz w:val="24"/>
         </w:rPr>
-        <w:t>programmation</w:t>
-      </w:r>
-      <w:proofErr w:type="gramEnd"/>
+        <w:t>programmation et scripts: organigramme, architecture du programme, découpage modulaire, entrées-sorties des modules, pseudo-code</w:t>
+      </w:r>
       <w:r>
         <w:rPr>
           <w:rFonts w:ascii="Arial" w:hAnsi="Arial" w:cs="Arial"/>
           <w:i/>
           <w:sz w:val="24"/>
         </w:rPr>
-        <w:t xml:space="preserve"> et scripts: organigramme, architecture du programme, découpage modulaire, entrées-sorties des modules, </w:t>
-      </w:r>
-      <w:proofErr w:type="spellStart"/>
+        <w:t xml:space="preserve"> </w:t>
+      </w:r>
       <w:r>
         <w:rPr>
           <w:rFonts w:ascii="Arial" w:hAnsi="Arial" w:cs="Arial"/>
           <w:i/>
           <w:sz w:val="24"/>
         </w:rPr>
-        <w:t>pseudo-code</w:t>
-      </w:r>
-      <w:proofErr w:type="spellEnd"/>
+        <w:t>/</w:t>
+      </w:r>
       <w:r>
         <w:rPr>
           <w:rFonts w:ascii="Arial" w:hAnsi="Arial" w:cs="Arial"/>
@@ -4145,33 +3890,7 @@
           <w:i/>
           <w:sz w:val="24"/>
         </w:rPr>
-        <w:t>/</w:t>
-      </w:r>
-      <w:r>
-        <w:rPr>
-          <w:rFonts w:ascii="Arial" w:hAnsi="Arial" w:cs="Arial"/>
-          <w:i/>
-          <w:sz w:val="24"/>
-        </w:rPr>
-        <w:t xml:space="preserve"> </w:t>
-      </w:r>
-      <w:proofErr w:type="spellStart"/>
-      <w:r>
-        <w:rPr>
-          <w:rFonts w:ascii="Arial" w:hAnsi="Arial" w:cs="Arial"/>
-          <w:i/>
-          <w:sz w:val="24"/>
-        </w:rPr>
-        <w:t>structogramme</w:t>
-      </w:r>
-      <w:proofErr w:type="spellEnd"/>
-      <w:r>
-        <w:rPr>
-          <w:rFonts w:ascii="Arial" w:hAnsi="Arial" w:cs="Arial"/>
-          <w:i/>
-          <w:sz w:val="24"/>
-        </w:rPr>
-        <w:t>…</w:t>
+        <w:t>structogramme…</w:t>
       </w:r>
     </w:p>
     <w:p>
@@ -5269,15 +4988,7 @@
         </w:r>
       </w:hyperlink>
       <w:r>
-        <w:t xml:space="preserve"> </w:t>
-      </w:r>
-      <w:proofErr w:type="spellStart"/>
-      <w:r>
-        <w:t>flex</w:t>
-      </w:r>
-      <w:proofErr w:type="spellEnd"/>
-      <w:r>
-        <w:t>-box</w:t>
+        <w:t xml:space="preserve"> flex-box</w:t>
       </w:r>
     </w:p>
     <w:p>
@@ -5325,13 +5036,8 @@
         </w:r>
       </w:hyperlink>
       <w:r>
-        <w:t xml:space="preserve"> aide </w:t>
-      </w:r>
-      <w:proofErr w:type="spellStart"/>
-      <w:r>
-        <w:t>php</w:t>
-      </w:r>
-      <w:proofErr w:type="spellEnd"/>
+        <w:t xml:space="preserve"> aide php</w:t>
+      </w:r>
     </w:p>
     <w:p>
       <w:pPr>
@@ -5353,6 +5059,17 @@
       <w:pPr>
         <w:ind w:left="426"/>
       </w:pPr>
+      <w:hyperlink r:id="rId13" w:history="1">
+        <w:r>
+          <w:rPr>
+            <w:rStyle w:val="Lienhypertexte"/>
+          </w:rPr>
+          <w:t>https://openclassrooms.com/courses/adoptez-une-architecture-mvc-en-php/soigner-la-cosmetique</w:t>
+        </w:r>
+      </w:hyperlink>
+      <w:r>
+        <w:t xml:space="preserve"> modèle MVC</w:t>
+      </w:r>
       <w:bookmarkStart w:id="39" w:name="_GoBack"/>
       <w:bookmarkEnd w:id="39"/>
     </w:p>
@@ -5664,8 +5381,8 @@
       </w:pPr>
     </w:p>
     <w:sectPr>
-      <w:headerReference w:type="default" r:id="rId13"/>
-      <w:footerReference w:type="default" r:id="rId14"/>
+      <w:headerReference w:type="default" r:id="rId14"/>
+      <w:footerReference w:type="default" r:id="rId15"/>
       <w:pgSz w:w="11906" w:h="16838" w:code="9"/>
       <w:pgMar w:top="1418" w:right="1418" w:bottom="1418" w:left="1418" w:header="720" w:footer="720" w:gutter="0"/>
       <w:cols w:space="720"/>
@@ -5774,23 +5491,7 @@
         <w:sz w:val="16"/>
         <w:szCs w:val="16"/>
       </w:rPr>
-      <w:t xml:space="preserve">Dernière </w:t>
-    </w:r>
-    <w:proofErr w:type="spellStart"/>
-    <w:r>
-      <w:rPr>
-        <w:sz w:val="16"/>
-        <w:szCs w:val="16"/>
-      </w:rPr>
-      <w:t>modif</w:t>
-    </w:r>
-    <w:proofErr w:type="spellEnd"/>
-    <w:r>
-      <w:rPr>
-        <w:sz w:val="16"/>
-        <w:szCs w:val="16"/>
-      </w:rPr>
-      <w:t> : 02.12.2010</w:t>
+      <w:t>Dernière modif : 02.12.2010</w:t>
     </w:r>
     <w:r>
       <w:rPr>

</xml_diff>

<commit_message>
commit doc + debug login
documentation + debug de la fonction login
</commit_message>
<xml_diff>
--- a/Projet Web/Documentation/Projet Web Corentin Bompard.docx
+++ b/Projet Web/Documentation/Projet Web Corentin Bompard.docx
@@ -2281,28 +2281,72 @@
     </w:p>
     <w:p/>
     <w:p>
-      <w:pPr>
-        <w:rPr>
-          <w:i/>
-          <w:iCs/>
-          <w:szCs w:val="14"/>
-        </w:rPr>
-      </w:pPr>
-      <w:r>
-        <w:rPr>
-          <w:i/>
-          <w:iCs/>
-          <w:szCs w:val="14"/>
-        </w:rPr>
-        <w:t xml:space="preserve">Ce </w:t>
-      </w:r>
-      <w:r>
-        <w:rPr>
-          <w:i/>
-          <w:iCs/>
-          <w:szCs w:val="14"/>
-        </w:rPr>
-        <w:t>chapitre</w:t>
+      <w:r>
+        <w:t>Dans le cadre du projet programmation / web. J’ai décidé de réaliser un projet web intitulé projet portfolio. Comme son nom l’indique, ce projet sera un hébergeur en ligne de portfolio. On pourra entrer dans ce site des informations tel que ses coordonnées, ses centres d’intérêts, ses compétences et ainsi pouvoir enregistrer ces informations pour les afficher dans un but consultatif.</w:t>
+      </w:r>
+    </w:p>
+    <w:p>
+      <w:r>
+        <w:t>L’architecture du code sera en modèle MVC et le code sera en PHP, HTML, CSS (jason et javascript mais repris d’un site précédent).</w:t>
+      </w:r>
+    </w:p>
+    <w:p>
+      <w:r>
+        <w:t>Le site sera inspiré d’un template mis à disposition dans les sources et j’ai pris comme aide/exemple 2 sites web sous la même architecture disponible aussi en sources.</w:t>
+      </w:r>
+    </w:p>
+    <w:p>
+      <w:pPr>
+        <w:pStyle w:val="Titre2"/>
+        <w:rPr>
+          <w:i w:val="0"/>
+          <w:iCs/>
+        </w:rPr>
+      </w:pPr>
+      <w:bookmarkStart w:id="2" w:name="_Toc499021834"/>
+      <w:r>
+        <w:rPr>
+          <w:i w:val="0"/>
+          <w:iCs/>
+        </w:rPr>
+        <w:t>Objectifs</w:t>
+      </w:r>
+      <w:bookmarkEnd w:id="2"/>
+    </w:p>
+    <w:p/>
+    <w:p>
+      <w:r>
+        <w:t>Le principal objectif de ce projet étant la préparation au TPI afin d’avoir mon CFC d’informaticien, les sous-objectifs sont les suivants :</w:t>
+      </w:r>
+    </w:p>
+    <w:p>
+      <w:pPr>
+        <w:pStyle w:val="Paragraphedeliste"/>
+        <w:numPr>
+          <w:ilvl w:val="0"/>
+          <w:numId w:val="14"/>
+        </w:numPr>
+        <w:rPr>
+          <w:i/>
+          <w:iCs/>
+          <w:szCs w:val="14"/>
+        </w:rPr>
+      </w:pPr>
+      <w:r>
+        <w:rPr>
+          <w:i/>
+          <w:iCs/>
+          <w:szCs w:val="14"/>
+        </w:rPr>
+        <w:t>Capacité à gérer un projet de type TPI (avec les contraintes temporelles,</w:t>
+      </w:r>
+      <w:r>
+        <w:rPr>
+          <w:i/>
+          <w:iCs/>
+          <w:szCs w:val="14"/>
+        </w:rPr>
+        <w:t xml:space="preserve"> celles</w:t>
       </w:r>
       <w:r>
         <w:rPr>
@@ -2318,232 +2362,116 @@
           <w:iCs/>
           <w:szCs w:val="14"/>
         </w:rPr>
-        <w:t>décri</w:t>
-      </w:r>
-      <w:r>
-        <w:rPr>
-          <w:i/>
-          <w:iCs/>
-          <w:szCs w:val="14"/>
-        </w:rPr>
-        <w:t>t</w:t>
-      </w:r>
-      <w:r>
-        <w:rPr>
-          <w:i/>
-          <w:iCs/>
-          <w:szCs w:val="14"/>
-        </w:rPr>
-        <w:t xml:space="preserve"> brièvement le projet,</w:t>
-      </w:r>
-      <w:r>
-        <w:rPr>
-          <w:i/>
-          <w:iCs/>
-          <w:szCs w:val="14"/>
-        </w:rPr>
-        <w:t xml:space="preserve"> le cadre dans lequel il est réalisé,</w:t>
-      </w:r>
-      <w:r>
-        <w:rPr>
-          <w:i/>
-          <w:iCs/>
-          <w:szCs w:val="14"/>
-        </w:rPr>
-        <w:t xml:space="preserve"> les raisons de ce choix et ce qu'il peut apporter à l'élève ou à l'école. </w:t>
-      </w:r>
-      <w:r>
-        <w:rPr>
-          <w:i/>
-          <w:iCs/>
-          <w:szCs w:val="14"/>
-        </w:rPr>
-        <w:t>Il n'est pas nécessaire de rentrer dans les détails (ceux-ci seront abordés plus loin) mais cela doit être aussi clair et complet que possible</w:t>
-      </w:r>
-      <w:r>
-        <w:rPr>
-          <w:i/>
-          <w:iCs/>
-          <w:szCs w:val="14"/>
-        </w:rPr>
-        <w:t xml:space="preserve"> (idées de solutions).</w:t>
-      </w:r>
-      <w:r>
-        <w:rPr>
-          <w:i/>
-          <w:iCs/>
-          <w:szCs w:val="14"/>
-        </w:rPr>
-        <w:t xml:space="preserve"> </w:t>
-      </w:r>
-      <w:r>
-        <w:rPr>
-          <w:i/>
-          <w:iCs/>
-          <w:szCs w:val="14"/>
-        </w:rPr>
-        <w:t>Ce chapitre contient également l'inventaire et la description des travaux qui auraient déjà été effectué</w:t>
-      </w:r>
-      <w:r>
-        <w:rPr>
-          <w:i/>
-          <w:iCs/>
-          <w:szCs w:val="14"/>
-        </w:rPr>
-        <w:t>s</w:t>
-      </w:r>
-      <w:r>
-        <w:rPr>
-          <w:i/>
-          <w:iCs/>
-          <w:szCs w:val="14"/>
-        </w:rPr>
-        <w:t xml:space="preserve"> pour ce projet.</w:t>
-      </w:r>
-    </w:p>
-    <w:p>
-      <w:pPr>
-        <w:rPr>
-          <w:szCs w:val="14"/>
-        </w:rPr>
-      </w:pPr>
-    </w:p>
-    <w:p>
-      <w:pPr>
-        <w:rPr>
-          <w:i/>
-          <w:iCs/>
-          <w:szCs w:val="14"/>
-        </w:rPr>
-      </w:pPr>
-      <w:r>
-        <w:rPr>
-          <w:i/>
-          <w:iCs/>
-          <w:szCs w:val="14"/>
-        </w:rPr>
-        <w:t>Ces éléments peuvent être repris des spécifications de départ.</w:t>
-      </w:r>
-    </w:p>
-    <w:p>
-      <w:pPr>
-        <w:rPr>
-          <w:szCs w:val="14"/>
-        </w:rPr>
-      </w:pPr>
-    </w:p>
-    <w:p>
-      <w:pPr>
-        <w:pStyle w:val="Titre2"/>
-        <w:rPr>
-          <w:i w:val="0"/>
-          <w:iCs/>
-        </w:rPr>
-      </w:pPr>
-      <w:bookmarkStart w:id="2" w:name="_Toc499021834"/>
-      <w:r>
-        <w:rPr>
-          <w:i w:val="0"/>
-          <w:iCs/>
-        </w:rPr>
-        <w:t>Objectifs</w:t>
-      </w:r>
-      <w:bookmarkEnd w:id="2"/>
-    </w:p>
-    <w:p>
-      <w:pPr>
-        <w:rPr>
-          <w:szCs w:val="14"/>
-        </w:rPr>
-      </w:pPr>
-    </w:p>
-    <w:p>
-      <w:pPr>
-        <w:rPr>
-          <w:i/>
-          <w:iCs/>
-          <w:szCs w:val="14"/>
-        </w:rPr>
-      </w:pPr>
-      <w:r>
-        <w:rPr>
-          <w:i/>
-          <w:iCs/>
-          <w:szCs w:val="14"/>
-        </w:rPr>
-        <w:t xml:space="preserve">Ce chapitre énumère les objectifs du projet. L'atteinte ou non </w:t>
-      </w:r>
-      <w:r>
-        <w:rPr>
-          <w:i/>
-          <w:iCs/>
-          <w:szCs w:val="14"/>
-        </w:rPr>
-        <w:t>de c</w:t>
-      </w:r>
-      <w:r>
-        <w:rPr>
-          <w:i/>
-          <w:iCs/>
-          <w:szCs w:val="14"/>
-        </w:rPr>
-        <w:t>eux-ci devr</w:t>
-      </w:r>
-      <w:r>
-        <w:rPr>
-          <w:i/>
-          <w:iCs/>
-          <w:szCs w:val="14"/>
-        </w:rPr>
-        <w:t xml:space="preserve">a pouvoir être contrôlée à la fin du projet. Les objectifs pourront </w:t>
-      </w:r>
-      <w:r>
-        <w:rPr>
-          <w:i/>
-          <w:iCs/>
-          <w:szCs w:val="14"/>
-        </w:rPr>
-        <w:t xml:space="preserve">éventuellement </w:t>
-      </w:r>
-      <w:r>
-        <w:rPr>
-          <w:i/>
-          <w:iCs/>
-          <w:szCs w:val="14"/>
-        </w:rPr>
-        <w:t xml:space="preserve">être revus après l'analyse. </w:t>
-      </w:r>
-    </w:p>
-    <w:p>
-      <w:pPr>
-        <w:rPr>
-          <w:szCs w:val="14"/>
-        </w:rPr>
-      </w:pPr>
-    </w:p>
-    <w:p>
-      <w:pPr>
-        <w:rPr>
-          <w:i/>
-          <w:iCs/>
-          <w:szCs w:val="14"/>
-        </w:rPr>
-      </w:pPr>
-      <w:r>
-        <w:rPr>
-          <w:i/>
-          <w:iCs/>
-          <w:szCs w:val="14"/>
-        </w:rPr>
-        <w:t>Ces éléments peuvent être repris des spécifications de départ.</w:t>
-      </w:r>
-    </w:p>
-    <w:p>
-      <w:pPr>
-        <w:rPr>
-          <w:szCs w:val="14"/>
-        </w:rPr>
-      </w:pPr>
+        <w:t xml:space="preserve">de l’environnement ainsi que </w:t>
+      </w:r>
+      <w:r>
+        <w:rPr>
+          <w:i/>
+          <w:iCs/>
+          <w:szCs w:val="14"/>
+        </w:rPr>
+        <w:t>hiérarchiques.</w:t>
+      </w:r>
+    </w:p>
+    <w:p>
+      <w:pPr>
+        <w:pStyle w:val="Paragraphedeliste"/>
+        <w:numPr>
+          <w:ilvl w:val="0"/>
+          <w:numId w:val="14"/>
+        </w:numPr>
+        <w:rPr>
+          <w:i/>
+          <w:iCs/>
+          <w:szCs w:val="14"/>
+        </w:rPr>
+      </w:pPr>
+      <w:r>
+        <w:rPr>
+          <w:i/>
+          <w:iCs/>
+          <w:szCs w:val="14"/>
+        </w:rPr>
+        <w:t>Capacité à gérer les différentes phases d’un projet (conception, analyse, planification, réalisation, clôture</w:t>
+      </w:r>
+      <w:r>
+        <w:rPr>
+          <w:i/>
+          <w:iCs/>
+          <w:szCs w:val="14"/>
+        </w:rPr>
+        <w:t>.</w:t>
+      </w:r>
+    </w:p>
+    <w:p>
+      <w:pPr>
+        <w:pStyle w:val="Paragraphedeliste"/>
+        <w:numPr>
+          <w:ilvl w:val="0"/>
+          <w:numId w:val="14"/>
+        </w:numPr>
+        <w:rPr>
+          <w:i/>
+          <w:iCs/>
+          <w:szCs w:val="14"/>
+        </w:rPr>
+      </w:pPr>
+      <w:r>
+        <w:rPr>
+          <w:i/>
+          <w:iCs/>
+          <w:szCs w:val="14"/>
+        </w:rPr>
+        <w:t xml:space="preserve">Pouvoir réaliser une documentation technique claire et complète afin de pouvoir expliqué à mes correcteurs/évaluateurs </w:t>
+      </w:r>
+      <w:r>
+        <w:rPr>
+          <w:i/>
+          <w:iCs/>
+          <w:szCs w:val="14"/>
+        </w:rPr>
+        <w:t>mes actions réalisés ainsi que mes analyses.</w:t>
+      </w:r>
+    </w:p>
+    <w:p>
+      <w:pPr>
+        <w:ind w:left="708"/>
+        <w:rPr>
+          <w:i/>
+          <w:iCs/>
+          <w:szCs w:val="14"/>
+        </w:rPr>
+      </w:pPr>
+      <w:r>
+        <w:rPr>
+          <w:i/>
+          <w:iCs/>
+          <w:szCs w:val="14"/>
+        </w:rPr>
+        <w:t>Ainsi qu’un objectif qui ne sera pas directement lié à mon projet TPI car celui-ci se fera en système.</w:t>
+      </w:r>
+    </w:p>
+    <w:p>
+      <w:pPr>
+        <w:pStyle w:val="Paragraphedeliste"/>
+        <w:numPr>
+          <w:ilvl w:val="0"/>
+          <w:numId w:val="16"/>
+        </w:numPr>
+        <w:rPr>
+          <w:i/>
+          <w:iCs/>
+          <w:szCs w:val="14"/>
+        </w:rPr>
+      </w:pPr>
+      <w:r>
+        <w:rPr>
+          <w:i/>
+          <w:iCs/>
+          <w:szCs w:val="14"/>
+        </w:rPr>
+        <w:t>Apprendre et maîtriser certaines technologies tel que : PHP, HTML, CSS)</w:t>
+      </w:r>
     </w:p>
     <w:p>
       <w:pPr>
@@ -2688,13 +2616,6 @@
         </w:rPr>
         <w:t>de départ.</w:t>
       </w:r>
-    </w:p>
-    <w:p>
-      <w:pPr>
-        <w:rPr>
-          <w:szCs w:val="14"/>
-        </w:rPr>
-      </w:pPr>
     </w:p>
     <w:p>
       <w:pPr>
@@ -4990,144 +4911,174 @@
       <w:r>
         <w:t>Projet EPM réalisé par Madame Andolfatto</w:t>
       </w:r>
+    </w:p>
+    <w:p>
+      <w:pPr>
+        <w:ind w:left="426"/>
+      </w:pPr>
+      <w:r>
+        <w:t xml:space="preserve">Source web : </w:t>
+      </w:r>
+    </w:p>
+    <w:p>
+      <w:pPr>
+        <w:ind w:left="426"/>
+      </w:pPr>
+      <w:hyperlink r:id="rId8" w:history="1">
+        <w:r>
+          <w:rPr>
+            <w:rStyle w:val="Lienhypertexte"/>
+          </w:rPr>
+          <w:t>https://css-tricks.com/snippets/css/a-guide-to-flexbox/</w:t>
+        </w:r>
+      </w:hyperlink>
+      <w:r>
+        <w:t xml:space="preserve"> flex-box</w:t>
+      </w:r>
+    </w:p>
+    <w:p>
+      <w:pPr>
+        <w:ind w:left="426"/>
+      </w:pPr>
+      <w:hyperlink r:id="rId9" w:history="1">
+        <w:r>
+          <w:rPr>
+            <w:rStyle w:val="Lienhypertexte"/>
+          </w:rPr>
+          <w:t>https://openclassrooms.com/courses/apprenez-a-creer-votre-site-web-avec-html5-et-css3/le-positionnement-en-css</w:t>
+        </w:r>
+      </w:hyperlink>
+      <w:r>
+        <w:t xml:space="preserve"> mise en page</w:t>
+      </w:r>
+    </w:p>
+    <w:p>
+      <w:pPr>
+        <w:ind w:left="426"/>
+      </w:pPr>
+      <w:hyperlink r:id="rId10" w:history="1">
+        <w:r>
+          <w:rPr>
+            <w:rStyle w:val="Lienhypertexte"/>
+          </w:rPr>
+          <w:t>http://www.6ma.fr/tuto/faire+formulaire+html+css+php+sur+3-177</w:t>
+        </w:r>
+      </w:hyperlink>
+      <w:r>
+        <w:t xml:space="preserve"> formulaires</w:t>
+      </w:r>
+    </w:p>
+    <w:p>
+      <w:pPr>
+        <w:ind w:left="426"/>
+      </w:pPr>
+      <w:hyperlink r:id="rId11" w:history="1">
+        <w:r>
+          <w:rPr>
+            <w:rStyle w:val="Lienhypertexte"/>
+          </w:rPr>
+          <w:t>http://www.6ma.fr/tuto/faire+formulaire+php+html+css+sur+3-179</w:t>
+        </w:r>
+      </w:hyperlink>
+      <w:r>
+        <w:t xml:space="preserve"> aide php</w:t>
+      </w:r>
+    </w:p>
+    <w:p>
+      <w:pPr>
+        <w:ind w:left="426"/>
+      </w:pPr>
+      <w:hyperlink r:id="rId12" w:history="1">
+        <w:r>
+          <w:rPr>
+            <w:rStyle w:val="Lienhypertexte"/>
+          </w:rPr>
+          <w:t>http://41mag.fr/18-exemples-de-bouton-en-css-3-inspire-par-google.html</w:t>
+        </w:r>
+      </w:hyperlink>
+      <w:r>
+        <w:t xml:space="preserve"> aide bouton</w:t>
+      </w:r>
+    </w:p>
+    <w:p>
+      <w:pPr>
+        <w:ind w:left="426"/>
+      </w:pPr>
+      <w:hyperlink r:id="rId13" w:history="1">
+        <w:r>
+          <w:rPr>
+            <w:rStyle w:val="Lienhypertexte"/>
+          </w:rPr>
+          <w:t>https://openclassrooms.com/courses/adoptez-une-architecture-mvc-en-php/soigner-la-cosmetique</w:t>
+        </w:r>
+      </w:hyperlink>
+      <w:r>
+        <w:t xml:space="preserve"> modèle MVC</w:t>
+      </w:r>
+    </w:p>
+    <w:p>
+      <w:pPr>
+        <w:ind w:left="426"/>
+      </w:pPr>
+      <w:hyperlink r:id="rId14" w:history="1">
+        <w:r>
+          <w:rPr>
+            <w:rStyle w:val="Lienhypertexte"/>
+          </w:rPr>
+          <w:t>https://www.developpez.net/forums/d1435286/php/php-sgbd/php-mysql/formulaire-php-mysql-mvc/</w:t>
+        </w:r>
+      </w:hyperlink>
+      <w:r>
+        <w:t xml:space="preserve"> formulaire en MVC / php</w:t>
+      </w:r>
+    </w:p>
+    <w:p>
+      <w:pPr>
+        <w:ind w:left="426"/>
+      </w:pPr>
+      <w:hyperlink r:id="rId15" w:history="1">
+        <w:r>
+          <w:rPr>
+            <w:rStyle w:val="Lienhypertexte"/>
+          </w:rPr>
+          <w:t>https://openclassrooms.com/courses/stocker-les-sessions-dans-votre-base-de-donnees</w:t>
+        </w:r>
+      </w:hyperlink>
+      <w:r>
+        <w:t xml:space="preserve"> Stocker les sessions dans une base de données </w:t>
+      </w:r>
+      <w:r>
+        <w:sym w:font="Wingdings" w:char="F0E0"/>
+      </w:r>
+      <w:r>
+        <w:t xml:space="preserve"> finalement peu utile</w:t>
+      </w:r>
+    </w:p>
+    <w:p>
+      <w:pPr>
+        <w:ind w:left="426"/>
+      </w:pPr>
+      <w:r>
+        <w:t xml:space="preserve">Ressources humaines : </w:t>
+      </w:r>
+    </w:p>
+    <w:p>
+      <w:pPr>
+        <w:ind w:left="426"/>
+      </w:pPr>
+      <w:r>
+        <w:t>Raphaël Schneiter (camarade) : Debug de la fonction login</w:t>
+      </w:r>
+    </w:p>
+    <w:p>
+      <w:pPr>
+        <w:ind w:left="426"/>
+      </w:pPr>
+      <w:r>
+        <w:t>Julien Ithurbide (professeur) : Debug fonction login</w:t>
+      </w:r>
       <w:bookmarkStart w:id="39" w:name="_GoBack"/>
       <w:bookmarkEnd w:id="39"/>
-    </w:p>
-    <w:p>
-      <w:pPr>
-        <w:ind w:left="426"/>
-      </w:pPr>
-      <w:r>
-        <w:t xml:space="preserve">Source web : </w:t>
-      </w:r>
-    </w:p>
-    <w:p>
-      <w:pPr>
-        <w:ind w:left="426"/>
-      </w:pPr>
-      <w:hyperlink r:id="rId8" w:history="1">
-        <w:r>
-          <w:rPr>
-            <w:rStyle w:val="Lienhypertexte"/>
-          </w:rPr>
-          <w:t>https://css-tricks.com/snippets/css/a-guide-to-flexbox/</w:t>
-        </w:r>
-      </w:hyperlink>
-      <w:r>
-        <w:t xml:space="preserve"> flex-box</w:t>
-      </w:r>
-    </w:p>
-    <w:p>
-      <w:pPr>
-        <w:ind w:left="426"/>
-      </w:pPr>
-      <w:hyperlink r:id="rId9" w:history="1">
-        <w:r>
-          <w:rPr>
-            <w:rStyle w:val="Lienhypertexte"/>
-          </w:rPr>
-          <w:t>https://openclassrooms.com/courses/apprenez-a-creer-votre-site-web-avec-html5-et-css3/le-positionnement-en-css</w:t>
-        </w:r>
-      </w:hyperlink>
-      <w:r>
-        <w:t xml:space="preserve"> mise en page</w:t>
-      </w:r>
-    </w:p>
-    <w:p>
-      <w:pPr>
-        <w:ind w:left="426"/>
-      </w:pPr>
-      <w:hyperlink r:id="rId10" w:history="1">
-        <w:r>
-          <w:rPr>
-            <w:rStyle w:val="Lienhypertexte"/>
-          </w:rPr>
-          <w:t>http://www.6ma.fr/tuto/faire+formulaire+html+css+php+sur+3-177</w:t>
-        </w:r>
-      </w:hyperlink>
-      <w:r>
-        <w:t xml:space="preserve"> formulaires</w:t>
-      </w:r>
-    </w:p>
-    <w:p>
-      <w:pPr>
-        <w:ind w:left="426"/>
-      </w:pPr>
-      <w:hyperlink r:id="rId11" w:history="1">
-        <w:r>
-          <w:rPr>
-            <w:rStyle w:val="Lienhypertexte"/>
-          </w:rPr>
-          <w:t>http://www.6ma.fr/tuto/faire+formulaire+php+html+css+sur+3-179</w:t>
-        </w:r>
-      </w:hyperlink>
-      <w:r>
-        <w:t xml:space="preserve"> aide php</w:t>
-      </w:r>
-    </w:p>
-    <w:p>
-      <w:pPr>
-        <w:ind w:left="426"/>
-      </w:pPr>
-      <w:hyperlink r:id="rId12" w:history="1">
-        <w:r>
-          <w:rPr>
-            <w:rStyle w:val="Lienhypertexte"/>
-          </w:rPr>
-          <w:t>http://41mag.fr/18-exemples-de-bouton-en-css-3-inspire-par-google.html</w:t>
-        </w:r>
-      </w:hyperlink>
-      <w:r>
-        <w:t xml:space="preserve"> aide bouton</w:t>
-      </w:r>
-    </w:p>
-    <w:p>
-      <w:pPr>
-        <w:ind w:left="426"/>
-      </w:pPr>
-      <w:hyperlink r:id="rId13" w:history="1">
-        <w:r>
-          <w:rPr>
-            <w:rStyle w:val="Lienhypertexte"/>
-          </w:rPr>
-          <w:t>https://openclassrooms.com/courses/adoptez-une-architecture-mvc-en-php/soigner-la-cosmetique</w:t>
-        </w:r>
-      </w:hyperlink>
-      <w:r>
-        <w:t xml:space="preserve"> modèle MVC</w:t>
-      </w:r>
-    </w:p>
-    <w:p>
-      <w:pPr>
-        <w:ind w:left="426"/>
-      </w:pPr>
-      <w:hyperlink r:id="rId14" w:history="1">
-        <w:r>
-          <w:rPr>
-            <w:rStyle w:val="Lienhypertexte"/>
-          </w:rPr>
-          <w:t>https://www.developpez.net/forums/d1435286/php/php-sgbd/php-mysql/formulaire-php-mysql-mvc/</w:t>
-        </w:r>
-      </w:hyperlink>
-      <w:r>
-        <w:t xml:space="preserve"> formulaire en MVC / php</w:t>
-      </w:r>
-    </w:p>
-    <w:p>
-      <w:pPr>
-        <w:ind w:left="426"/>
-      </w:pPr>
-      <w:r>
-        <w:t xml:space="preserve">Ressources humaines : </w:t>
-      </w:r>
-    </w:p>
-    <w:p>
-      <w:pPr>
-        <w:ind w:left="426"/>
-      </w:pPr>
-      <w:r>
-        <w:t>Raphaël Schneiter (camarade) : Debug de la fonction login</w:t>
-      </w:r>
     </w:p>
     <w:p>
       <w:pPr>
@@ -5289,8 +5240,8 @@
       </w:pPr>
     </w:p>
     <w:sectPr>
-      <w:headerReference w:type="default" r:id="rId15"/>
-      <w:footerReference w:type="default" r:id="rId16"/>
+      <w:headerReference w:type="default" r:id="rId16"/>
+      <w:footerReference w:type="default" r:id="rId17"/>
       <w:pgSz w:w="11906" w:h="16838" w:code="9"/>
       <w:pgMar w:top="1418" w:right="1418" w:bottom="1418" w:left="1418" w:header="720" w:footer="720" w:gutter="0"/>
       <w:cols w:space="720"/>
@@ -5377,7 +5328,7 @@
         <w:sz w:val="16"/>
         <w:szCs w:val="16"/>
       </w:rPr>
-      <w:t>7</w:t>
+      <w:t>6</w:t>
     </w:r>
     <w:r>
       <w:rPr>
@@ -5948,6 +5899,119 @@
     </w:lvl>
   </w:abstractNum>
   <w:abstractNum w:abstractNumId="4" w15:restartNumberingAfterBreak="0">
+    <w:nsid w:val="2EF82723"/>
+    <w:multiLevelType w:val="hybridMultilevel"/>
+    <w:tmpl w:val="37B0C412"/>
+    <w:lvl w:ilvl="0" w:tplc="100C0003">
+      <w:start w:val="1"/>
+      <w:numFmt w:val="bullet"/>
+      <w:lvlText w:val="o"/>
+      <w:lvlJc w:val="left"/>
+      <w:pPr>
+        <w:ind w:left="1428" w:hanging="360"/>
+      </w:pPr>
+      <w:rPr>
+        <w:rFonts w:ascii="Courier New" w:hAnsi="Courier New" w:cs="Courier New" w:hint="default"/>
+      </w:rPr>
+    </w:lvl>
+    <w:lvl w:ilvl="1" w:tplc="100C0003" w:tentative="1">
+      <w:start w:val="1"/>
+      <w:numFmt w:val="bullet"/>
+      <w:lvlText w:val="o"/>
+      <w:lvlJc w:val="left"/>
+      <w:pPr>
+        <w:ind w:left="2148" w:hanging="360"/>
+      </w:pPr>
+      <w:rPr>
+        <w:rFonts w:ascii="Courier New" w:hAnsi="Courier New" w:cs="Courier New" w:hint="default"/>
+      </w:rPr>
+    </w:lvl>
+    <w:lvl w:ilvl="2" w:tplc="100C0005" w:tentative="1">
+      <w:start w:val="1"/>
+      <w:numFmt w:val="bullet"/>
+      <w:lvlText w:val=""/>
+      <w:lvlJc w:val="left"/>
+      <w:pPr>
+        <w:ind w:left="2868" w:hanging="360"/>
+      </w:pPr>
+      <w:rPr>
+        <w:rFonts w:ascii="Wingdings" w:hAnsi="Wingdings" w:hint="default"/>
+      </w:rPr>
+    </w:lvl>
+    <w:lvl w:ilvl="3" w:tplc="100C0001" w:tentative="1">
+      <w:start w:val="1"/>
+      <w:numFmt w:val="bullet"/>
+      <w:lvlText w:val=""/>
+      <w:lvlJc w:val="left"/>
+      <w:pPr>
+        <w:ind w:left="3588" w:hanging="360"/>
+      </w:pPr>
+      <w:rPr>
+        <w:rFonts w:ascii="Symbol" w:hAnsi="Symbol" w:hint="default"/>
+      </w:rPr>
+    </w:lvl>
+    <w:lvl w:ilvl="4" w:tplc="100C0003" w:tentative="1">
+      <w:start w:val="1"/>
+      <w:numFmt w:val="bullet"/>
+      <w:lvlText w:val="o"/>
+      <w:lvlJc w:val="left"/>
+      <w:pPr>
+        <w:ind w:left="4308" w:hanging="360"/>
+      </w:pPr>
+      <w:rPr>
+        <w:rFonts w:ascii="Courier New" w:hAnsi="Courier New" w:cs="Courier New" w:hint="default"/>
+      </w:rPr>
+    </w:lvl>
+    <w:lvl w:ilvl="5" w:tplc="100C0005" w:tentative="1">
+      <w:start w:val="1"/>
+      <w:numFmt w:val="bullet"/>
+      <w:lvlText w:val=""/>
+      <w:lvlJc w:val="left"/>
+      <w:pPr>
+        <w:ind w:left="5028" w:hanging="360"/>
+      </w:pPr>
+      <w:rPr>
+        <w:rFonts w:ascii="Wingdings" w:hAnsi="Wingdings" w:hint="default"/>
+      </w:rPr>
+    </w:lvl>
+    <w:lvl w:ilvl="6" w:tplc="100C0001" w:tentative="1">
+      <w:start w:val="1"/>
+      <w:numFmt w:val="bullet"/>
+      <w:lvlText w:val=""/>
+      <w:lvlJc w:val="left"/>
+      <w:pPr>
+        <w:ind w:left="5748" w:hanging="360"/>
+      </w:pPr>
+      <w:rPr>
+        <w:rFonts w:ascii="Symbol" w:hAnsi="Symbol" w:hint="default"/>
+      </w:rPr>
+    </w:lvl>
+    <w:lvl w:ilvl="7" w:tplc="100C0003" w:tentative="1">
+      <w:start w:val="1"/>
+      <w:numFmt w:val="bullet"/>
+      <w:lvlText w:val="o"/>
+      <w:lvlJc w:val="left"/>
+      <w:pPr>
+        <w:ind w:left="6468" w:hanging="360"/>
+      </w:pPr>
+      <w:rPr>
+        <w:rFonts w:ascii="Courier New" w:hAnsi="Courier New" w:cs="Courier New" w:hint="default"/>
+      </w:rPr>
+    </w:lvl>
+    <w:lvl w:ilvl="8" w:tplc="100C0005" w:tentative="1">
+      <w:start w:val="1"/>
+      <w:numFmt w:val="bullet"/>
+      <w:lvlText w:val=""/>
+      <w:lvlJc w:val="left"/>
+      <w:pPr>
+        <w:ind w:left="7188" w:hanging="360"/>
+      </w:pPr>
+      <w:rPr>
+        <w:rFonts w:ascii="Wingdings" w:hAnsi="Wingdings" w:hint="default"/>
+      </w:rPr>
+    </w:lvl>
+  </w:abstractNum>
+  <w:abstractNum w:abstractNumId="5" w15:restartNumberingAfterBreak="0">
     <w:nsid w:val="408C02FF"/>
     <w:multiLevelType w:val="hybridMultilevel"/>
     <w:tmpl w:val="1C925AC4"/>
@@ -6084,7 +6148,7 @@
       </w:rPr>
     </w:lvl>
   </w:abstractNum>
-  <w:abstractNum w:abstractNumId="5" w15:restartNumberingAfterBreak="0">
+  <w:abstractNum w:abstractNumId="6" w15:restartNumberingAfterBreak="0">
     <w:nsid w:val="42F31DAB"/>
     <w:multiLevelType w:val="hybridMultilevel"/>
     <w:tmpl w:val="A46C5D1C"/>
@@ -6224,7 +6288,7 @@
       </w:rPr>
     </w:lvl>
   </w:abstractNum>
-  <w:abstractNum w:abstractNumId="6" w15:restartNumberingAfterBreak="0">
+  <w:abstractNum w:abstractNumId="7" w15:restartNumberingAfterBreak="0">
     <w:nsid w:val="5082572C"/>
     <w:multiLevelType w:val="hybridMultilevel"/>
     <w:tmpl w:val="ED4ACFA4"/>
@@ -6364,7 +6428,7 @@
       </w:rPr>
     </w:lvl>
   </w:abstractNum>
-  <w:abstractNum w:abstractNumId="7" w15:restartNumberingAfterBreak="0">
+  <w:abstractNum w:abstractNumId="8" w15:restartNumberingAfterBreak="0">
     <w:nsid w:val="52B247CA"/>
     <w:multiLevelType w:val="hybridMultilevel"/>
     <w:tmpl w:val="B7D4D45A"/>
@@ -6504,7 +6568,7 @@
       </w:rPr>
     </w:lvl>
   </w:abstractNum>
-  <w:abstractNum w:abstractNumId="8" w15:restartNumberingAfterBreak="0">
+  <w:abstractNum w:abstractNumId="9" w15:restartNumberingAfterBreak="0">
     <w:nsid w:val="594C1361"/>
     <w:multiLevelType w:val="hybridMultilevel"/>
     <w:tmpl w:val="5C243628"/>
@@ -6644,7 +6708,120 @@
       </w:rPr>
     </w:lvl>
   </w:abstractNum>
-  <w:abstractNum w:abstractNumId="9" w15:restartNumberingAfterBreak="0">
+  <w:abstractNum w:abstractNumId="10" w15:restartNumberingAfterBreak="0">
+    <w:nsid w:val="6C9E471C"/>
+    <w:multiLevelType w:val="hybridMultilevel"/>
+    <w:tmpl w:val="8460E282"/>
+    <w:lvl w:ilvl="0" w:tplc="100C0003">
+      <w:start w:val="1"/>
+      <w:numFmt w:val="bullet"/>
+      <w:lvlText w:val="o"/>
+      <w:lvlJc w:val="left"/>
+      <w:pPr>
+        <w:ind w:left="720" w:hanging="360"/>
+      </w:pPr>
+      <w:rPr>
+        <w:rFonts w:ascii="Courier New" w:hAnsi="Courier New" w:cs="Courier New" w:hint="default"/>
+      </w:rPr>
+    </w:lvl>
+    <w:lvl w:ilvl="1" w:tplc="100C0003" w:tentative="1">
+      <w:start w:val="1"/>
+      <w:numFmt w:val="bullet"/>
+      <w:lvlText w:val="o"/>
+      <w:lvlJc w:val="left"/>
+      <w:pPr>
+        <w:ind w:left="1440" w:hanging="360"/>
+      </w:pPr>
+      <w:rPr>
+        <w:rFonts w:ascii="Courier New" w:hAnsi="Courier New" w:cs="Courier New" w:hint="default"/>
+      </w:rPr>
+    </w:lvl>
+    <w:lvl w:ilvl="2" w:tplc="100C0005" w:tentative="1">
+      <w:start w:val="1"/>
+      <w:numFmt w:val="bullet"/>
+      <w:lvlText w:val=""/>
+      <w:lvlJc w:val="left"/>
+      <w:pPr>
+        <w:ind w:left="2160" w:hanging="360"/>
+      </w:pPr>
+      <w:rPr>
+        <w:rFonts w:ascii="Wingdings" w:hAnsi="Wingdings" w:hint="default"/>
+      </w:rPr>
+    </w:lvl>
+    <w:lvl w:ilvl="3" w:tplc="100C0001" w:tentative="1">
+      <w:start w:val="1"/>
+      <w:numFmt w:val="bullet"/>
+      <w:lvlText w:val=""/>
+      <w:lvlJc w:val="left"/>
+      <w:pPr>
+        <w:ind w:left="2880" w:hanging="360"/>
+      </w:pPr>
+      <w:rPr>
+        <w:rFonts w:ascii="Symbol" w:hAnsi="Symbol" w:hint="default"/>
+      </w:rPr>
+    </w:lvl>
+    <w:lvl w:ilvl="4" w:tplc="100C0003" w:tentative="1">
+      <w:start w:val="1"/>
+      <w:numFmt w:val="bullet"/>
+      <w:lvlText w:val="o"/>
+      <w:lvlJc w:val="left"/>
+      <w:pPr>
+        <w:ind w:left="3600" w:hanging="360"/>
+      </w:pPr>
+      <w:rPr>
+        <w:rFonts w:ascii="Courier New" w:hAnsi="Courier New" w:cs="Courier New" w:hint="default"/>
+      </w:rPr>
+    </w:lvl>
+    <w:lvl w:ilvl="5" w:tplc="100C0005" w:tentative="1">
+      <w:start w:val="1"/>
+      <w:numFmt w:val="bullet"/>
+      <w:lvlText w:val=""/>
+      <w:lvlJc w:val="left"/>
+      <w:pPr>
+        <w:ind w:left="4320" w:hanging="360"/>
+      </w:pPr>
+      <w:rPr>
+        <w:rFonts w:ascii="Wingdings" w:hAnsi="Wingdings" w:hint="default"/>
+      </w:rPr>
+    </w:lvl>
+    <w:lvl w:ilvl="6" w:tplc="100C0001" w:tentative="1">
+      <w:start w:val="1"/>
+      <w:numFmt w:val="bullet"/>
+      <w:lvlText w:val=""/>
+      <w:lvlJc w:val="left"/>
+      <w:pPr>
+        <w:ind w:left="5040" w:hanging="360"/>
+      </w:pPr>
+      <w:rPr>
+        <w:rFonts w:ascii="Symbol" w:hAnsi="Symbol" w:hint="default"/>
+      </w:rPr>
+    </w:lvl>
+    <w:lvl w:ilvl="7" w:tplc="100C0003" w:tentative="1">
+      <w:start w:val="1"/>
+      <w:numFmt w:val="bullet"/>
+      <w:lvlText w:val="o"/>
+      <w:lvlJc w:val="left"/>
+      <w:pPr>
+        <w:ind w:left="5760" w:hanging="360"/>
+      </w:pPr>
+      <w:rPr>
+        <w:rFonts w:ascii="Courier New" w:hAnsi="Courier New" w:cs="Courier New" w:hint="default"/>
+      </w:rPr>
+    </w:lvl>
+    <w:lvl w:ilvl="8" w:tplc="100C0005" w:tentative="1">
+      <w:start w:val="1"/>
+      <w:numFmt w:val="bullet"/>
+      <w:lvlText w:val=""/>
+      <w:lvlJc w:val="left"/>
+      <w:pPr>
+        <w:ind w:left="6480" w:hanging="360"/>
+      </w:pPr>
+      <w:rPr>
+        <w:rFonts w:ascii="Wingdings" w:hAnsi="Wingdings" w:hint="default"/>
+      </w:rPr>
+    </w:lvl>
+  </w:abstractNum>
+  <w:abstractNum w:abstractNumId="11" w15:restartNumberingAfterBreak="0">
     <w:nsid w:val="71E06583"/>
     <w:multiLevelType w:val="hybridMultilevel"/>
     <w:tmpl w:val="26C81FCE"/>
@@ -6784,7 +6961,7 @@
       </w:rPr>
     </w:lvl>
   </w:abstractNum>
-  <w:abstractNum w:abstractNumId="10" w15:restartNumberingAfterBreak="0">
+  <w:abstractNum w:abstractNumId="12" w15:restartNumberingAfterBreak="0">
     <w:nsid w:val="75A3529B"/>
     <w:multiLevelType w:val="hybridMultilevel"/>
     <w:tmpl w:val="819EEA64"/>
@@ -6924,7 +7101,120 @@
       </w:rPr>
     </w:lvl>
   </w:abstractNum>
-  <w:abstractNum w:abstractNumId="11" w15:restartNumberingAfterBreak="0">
+  <w:abstractNum w:abstractNumId="13" w15:restartNumberingAfterBreak="0">
+    <w:nsid w:val="75B44A02"/>
+    <w:multiLevelType w:val="hybridMultilevel"/>
+    <w:tmpl w:val="E2BE2518"/>
+    <w:lvl w:ilvl="0" w:tplc="100C0003">
+      <w:start w:val="1"/>
+      <w:numFmt w:val="bullet"/>
+      <w:lvlText w:val="o"/>
+      <w:lvlJc w:val="left"/>
+      <w:pPr>
+        <w:ind w:left="720" w:hanging="360"/>
+      </w:pPr>
+      <w:rPr>
+        <w:rFonts w:ascii="Courier New" w:hAnsi="Courier New" w:cs="Courier New" w:hint="default"/>
+      </w:rPr>
+    </w:lvl>
+    <w:lvl w:ilvl="1" w:tplc="100C0003" w:tentative="1">
+      <w:start w:val="1"/>
+      <w:numFmt w:val="bullet"/>
+      <w:lvlText w:val="o"/>
+      <w:lvlJc w:val="left"/>
+      <w:pPr>
+        <w:ind w:left="1440" w:hanging="360"/>
+      </w:pPr>
+      <w:rPr>
+        <w:rFonts w:ascii="Courier New" w:hAnsi="Courier New" w:cs="Courier New" w:hint="default"/>
+      </w:rPr>
+    </w:lvl>
+    <w:lvl w:ilvl="2" w:tplc="100C0005" w:tentative="1">
+      <w:start w:val="1"/>
+      <w:numFmt w:val="bullet"/>
+      <w:lvlText w:val=""/>
+      <w:lvlJc w:val="left"/>
+      <w:pPr>
+        <w:ind w:left="2160" w:hanging="360"/>
+      </w:pPr>
+      <w:rPr>
+        <w:rFonts w:ascii="Wingdings" w:hAnsi="Wingdings" w:hint="default"/>
+      </w:rPr>
+    </w:lvl>
+    <w:lvl w:ilvl="3" w:tplc="100C0001" w:tentative="1">
+      <w:start w:val="1"/>
+      <w:numFmt w:val="bullet"/>
+      <w:lvlText w:val=""/>
+      <w:lvlJc w:val="left"/>
+      <w:pPr>
+        <w:ind w:left="2880" w:hanging="360"/>
+      </w:pPr>
+      <w:rPr>
+        <w:rFonts w:ascii="Symbol" w:hAnsi="Symbol" w:hint="default"/>
+      </w:rPr>
+    </w:lvl>
+    <w:lvl w:ilvl="4" w:tplc="100C0003" w:tentative="1">
+      <w:start w:val="1"/>
+      <w:numFmt w:val="bullet"/>
+      <w:lvlText w:val="o"/>
+      <w:lvlJc w:val="left"/>
+      <w:pPr>
+        <w:ind w:left="3600" w:hanging="360"/>
+      </w:pPr>
+      <w:rPr>
+        <w:rFonts w:ascii="Courier New" w:hAnsi="Courier New" w:cs="Courier New" w:hint="default"/>
+      </w:rPr>
+    </w:lvl>
+    <w:lvl w:ilvl="5" w:tplc="100C0005" w:tentative="1">
+      <w:start w:val="1"/>
+      <w:numFmt w:val="bullet"/>
+      <w:lvlText w:val=""/>
+      <w:lvlJc w:val="left"/>
+      <w:pPr>
+        <w:ind w:left="4320" w:hanging="360"/>
+      </w:pPr>
+      <w:rPr>
+        <w:rFonts w:ascii="Wingdings" w:hAnsi="Wingdings" w:hint="default"/>
+      </w:rPr>
+    </w:lvl>
+    <w:lvl w:ilvl="6" w:tplc="100C0001" w:tentative="1">
+      <w:start w:val="1"/>
+      <w:numFmt w:val="bullet"/>
+      <w:lvlText w:val=""/>
+      <w:lvlJc w:val="left"/>
+      <w:pPr>
+        <w:ind w:left="5040" w:hanging="360"/>
+      </w:pPr>
+      <w:rPr>
+        <w:rFonts w:ascii="Symbol" w:hAnsi="Symbol" w:hint="default"/>
+      </w:rPr>
+    </w:lvl>
+    <w:lvl w:ilvl="7" w:tplc="100C0003" w:tentative="1">
+      <w:start w:val="1"/>
+      <w:numFmt w:val="bullet"/>
+      <w:lvlText w:val="o"/>
+      <w:lvlJc w:val="left"/>
+      <w:pPr>
+        <w:ind w:left="5760" w:hanging="360"/>
+      </w:pPr>
+      <w:rPr>
+        <w:rFonts w:ascii="Courier New" w:hAnsi="Courier New" w:cs="Courier New" w:hint="default"/>
+      </w:rPr>
+    </w:lvl>
+    <w:lvl w:ilvl="8" w:tplc="100C0005" w:tentative="1">
+      <w:start w:val="1"/>
+      <w:numFmt w:val="bullet"/>
+      <w:lvlText w:val=""/>
+      <w:lvlJc w:val="left"/>
+      <w:pPr>
+        <w:ind w:left="6480" w:hanging="360"/>
+      </w:pPr>
+      <w:rPr>
+        <w:rFonts w:ascii="Wingdings" w:hAnsi="Wingdings" w:hint="default"/>
+      </w:rPr>
+    </w:lvl>
+  </w:abstractNum>
+  <w:abstractNum w:abstractNumId="14" w15:restartNumberingAfterBreak="0">
     <w:nsid w:val="7B193736"/>
     <w:multiLevelType w:val="multilevel"/>
     <w:tmpl w:val="3E0A631E"/>
@@ -7046,7 +7336,7 @@
       </w:pPr>
     </w:lvl>
   </w:abstractNum>
-  <w:abstractNum w:abstractNumId="12" w15:restartNumberingAfterBreak="0">
+  <w:abstractNum w:abstractNumId="15" w15:restartNumberingAfterBreak="0">
     <w:nsid w:val="7DD245F2"/>
     <w:multiLevelType w:val="hybridMultilevel"/>
     <w:tmpl w:val="3100450C"/>
@@ -7187,7 +7477,7 @@
     </w:lvl>
   </w:abstractNum>
   <w:num w:numId="1">
-    <w:abstractNumId w:val="11"/>
+    <w:abstractNumId w:val="14"/>
   </w:num>
   <w:num w:numId="2">
     <w:abstractNumId w:val="0"/>
@@ -7196,34 +7486,43 @@
     <w:abstractNumId w:val="2"/>
   </w:num>
   <w:num w:numId="4">
-    <w:abstractNumId w:val="10"/>
+    <w:abstractNumId w:val="12"/>
   </w:num>
   <w:num w:numId="5">
-    <w:abstractNumId w:val="7"/>
+    <w:abstractNumId w:val="8"/>
   </w:num>
   <w:num w:numId="6">
     <w:abstractNumId w:val="3"/>
   </w:num>
   <w:num w:numId="7">
-    <w:abstractNumId w:val="8"/>
+    <w:abstractNumId w:val="9"/>
   </w:num>
   <w:num w:numId="8">
-    <w:abstractNumId w:val="12"/>
+    <w:abstractNumId w:val="15"/>
   </w:num>
   <w:num w:numId="9">
     <w:abstractNumId w:val="1"/>
   </w:num>
   <w:num w:numId="10">
+    <w:abstractNumId w:val="5"/>
+  </w:num>
+  <w:num w:numId="11">
+    <w:abstractNumId w:val="7"/>
+  </w:num>
+  <w:num w:numId="12">
+    <w:abstractNumId w:val="6"/>
+  </w:num>
+  <w:num w:numId="13">
+    <w:abstractNumId w:val="11"/>
+  </w:num>
+  <w:num w:numId="14">
+    <w:abstractNumId w:val="10"/>
+  </w:num>
+  <w:num w:numId="15">
     <w:abstractNumId w:val="4"/>
   </w:num>
-  <w:num w:numId="11">
-    <w:abstractNumId w:val="6"/>
-  </w:num>
-  <w:num w:numId="12">
-    <w:abstractNumId w:val="5"/>
-  </w:num>
-  <w:num w:numId="13">
-    <w:abstractNumId w:val="9"/>
+  <w:num w:numId="16">
+    <w:abstractNumId w:val="13"/>
   </w:num>
   <w:numIdMacAtCleanup w:val="13"/>
 </w:numbering>
@@ -8040,6 +8339,17 @@
       <w:lang w:val="fr-FR" w:eastAsia="fr-FR"/>
     </w:rPr>
   </w:style>
+  <w:style w:type="paragraph" w:styleId="Paragraphedeliste">
+    <w:name w:val="List Paragraph"/>
+    <w:basedOn w:val="Normal"/>
+    <w:uiPriority w:val="34"/>
+    <w:qFormat/>
+    <w:rsid w:val="003D63BF"/>
+    <w:pPr>
+      <w:ind w:left="720"/>
+      <w:contextualSpacing/>
+    </w:pPr>
+  </w:style>
 </w:styles>
 </file>
 

</xml_diff>

<commit_message>
commit debug fonction chargement données
chargement des données à la page vue_portfolio.php
</commit_message>
<xml_diff>
--- a/Projet Web/Documentation/Projet Web Corentin Bompard.docx
+++ b/Projet Web/Documentation/Projet Web Corentin Bompard.docx
@@ -5058,27 +5058,43 @@
       <w:pPr>
         <w:ind w:left="426"/>
       </w:pPr>
-      <w:r>
-        <w:t xml:space="preserve">Ressources humaines : </w:t>
-      </w:r>
-    </w:p>
-    <w:p>
-      <w:pPr>
-        <w:ind w:left="426"/>
-      </w:pPr>
-      <w:r>
-        <w:t>Raphaël Schneiter (camarade) : Debug de la fonction login</w:t>
-      </w:r>
-    </w:p>
-    <w:p>
-      <w:pPr>
-        <w:ind w:left="426"/>
-      </w:pPr>
-      <w:r>
-        <w:t>Julien Ithurbide (professeur) : Debug fonction login</w:t>
+      <w:hyperlink r:id="rId16" w:history="1">
+        <w:r>
+          <w:rPr>
+            <w:rStyle w:val="Lienhypertexte"/>
+          </w:rPr>
+          <w:t>https://stackoverflow.com/questions/16239663/php-checkbox-set-to-check-based-on-database-value</w:t>
+        </w:r>
+      </w:hyperlink>
+      <w:r>
+        <w:t xml:space="preserve"> CheckBox checked PHP</w:t>
       </w:r>
       <w:bookmarkStart w:id="39" w:name="_GoBack"/>
       <w:bookmarkEnd w:id="39"/>
+    </w:p>
+    <w:p>
+      <w:pPr>
+        <w:ind w:left="426"/>
+      </w:pPr>
+      <w:r>
+        <w:t xml:space="preserve">Ressources humaines : </w:t>
+      </w:r>
+    </w:p>
+    <w:p>
+      <w:pPr>
+        <w:ind w:left="426"/>
+      </w:pPr>
+      <w:r>
+        <w:t>Raphaël Schneiter (camarade) : Debug de la fonction login</w:t>
+      </w:r>
+    </w:p>
+    <w:p>
+      <w:pPr>
+        <w:ind w:left="426"/>
+      </w:pPr>
+      <w:r>
+        <w:t>Julien Ithurbide (professeur) : Debug fonction login</w:t>
+      </w:r>
     </w:p>
     <w:p>
       <w:pPr>
@@ -5222,6 +5238,7 @@
         <w:rPr>
           <w:i/>
         </w:rPr>
+        <w:lastRenderedPageBreak/>
         <w:t>Media</w:t>
       </w:r>
       <w:r>
@@ -5240,8 +5257,8 @@
       </w:pPr>
     </w:p>
     <w:sectPr>
-      <w:headerReference w:type="default" r:id="rId16"/>
-      <w:footerReference w:type="default" r:id="rId17"/>
+      <w:headerReference w:type="default" r:id="rId17"/>
+      <w:footerReference w:type="default" r:id="rId18"/>
       <w:pgSz w:w="11906" w:h="16838" w:code="9"/>
       <w:pgMar w:top="1418" w:right="1418" w:bottom="1418" w:left="1418" w:header="720" w:footer="720" w:gutter="0"/>
       <w:cols w:space="720"/>
@@ -5328,7 +5345,7 @@
         <w:sz w:val="16"/>
         <w:szCs w:val="16"/>
       </w:rPr>
-      <w:t>6</w:t>
+      <w:t>7</w:t>
     </w:r>
     <w:r>
       <w:rPr>

</xml_diff>

<commit_message>
Dernier commit projet Portfolio
document final avec documentation finale
</commit_message>
<xml_diff>
--- a/Projet Web/Documentation/Projet Web Corentin Bompard.docx
+++ b/Projet Web/Documentation/Projet Web Corentin Bompard.docx
@@ -632,7 +632,7 @@
             <w:rFonts w:ascii="Times New Roman" w:hAnsi="Times New Roman"/>
             <w:webHidden/>
           </w:rPr>
-          <w:t>4</w:t>
+          <w:t>5</w:t>
         </w:r>
         <w:r>
           <w:rPr>
@@ -731,7 +731,7 @@
             <w:noProof/>
             <w:webHidden/>
           </w:rPr>
-          <w:t>4</w:t>
+          <w:t>5</w:t>
         </w:r>
         <w:r>
           <w:rPr>
@@ -831,7 +831,7 @@
             <w:noProof/>
             <w:webHidden/>
           </w:rPr>
-          <w:t>4</w:t>
+          <w:t>15</w:t>
         </w:r>
         <w:r>
           <w:rPr>
@@ -931,7 +931,7 @@
             <w:noProof/>
             <w:webHidden/>
           </w:rPr>
-          <w:t>4</w:t>
+          <w:t>16</w:t>
         </w:r>
         <w:r>
           <w:rPr>
@@ -1031,7 +1031,7 @@
             <w:noProof/>
             <w:webHidden/>
           </w:rPr>
-          <w:t>4</w:t>
+          <w:t>16</w:t>
         </w:r>
         <w:r>
           <w:rPr>
@@ -1131,7 +1131,7 @@
             <w:noProof/>
             <w:webHidden/>
           </w:rPr>
-          <w:t>5</w:t>
+          <w:t>17</w:t>
         </w:r>
         <w:r>
           <w:rPr>
@@ -1217,7 +1217,7 @@
             <w:rFonts w:ascii="Times New Roman" w:hAnsi="Times New Roman"/>
             <w:webHidden/>
           </w:rPr>
-          <w:t>5</w:t>
+          <w:t>18</w:t>
         </w:r>
         <w:r>
           <w:rPr>
@@ -1316,7 +1316,7 @@
             <w:noProof/>
             <w:webHidden/>
           </w:rPr>
-          <w:t>5</w:t>
+          <w:t>18</w:t>
         </w:r>
         <w:r>
           <w:rPr>
@@ -1416,7 +1416,7 @@
             <w:noProof/>
             <w:webHidden/>
           </w:rPr>
-          <w:t>6</w:t>
+          <w:t>20</w:t>
         </w:r>
         <w:r>
           <w:rPr>
@@ -1516,7 +1516,7 @@
             <w:noProof/>
             <w:webHidden/>
           </w:rPr>
-          <w:t>6</w:t>
+          <w:t>25</w:t>
         </w:r>
         <w:r>
           <w:rPr>
@@ -1616,7 +1616,7 @@
             <w:noProof/>
             <w:webHidden/>
           </w:rPr>
-          <w:t>6</w:t>
+          <w:t>25</w:t>
         </w:r>
         <w:r>
           <w:rPr>
@@ -1702,7 +1702,7 @@
             <w:rFonts w:ascii="Times New Roman" w:hAnsi="Times New Roman"/>
             <w:webHidden/>
           </w:rPr>
-          <w:t>6</w:t>
+          <w:t>25</w:t>
         </w:r>
         <w:r>
           <w:rPr>
@@ -1787,7 +1787,7 @@
             <w:rFonts w:ascii="Times New Roman" w:hAnsi="Times New Roman"/>
             <w:webHidden/>
           </w:rPr>
-          <w:t>7</w:t>
+          <w:t>27</w:t>
         </w:r>
         <w:r>
           <w:rPr>
@@ -1871,22 +1871,17 @@
             <w:noProof/>
             <w:webHidden/>
           </w:rPr>
-        </w:r>
-        <w:r>
-          <w:rPr>
-            <w:rFonts w:ascii="Times New Roman" w:hAnsi="Times New Roman"/>
+          <w:fldChar w:fldCharType="separate"/>
+        </w:r>
+        <w:r>
+          <w:rPr>
+            <w:rFonts w:ascii="Times New Roman" w:hAnsi="Times New Roman"/>
+            <w:b/>
+            <w:bCs/>
             <w:noProof/>
             <w:webHidden/>
           </w:rPr>
-          <w:fldChar w:fldCharType="separate"/>
-        </w:r>
-        <w:r>
-          <w:rPr>
-            <w:rFonts w:ascii="Times New Roman" w:hAnsi="Times New Roman"/>
-            <w:noProof/>
-            <w:webHidden/>
-          </w:rPr>
-          <w:t>7</w:t>
+          <w:t>Erreur ! Signet non défini.</w:t>
         </w:r>
         <w:r>
           <w:rPr>
@@ -1986,7 +1981,7 @@
             <w:noProof/>
             <w:webHidden/>
           </w:rPr>
-          <w:t>7</w:t>
+          <w:t>27</w:t>
         </w:r>
         <w:r>
           <w:rPr>
@@ -2071,22 +2066,17 @@
             <w:noProof/>
             <w:webHidden/>
           </w:rPr>
-        </w:r>
-        <w:r>
-          <w:rPr>
-            <w:rFonts w:ascii="Times New Roman" w:hAnsi="Times New Roman"/>
+          <w:fldChar w:fldCharType="separate"/>
+        </w:r>
+        <w:r>
+          <w:rPr>
+            <w:rFonts w:ascii="Times New Roman" w:hAnsi="Times New Roman"/>
+            <w:b/>
+            <w:bCs/>
             <w:noProof/>
             <w:webHidden/>
           </w:rPr>
-          <w:fldChar w:fldCharType="separate"/>
-        </w:r>
-        <w:r>
-          <w:rPr>
-            <w:rFonts w:ascii="Times New Roman" w:hAnsi="Times New Roman"/>
-            <w:noProof/>
-            <w:webHidden/>
-          </w:rPr>
-          <w:t>7</w:t>
+          <w:t>Erreur ! Signet non défini.</w:t>
         </w:r>
         <w:r>
           <w:rPr>
@@ -2171,22 +2161,17 @@
             <w:noProof/>
             <w:webHidden/>
           </w:rPr>
-        </w:r>
-        <w:r>
-          <w:rPr>
-            <w:rFonts w:ascii="Times New Roman" w:hAnsi="Times New Roman"/>
+          <w:fldChar w:fldCharType="separate"/>
+        </w:r>
+        <w:r>
+          <w:rPr>
+            <w:rFonts w:ascii="Times New Roman" w:hAnsi="Times New Roman"/>
+            <w:b/>
+            <w:bCs/>
             <w:noProof/>
             <w:webHidden/>
           </w:rPr>
-          <w:fldChar w:fldCharType="separate"/>
-        </w:r>
-        <w:r>
-          <w:rPr>
-            <w:rFonts w:ascii="Times New Roman" w:hAnsi="Times New Roman"/>
-            <w:noProof/>
-            <w:webHidden/>
-          </w:rPr>
-          <w:t>7</w:t>
+          <w:t>Erreur ! Signet non défini.</w:t>
         </w:r>
         <w:r>
           <w:rPr>
@@ -2271,22 +2256,17 @@
             <w:noProof/>
             <w:webHidden/>
           </w:rPr>
-        </w:r>
-        <w:r>
-          <w:rPr>
-            <w:rFonts w:ascii="Times New Roman" w:hAnsi="Times New Roman"/>
+          <w:fldChar w:fldCharType="separate"/>
+        </w:r>
+        <w:r>
+          <w:rPr>
+            <w:rFonts w:ascii="Times New Roman" w:hAnsi="Times New Roman"/>
+            <w:b/>
+            <w:bCs/>
             <w:noProof/>
             <w:webHidden/>
           </w:rPr>
-          <w:fldChar w:fldCharType="separate"/>
-        </w:r>
-        <w:r>
-          <w:rPr>
-            <w:rFonts w:ascii="Times New Roman" w:hAnsi="Times New Roman"/>
-            <w:noProof/>
-            <w:webHidden/>
-          </w:rPr>
-          <w:t>7</w:t>
+          <w:t>Erreur ! Signet non défini.</w:t>
         </w:r>
         <w:r>
           <w:rPr>
@@ -2386,7 +2366,7 @@
             <w:noProof/>
             <w:webHidden/>
           </w:rPr>
-          <w:t>7</w:t>
+          <w:t>27</w:t>
         </w:r>
         <w:r>
           <w:rPr>
@@ -2706,6 +2686,14 @@
         </w:rPr>
         <w:t>hiérarchiques.</w:t>
       </w:r>
+      <w:r>
+        <w:rPr>
+          <w:rFonts w:ascii="Times New Roman" w:hAnsi="Times New Roman"/>
+          <w:iCs/>
+          <w:szCs w:val="14"/>
+        </w:rPr>
+        <w:t>)</w:t>
+      </w:r>
     </w:p>
     <w:p>
       <w:pPr>
@@ -2727,7 +2715,7 @@
           <w:iCs/>
           <w:szCs w:val="14"/>
         </w:rPr>
-        <w:t>Capacité à gérer les différentes phases d’un projet (conception, analyse, planification, réalisation, clôture</w:t>
+        <w:t>Capacité à gérer les différentes phases d’un projet (conception, analyse, planification, réalisation,</w:t>
       </w:r>
       <w:r>
         <w:rPr>
@@ -2735,7 +2723,31 @@
           <w:iCs/>
           <w:szCs w:val="14"/>
         </w:rPr>
+        <w:t xml:space="preserve"> tests,</w:t>
+      </w:r>
+      <w:r>
+        <w:rPr>
+          <w:rFonts w:ascii="Times New Roman" w:hAnsi="Times New Roman"/>
+          <w:iCs/>
+          <w:szCs w:val="14"/>
+        </w:rPr>
+        <w:t xml:space="preserve"> clôture</w:t>
+      </w:r>
+      <w:r>
+        <w:rPr>
+          <w:rFonts w:ascii="Times New Roman" w:hAnsi="Times New Roman"/>
+          <w:iCs/>
+          <w:szCs w:val="14"/>
+        </w:rPr>
         <w:t>.</w:t>
+      </w:r>
+      <w:r>
+        <w:rPr>
+          <w:rFonts w:ascii="Times New Roman" w:hAnsi="Times New Roman"/>
+          <w:iCs/>
+          <w:szCs w:val="14"/>
+        </w:rPr>
+        <w:t>)</w:t>
       </w:r>
     </w:p>
     <w:p>
@@ -2807,7 +2819,15 @@
           <w:iCs/>
           <w:szCs w:val="14"/>
         </w:rPr>
-        <w:t>Apprendre et maîtriser certaines technologies tel que : PHP, HTML, CSS)</w:t>
+        <w:t>Apprendre et maîtriser certaines techno</w:t>
+      </w:r>
+      <w:r>
+        <w:rPr>
+          <w:rFonts w:ascii="Times New Roman" w:hAnsi="Times New Roman"/>
+          <w:iCs/>
+          <w:szCs w:val="14"/>
+        </w:rPr>
+        <w:t>logies tel que : PHP, HTML, CSS.</w:t>
       </w:r>
       <w:r>
         <w:rPr>
@@ -3252,23 +3272,7 @@
             <w:rFonts w:ascii="Times New Roman" w:hAnsi="Times New Roman"/>
             <w:szCs w:val="14"/>
           </w:rPr>
-          <w:t>ini</w:t>
-        </w:r>
-        <w:r>
-          <w:rPr>
-            <w:rStyle w:val="Lienhypertexte"/>
-            <w:rFonts w:ascii="Times New Roman" w:hAnsi="Times New Roman"/>
-            <w:szCs w:val="14"/>
-          </w:rPr>
-          <w:t>t</w:t>
-        </w:r>
-        <w:r>
-          <w:rPr>
-            <w:rStyle w:val="Lienhypertexte"/>
-            <w:rFonts w:ascii="Times New Roman" w:hAnsi="Times New Roman"/>
-            <w:szCs w:val="14"/>
-          </w:rPr>
-          <w:t>iale.mpp</w:t>
+          <w:t>initiale.mpp</w:t>
         </w:r>
         <w:proofErr w:type="spellEnd"/>
       </w:hyperlink>
@@ -3449,7 +3453,7 @@
           <w:lang w:val="fr-CH"/>
         </w:rPr>
         <w:drawing>
-          <wp:inline distT="0" distB="0" distL="0" distR="0">
+          <wp:inline distT="0" distB="0" distL="0" distR="0" wp14:anchorId="5E7CD221" wp14:editId="75962988">
             <wp:extent cx="5634935" cy="4993419"/>
             <wp:effectExtent l="0" t="0" r="4445" b="0"/>
             <wp:docPr id="1" name="Image 1" descr="C:\wamp64\www\Projet-Portfolio\Projet Web\Base de données\MCD\MCD.jpg"/>
@@ -3570,7 +3574,7 @@
           <w:lang w:val="fr-CH"/>
         </w:rPr>
         <w:drawing>
-          <wp:inline distT="0" distB="0" distL="0" distR="0">
+          <wp:inline distT="0" distB="0" distL="0" distR="0" wp14:anchorId="1CC435AD" wp14:editId="2E4BFDA6">
             <wp:extent cx="5184251" cy="4381388"/>
             <wp:effectExtent l="0" t="0" r="0" b="635"/>
             <wp:docPr id="2" name="Image 2" descr="C:\wamp64\www\Projet-Portfolio\Projet Web\Base de données\MLD\MLD.png"/>
@@ -3655,7 +3659,7 @@
           <w:lang w:val="fr-CH"/>
         </w:rPr>
         <w:drawing>
-          <wp:inline distT="0" distB="0" distL="0" distR="0" wp14:anchorId="7D1B327F" wp14:editId="5A186855">
+          <wp:inline distT="0" distB="0" distL="0" distR="0" wp14:anchorId="344E8DF1" wp14:editId="44A818B6">
             <wp:extent cx="5759450" cy="3859530"/>
             <wp:effectExtent l="0" t="0" r="0" b="7620"/>
             <wp:docPr id="3" name="Image 3"/>
@@ -3712,7 +3716,7 @@
           <w:lang w:val="fr-CH"/>
         </w:rPr>
         <w:drawing>
-          <wp:inline distT="0" distB="0" distL="0" distR="0" wp14:anchorId="7EDBBACB" wp14:editId="1F8C67EC">
+          <wp:inline distT="0" distB="0" distL="0" distR="0" wp14:anchorId="7FC8E6DD" wp14:editId="594DA9F0">
             <wp:extent cx="5759450" cy="3846195"/>
             <wp:effectExtent l="0" t="0" r="0" b="1905"/>
             <wp:docPr id="4" name="Image 4"/>
@@ -3770,7 +3774,7 @@
         </w:rPr>
         <w:lastRenderedPageBreak/>
         <w:drawing>
-          <wp:inline distT="0" distB="0" distL="0" distR="0" wp14:anchorId="19C3A5A7" wp14:editId="05735F9D">
+          <wp:inline distT="0" distB="0" distL="0" distR="0" wp14:anchorId="137D4D8F" wp14:editId="4915139B">
             <wp:extent cx="5759450" cy="3851275"/>
             <wp:effectExtent l="0" t="0" r="0" b="0"/>
             <wp:docPr id="5" name="Image 5"/>
@@ -3827,7 +3831,7 @@
           <w:lang w:val="fr-CH"/>
         </w:rPr>
         <w:drawing>
-          <wp:inline distT="0" distB="0" distL="0" distR="0" wp14:anchorId="2273651D" wp14:editId="32BB07FF">
+          <wp:inline distT="0" distB="0" distL="0" distR="0" wp14:anchorId="489E050A" wp14:editId="71342167">
             <wp:extent cx="5759450" cy="3857625"/>
             <wp:effectExtent l="0" t="0" r="0" b="9525"/>
             <wp:docPr id="6" name="Image 6"/>
@@ -3885,7 +3889,7 @@
         </w:rPr>
         <w:lastRenderedPageBreak/>
         <w:drawing>
-          <wp:inline distT="0" distB="0" distL="0" distR="0" wp14:anchorId="78803B0B" wp14:editId="6A224F55">
+          <wp:inline distT="0" distB="0" distL="0" distR="0" wp14:anchorId="77F26546" wp14:editId="29242E2F">
             <wp:extent cx="5759450" cy="3854450"/>
             <wp:effectExtent l="0" t="0" r="0" b="0"/>
             <wp:docPr id="7" name="Image 7"/>
@@ -3942,7 +3946,7 @@
           <w:lang w:val="fr-CH"/>
         </w:rPr>
         <w:drawing>
-          <wp:inline distT="0" distB="0" distL="0" distR="0" wp14:anchorId="6FBE5A63" wp14:editId="7C4125F8">
+          <wp:inline distT="0" distB="0" distL="0" distR="0" wp14:anchorId="6C0C8F5F" wp14:editId="38E52899">
             <wp:extent cx="5759450" cy="3849370"/>
             <wp:effectExtent l="0" t="0" r="0" b="0"/>
             <wp:docPr id="8" name="Image 8"/>
@@ -4000,7 +4004,7 @@
         </w:rPr>
         <w:lastRenderedPageBreak/>
         <w:drawing>
-          <wp:inline distT="0" distB="0" distL="0" distR="0" wp14:anchorId="6DF95A1A" wp14:editId="15D0662E">
+          <wp:inline distT="0" distB="0" distL="0" distR="0" wp14:anchorId="4A533D70" wp14:editId="7668D2F1">
             <wp:extent cx="5759450" cy="3849370"/>
             <wp:effectExtent l="0" t="0" r="0" b="0"/>
             <wp:docPr id="9" name="Image 9"/>
@@ -4125,7 +4129,7 @@
           <w:lang w:val="fr-CH"/>
         </w:rPr>
         <w:drawing>
-          <wp:inline distT="0" distB="0" distL="0" distR="0" wp14:anchorId="520906AA" wp14:editId="249D71B1">
+          <wp:inline distT="0" distB="0" distL="0" distR="0" wp14:anchorId="2E715EEA" wp14:editId="4E52F81F">
             <wp:extent cx="4420925" cy="4366820"/>
             <wp:effectExtent l="0" t="0" r="0" b="0"/>
             <wp:docPr id="10" name="Image 10"/>
@@ -4183,7 +4187,7 @@
         </w:rPr>
         <w:lastRenderedPageBreak/>
         <w:drawing>
-          <wp:inline distT="0" distB="0" distL="0" distR="0" wp14:anchorId="0CE509A0" wp14:editId="1D838325">
+          <wp:inline distT="0" distB="0" distL="0" distR="0" wp14:anchorId="6005912E" wp14:editId="509F7C55">
             <wp:extent cx="4785863" cy="4261899"/>
             <wp:effectExtent l="0" t="0" r="0" b="5715"/>
             <wp:docPr id="11" name="Image 11"/>
@@ -4240,7 +4244,7 @@
           <w:lang w:val="fr-CH"/>
         </w:rPr>
         <w:drawing>
-          <wp:inline distT="0" distB="0" distL="0" distR="0" wp14:anchorId="6A24A90E" wp14:editId="7E83A619">
+          <wp:inline distT="0" distB="0" distL="0" distR="0" wp14:anchorId="1171B4EE" wp14:editId="5236BF17">
             <wp:extent cx="5516630" cy="4253948"/>
             <wp:effectExtent l="0" t="0" r="8255" b="0"/>
             <wp:docPr id="12" name="Image 12"/>
@@ -4298,7 +4302,7 @@
         </w:rPr>
         <w:lastRenderedPageBreak/>
         <w:drawing>
-          <wp:inline distT="0" distB="0" distL="0" distR="0" wp14:anchorId="1AE2EFCC" wp14:editId="28C45402">
+          <wp:inline distT="0" distB="0" distL="0" distR="0" wp14:anchorId="194DAAC7" wp14:editId="539D4A77">
             <wp:extent cx="5759450" cy="6313805"/>
             <wp:effectExtent l="0" t="0" r="0" b="0"/>
             <wp:docPr id="13" name="Image 13"/>
@@ -4356,7 +4360,7 @@
         </w:rPr>
         <w:lastRenderedPageBreak/>
         <w:drawing>
-          <wp:inline distT="0" distB="0" distL="0" distR="0" wp14:anchorId="7033A19F" wp14:editId="4E8604B4">
+          <wp:inline distT="0" distB="0" distL="0" distR="0" wp14:anchorId="543E9D95" wp14:editId="01303B9E">
             <wp:extent cx="5759450" cy="5383530"/>
             <wp:effectExtent l="0" t="0" r="0" b="7620"/>
             <wp:docPr id="14" name="Image 14"/>
@@ -4423,43 +4427,7 @@
             <w:szCs w:val="14"/>
             <w:lang w:eastAsia="fr-FR"/>
           </w:rPr>
-          <w:t>..\Analyse\Sc</w:t>
-        </w:r>
-        <w:r>
-          <w:rPr>
-            <w:rStyle w:val="Lienhypertexte"/>
-            <w:sz w:val="24"/>
-            <w:szCs w:val="14"/>
-            <w:lang w:eastAsia="fr-FR"/>
-          </w:rPr>
-          <w:t>e</w:t>
-        </w:r>
-        <w:r>
-          <w:rPr>
-            <w:rStyle w:val="Lienhypertexte"/>
-            <w:sz w:val="24"/>
-            <w:szCs w:val="14"/>
-            <w:lang w:eastAsia="fr-FR"/>
-          </w:rPr>
-          <w:t>n</w:t>
-        </w:r>
-        <w:r>
-          <w:rPr>
-            <w:rStyle w:val="Lienhypertexte"/>
-            <w:sz w:val="24"/>
-            <w:szCs w:val="14"/>
-            <w:lang w:eastAsia="fr-FR"/>
-          </w:rPr>
-          <w:t>a</w:t>
-        </w:r>
-        <w:r>
-          <w:rPr>
-            <w:rStyle w:val="Lienhypertexte"/>
-            <w:sz w:val="24"/>
-            <w:szCs w:val="14"/>
-            <w:lang w:eastAsia="fr-FR"/>
-          </w:rPr>
-          <w:t>rii</w:t>
+          <w:t>..\Analyse\Scenarii</w:t>
         </w:r>
       </w:hyperlink>
     </w:p>
@@ -4535,7 +4503,7 @@
           <w:lang w:val="fr-CH"/>
         </w:rPr>
         <w:drawing>
-          <wp:inline distT="0" distB="0" distL="0" distR="0">
+          <wp:inline distT="0" distB="0" distL="0" distR="0" wp14:anchorId="326BD1C0" wp14:editId="6D5A72D0">
             <wp:extent cx="5756910" cy="5430520"/>
             <wp:effectExtent l="0" t="0" r="0" b="0"/>
             <wp:docPr id="15" name="Image 15" descr="C:\wamp64\www\Projet-Portfolio\Projet Web\Analyse\Uses_Cases\Uses_Cases.PNG"/>
@@ -4737,17 +4705,17 @@
         <w:rPr>
           <w:rFonts w:ascii="Times New Roman" w:hAnsi="Times New Roman"/>
         </w:rPr>
-      </w:r>
-      <w:r>
-        <w:rPr>
-          <w:rFonts w:ascii="Times New Roman" w:hAnsi="Times New Roman"/>
-        </w:rPr>
         <w:instrText xml:space="preserve"> \* MERGEFORMAT </w:instrText>
       </w:r>
       <w:r>
         <w:rPr>
           <w:rFonts w:ascii="Times New Roman" w:hAnsi="Times New Roman"/>
         </w:rPr>
+      </w:r>
+      <w:r>
+        <w:rPr>
+          <w:rFonts w:ascii="Times New Roman" w:hAnsi="Times New Roman"/>
+        </w:rPr>
         <w:fldChar w:fldCharType="separate"/>
       </w:r>
       <w:r>
@@ -4784,12 +4752,12 @@
         <w:rPr>
           <w:rFonts w:ascii="Times New Roman" w:hAnsi="Times New Roman"/>
         </w:rPr>
-      </w:r>
-      <w:r>
-        <w:rPr>
-          <w:rFonts w:ascii="Times New Roman" w:hAnsi="Times New Roman"/>
-        </w:rPr>
         <w:instrText xml:space="preserve"> \* MERGEFORMAT </w:instrText>
+      </w:r>
+      <w:r>
+        <w:rPr>
+          <w:rFonts w:ascii="Times New Roman" w:hAnsi="Times New Roman"/>
+        </w:rPr>
       </w:r>
       <w:r>
         <w:rPr>
@@ -7010,28 +6978,7 @@
           <w:rFonts w:ascii="Times New Roman" w:hAnsi="Times New Roman"/>
           <w:iCs/>
         </w:rPr>
-        <w:t>Ce dossier contient le</w:t>
-      </w:r>
-      <w:r>
-        <w:rPr>
-          <w:rFonts w:ascii="Times New Roman" w:hAnsi="Times New Roman"/>
-          <w:iCs/>
-        </w:rPr>
-        <w:t xml:space="preserve">s archives du projet, documents </w:t>
-      </w:r>
-      <w:r>
-        <w:rPr>
-          <w:rFonts w:ascii="Times New Roman" w:hAnsi="Times New Roman"/>
-          <w:iCs/>
-        </w:rPr>
-        <w:t>abandonnées ou modifiés donc désuet</w:t>
-      </w:r>
-      <w:r>
-        <w:rPr>
-          <w:rFonts w:ascii="Times New Roman" w:hAnsi="Times New Roman"/>
-          <w:iCs/>
-        </w:rPr>
-        <w:t>. Ici une archive d’un rendu</w:t>
+        <w:t>Ce dossier contient les archives du projet, documents abandonnées ou modifiés donc désuet. Ici une archive d’un rendu</w:t>
       </w:r>
     </w:p>
     <w:p>
@@ -8709,167 +8656,121 @@
         <w:jc w:val="both"/>
         <w:rPr>
           <w:rFonts w:ascii="Times New Roman" w:hAnsi="Times New Roman"/>
-          <w:i/>
-        </w:rPr>
-      </w:pPr>
-      <w:r>
-        <w:rPr>
-          <w:rFonts w:ascii="Times New Roman" w:hAnsi="Times New Roman"/>
-          <w:i/>
-        </w:rPr>
-        <w:t>Lister les documents fournis au client avec votre produit, en indiquant les numéros de versions</w:t>
-      </w:r>
-      <w:r>
-        <w:rPr>
-          <w:rFonts w:ascii="Times New Roman" w:hAnsi="Times New Roman"/>
-          <w:i/>
-        </w:rPr>
-        <w:t xml:space="preserve"> </w:t>
-      </w:r>
-    </w:p>
-    <w:p>
-      <w:pPr>
-        <w:ind w:left="426"/>
-        <w:jc w:val="both"/>
-        <w:rPr>
-          <w:rFonts w:ascii="Times New Roman" w:hAnsi="Times New Roman"/>
-          <w:i/>
-        </w:rPr>
-      </w:pPr>
-    </w:p>
-    <w:p>
-      <w:pPr>
+          <w:iCs/>
+        </w:rPr>
+      </w:pPr>
+      <w:r>
+        <w:rPr>
+          <w:rFonts w:ascii="Times New Roman" w:hAnsi="Times New Roman"/>
+          <w:iCs/>
+        </w:rPr>
+        <w:t>Les documents fournis au client sont les suivants :</w:t>
+      </w:r>
+    </w:p>
+    <w:p>
+      <w:pPr>
+        <w:pStyle w:val="Paragraphedeliste"/>
         <w:numPr>
           <w:ilvl w:val="0"/>
-          <w:numId w:val="3"/>
+          <w:numId w:val="45"/>
         </w:numPr>
         <w:jc w:val="both"/>
         <w:rPr>
           <w:rFonts w:ascii="Times New Roman" w:hAnsi="Times New Roman"/>
-          <w:i/>
-        </w:rPr>
-      </w:pPr>
-      <w:r>
-        <w:rPr>
-          <w:rFonts w:ascii="Times New Roman" w:hAnsi="Times New Roman"/>
-          <w:i/>
-        </w:rPr>
-        <w:t>le rapport de projet</w:t>
-      </w:r>
-      <w:bookmarkStart w:id="34" w:name="_GoBack"/>
-      <w:bookmarkEnd w:id="34"/>
-    </w:p>
-    <w:p>
-      <w:pPr>
+          <w:iCs/>
+        </w:rPr>
+      </w:pPr>
+      <w:r>
+        <w:rPr>
+          <w:rFonts w:ascii="Times New Roman" w:hAnsi="Times New Roman"/>
+          <w:iCs/>
+        </w:rPr>
+        <w:t>La documentation présente.</w:t>
+      </w:r>
+    </w:p>
+    <w:p>
+      <w:pPr>
+        <w:pStyle w:val="Paragraphedeliste"/>
         <w:numPr>
           <w:ilvl w:val="0"/>
-          <w:numId w:val="3"/>
+          <w:numId w:val="45"/>
         </w:numPr>
         <w:jc w:val="both"/>
         <w:rPr>
           <w:rFonts w:ascii="Times New Roman" w:hAnsi="Times New Roman"/>
-          <w:i/>
-        </w:rPr>
-      </w:pPr>
-      <w:proofErr w:type="gramStart"/>
-      <w:r>
-        <w:rPr>
-          <w:rFonts w:ascii="Times New Roman" w:hAnsi="Times New Roman"/>
-          <w:i/>
-        </w:rPr>
-        <w:t>le</w:t>
-      </w:r>
-      <w:proofErr w:type="gramEnd"/>
-      <w:r>
-        <w:rPr>
-          <w:rFonts w:ascii="Times New Roman" w:hAnsi="Times New Roman"/>
-          <w:i/>
-        </w:rPr>
-        <w:t xml:space="preserve"> manuel d'Installation </w:t>
-      </w:r>
-      <w:r>
-        <w:rPr>
-          <w:rFonts w:ascii="Times New Roman" w:hAnsi="Times New Roman"/>
-          <w:i/>
-        </w:rPr>
-        <w:t>OK</w:t>
-      </w:r>
-    </w:p>
-    <w:p>
-      <w:pPr>
+          <w:iCs/>
+        </w:rPr>
+      </w:pPr>
+      <w:r>
+        <w:rPr>
+          <w:rFonts w:ascii="Times New Roman" w:hAnsi="Times New Roman"/>
+          <w:iCs/>
+        </w:rPr>
+        <w:t>Le manuel d’installation</w:t>
+      </w:r>
+    </w:p>
+    <w:p>
+      <w:pPr>
+        <w:pStyle w:val="Paragraphedeliste"/>
         <w:numPr>
           <w:ilvl w:val="0"/>
-          <w:numId w:val="3"/>
+          <w:numId w:val="45"/>
         </w:numPr>
         <w:jc w:val="both"/>
         <w:rPr>
           <w:rFonts w:ascii="Times New Roman" w:hAnsi="Times New Roman"/>
-          <w:i/>
-        </w:rPr>
-      </w:pPr>
-      <w:proofErr w:type="gramStart"/>
-      <w:r>
-        <w:rPr>
-          <w:rFonts w:ascii="Times New Roman" w:hAnsi="Times New Roman"/>
-          <w:i/>
-        </w:rPr>
-        <w:t>le</w:t>
-      </w:r>
-      <w:proofErr w:type="gramEnd"/>
-      <w:r>
-        <w:rPr>
-          <w:rFonts w:ascii="Times New Roman" w:hAnsi="Times New Roman"/>
-          <w:i/>
-        </w:rPr>
-        <w:t xml:space="preserve"> manuel d'Utilisation avec des exemples graphiques (en annexe)</w:t>
-      </w:r>
-    </w:p>
-    <w:p>
-      <w:pPr>
+          <w:iCs/>
+        </w:rPr>
+      </w:pPr>
+      <w:r>
+        <w:rPr>
+          <w:rFonts w:ascii="Times New Roman" w:hAnsi="Times New Roman"/>
+          <w:iCs/>
+        </w:rPr>
+        <w:t>Le manuel d’utilisation</w:t>
+      </w:r>
+    </w:p>
+    <w:p>
+      <w:pPr>
+        <w:pStyle w:val="Paragraphedeliste"/>
         <w:numPr>
           <w:ilvl w:val="0"/>
-          <w:numId w:val="3"/>
+          <w:numId w:val="45"/>
         </w:numPr>
         <w:jc w:val="both"/>
         <w:rPr>
           <w:rFonts w:ascii="Times New Roman" w:hAnsi="Times New Roman"/>
-          <w:i/>
-        </w:rPr>
-      </w:pPr>
-      <w:r>
-        <w:rPr>
-          <w:rFonts w:ascii="Times New Roman" w:hAnsi="Times New Roman"/>
-          <w:i/>
-        </w:rPr>
-        <w:t>autres…</w:t>
-      </w:r>
-    </w:p>
-    <w:p>
-      <w:pPr>
-        <w:jc w:val="both"/>
-        <w:rPr>
-          <w:rFonts w:ascii="Times New Roman" w:hAnsi="Times New Roman"/>
-          <w:szCs w:val="14"/>
-        </w:rPr>
-      </w:pPr>
-    </w:p>
-    <w:p>
-      <w:pPr>
-        <w:jc w:val="both"/>
-        <w:rPr>
-          <w:rFonts w:ascii="Times New Roman" w:hAnsi="Times New Roman"/>
-          <w:szCs w:val="14"/>
-        </w:rPr>
-      </w:pPr>
-    </w:p>
-    <w:p>
-      <w:pPr>
-        <w:jc w:val="both"/>
-        <w:rPr>
-          <w:rFonts w:ascii="Times New Roman" w:hAnsi="Times New Roman"/>
-          <w:szCs w:val="14"/>
-        </w:rPr>
-      </w:pPr>
+          <w:iCs/>
+        </w:rPr>
+      </w:pPr>
+      <w:r>
+        <w:rPr>
+          <w:rFonts w:ascii="Times New Roman" w:hAnsi="Times New Roman"/>
+          <w:iCs/>
+        </w:rPr>
+        <w:t>Le script de création de la base de données ainsi que l’insertion de données</w:t>
+      </w:r>
+    </w:p>
+    <w:p>
+      <w:pPr>
+        <w:pStyle w:val="Paragraphedeliste"/>
+        <w:numPr>
+          <w:ilvl w:val="0"/>
+          <w:numId w:val="45"/>
+        </w:numPr>
+        <w:jc w:val="both"/>
+        <w:rPr>
+          <w:rFonts w:ascii="Times New Roman" w:hAnsi="Times New Roman"/>
+          <w:iCs/>
+        </w:rPr>
+      </w:pPr>
+      <w:r>
+        <w:rPr>
+          <w:rFonts w:ascii="Times New Roman" w:hAnsi="Times New Roman"/>
+          <w:iCs/>
+        </w:rPr>
+        <w:t>Le dossier code contenant les fichiers pour le site web</w:t>
+      </w:r>
     </w:p>
     <w:p>
       <w:pPr>
@@ -8882,24 +8783,24 @@
           <w:rFonts w:ascii="Times New Roman" w:hAnsi="Times New Roman"/>
         </w:rPr>
       </w:pPr>
-      <w:bookmarkStart w:id="35" w:name="_Toc25553328"/>
-      <w:bookmarkStart w:id="36" w:name="_Toc71703263"/>
-      <w:bookmarkStart w:id="37" w:name="_Toc499021847"/>
+      <w:bookmarkStart w:id="34" w:name="_Toc25553328"/>
+      <w:bookmarkStart w:id="35" w:name="_Toc71703263"/>
+      <w:bookmarkStart w:id="36" w:name="_Toc499021847"/>
       <w:r>
         <w:rPr>
           <w:rFonts w:ascii="Times New Roman" w:hAnsi="Times New Roman"/>
         </w:rPr>
         <w:t>C</w:t>
       </w:r>
+      <w:bookmarkEnd w:id="34"/>
       <w:bookmarkEnd w:id="35"/>
+      <w:r>
+        <w:rPr>
+          <w:rFonts w:ascii="Times New Roman" w:hAnsi="Times New Roman"/>
+        </w:rPr>
+        <w:t>onclusions</w:t>
+      </w:r>
       <w:bookmarkEnd w:id="36"/>
-      <w:r>
-        <w:rPr>
-          <w:rFonts w:ascii="Times New Roman" w:hAnsi="Times New Roman"/>
-        </w:rPr>
-        <w:t>onclusions</w:t>
-      </w:r>
-      <w:bookmarkEnd w:id="37"/>
     </w:p>
     <w:p>
       <w:pPr>
@@ -8913,129 +8814,1040 @@
     </w:p>
     <w:p>
       <w:pPr>
-        <w:pStyle w:val="Retraitnormal1"/>
+        <w:pStyle w:val="En-tte"/>
+        <w:ind w:left="357"/>
+        <w:jc w:val="both"/>
+        <w:rPr>
+          <w:rFonts w:ascii="Times New Roman" w:hAnsi="Times New Roman"/>
+        </w:rPr>
+      </w:pPr>
+      <w:r>
+        <w:rPr>
+          <w:rFonts w:ascii="Times New Roman" w:hAnsi="Times New Roman"/>
+        </w:rPr>
+        <w:t>Pour conclure concernant le projet</w:t>
+      </w:r>
+      <w:r>
+        <w:rPr>
+          <w:rFonts w:ascii="Times New Roman" w:hAnsi="Times New Roman"/>
+        </w:rPr>
+        <w:t xml:space="preserve">, le projet n’a pas pu être terminé. Par soucis de lacunes de ma part je n’ai pas pu répondre à l’entièreté des exigences demandées. Cependant </w:t>
+      </w:r>
+      <w:r>
+        <w:rPr>
+          <w:rFonts w:ascii="Times New Roman" w:hAnsi="Times New Roman"/>
+        </w:rPr>
+        <w:t>j’ai pu apprendre beaucoup grâce à ce projet concernant le PHP et surtout la gestion de projet, qui me permettra de m’organiser en conséquences durant mon projet TPI.</w:t>
+      </w:r>
+    </w:p>
+    <w:p>
+      <w:pPr>
+        <w:pStyle w:val="En-tte"/>
+        <w:ind w:left="357"/>
+        <w:jc w:val="both"/>
+        <w:rPr>
+          <w:rFonts w:ascii="Times New Roman" w:hAnsi="Times New Roman"/>
+        </w:rPr>
+      </w:pPr>
+      <w:r>
+        <w:rPr>
+          <w:rFonts w:ascii="Times New Roman" w:hAnsi="Times New Roman"/>
+        </w:rPr>
+        <w:t>Voici le détail de réussite ou non des points demandés :</w:t>
+      </w:r>
+    </w:p>
+    <w:p>
+      <w:pPr>
+        <w:pStyle w:val="En-tte"/>
         <w:numPr>
           <w:ilvl w:val="0"/>
-          <w:numId w:val="0"/>
+          <w:numId w:val="46"/>
         </w:numPr>
-        <w:ind w:left="357"/>
-        <w:jc w:val="both"/>
-        <w:rPr>
-          <w:i/>
-          <w:sz w:val="24"/>
-        </w:rPr>
-      </w:pPr>
-      <w:r>
-        <w:rPr>
-          <w:i/>
-          <w:sz w:val="24"/>
-        </w:rPr>
-        <w:t>Développez en tous cas les points suivants:</w:t>
-      </w:r>
-    </w:p>
-    <w:p>
-      <w:pPr>
-        <w:pStyle w:val="Retraitnormal1"/>
+        <w:jc w:val="both"/>
+        <w:rPr>
+          <w:rFonts w:ascii="Times New Roman" w:hAnsi="Times New Roman"/>
+        </w:rPr>
+      </w:pPr>
+      <w:r>
+        <w:rPr>
+          <w:rFonts w:ascii="Times New Roman" w:hAnsi="Times New Roman"/>
+        </w:rPr>
+        <w:t>Atteintes des objectifs :</w:t>
+      </w:r>
+    </w:p>
+    <w:p>
+      <w:pPr>
+        <w:pStyle w:val="Paragraphedeliste"/>
+        <w:numPr>
+          <w:ilvl w:val="1"/>
+          <w:numId w:val="14"/>
+        </w:numPr>
+        <w:jc w:val="both"/>
+        <w:rPr>
+          <w:rFonts w:ascii="Times New Roman" w:hAnsi="Times New Roman"/>
+          <w:iCs/>
+          <w:szCs w:val="14"/>
+        </w:rPr>
+      </w:pPr>
+      <w:r>
+        <w:rPr>
+          <w:rFonts w:ascii="Times New Roman" w:hAnsi="Times New Roman"/>
+          <w:iCs/>
+          <w:szCs w:val="14"/>
+        </w:rPr>
+        <w:t>Capacité à gérer un projet de type TPI (avec les contraintes temporelles, celles de l’environnement ainsi que hiérarchiques.</w:t>
+      </w:r>
+      <w:r>
+        <w:rPr>
+          <w:rFonts w:ascii="Times New Roman" w:hAnsi="Times New Roman"/>
+          <w:iCs/>
+          <w:szCs w:val="14"/>
+        </w:rPr>
+        <w:t>)</w:t>
+      </w:r>
+    </w:p>
+    <w:p>
+      <w:pPr>
+        <w:pStyle w:val="Paragraphedeliste"/>
+        <w:numPr>
+          <w:ilvl w:val="2"/>
+          <w:numId w:val="14"/>
+        </w:numPr>
+        <w:jc w:val="both"/>
+        <w:rPr>
+          <w:rFonts w:ascii="Times New Roman" w:hAnsi="Times New Roman"/>
+          <w:iCs/>
+          <w:szCs w:val="14"/>
+        </w:rPr>
+      </w:pPr>
+      <w:r>
+        <w:rPr>
+          <w:rFonts w:ascii="Times New Roman" w:hAnsi="Times New Roman"/>
+          <w:iCs/>
+          <w:szCs w:val="14"/>
+        </w:rPr>
+        <w:t>Je pense avoir pu faire de mon mieux étant donné que j’ai loupé 1 semaine de cours ainsi qu’un jeudi pour cause de maladie. J’ai donc eu déjà des retards à cause de cela. Mais je suis satisfait de ma gestion de projet et de mon organisation de projet.</w:t>
+      </w:r>
+    </w:p>
+    <w:p>
+      <w:pPr>
+        <w:pStyle w:val="Paragraphedeliste"/>
+        <w:numPr>
+          <w:ilvl w:val="1"/>
+          <w:numId w:val="14"/>
+        </w:numPr>
+        <w:jc w:val="both"/>
+        <w:rPr>
+          <w:rFonts w:ascii="Times New Roman" w:hAnsi="Times New Roman"/>
+          <w:iCs/>
+          <w:szCs w:val="14"/>
+        </w:rPr>
+      </w:pPr>
+      <w:r>
+        <w:rPr>
+          <w:rFonts w:ascii="Times New Roman" w:hAnsi="Times New Roman"/>
+          <w:iCs/>
+          <w:szCs w:val="14"/>
+        </w:rPr>
+        <w:t>Capacité à gérer les différentes phases d’un projet (conception, analyse, planification, réalisation</w:t>
+      </w:r>
+      <w:r>
+        <w:rPr>
+          <w:rFonts w:ascii="Times New Roman" w:hAnsi="Times New Roman"/>
+          <w:iCs/>
+          <w:szCs w:val="14"/>
+        </w:rPr>
+        <w:t>, tests</w:t>
+      </w:r>
+      <w:r>
+        <w:rPr>
+          <w:rFonts w:ascii="Times New Roman" w:hAnsi="Times New Roman"/>
+          <w:iCs/>
+          <w:szCs w:val="14"/>
+        </w:rPr>
+        <w:t>, clôture.</w:t>
+      </w:r>
+      <w:r>
+        <w:rPr>
+          <w:rFonts w:ascii="Times New Roman" w:hAnsi="Times New Roman"/>
+          <w:iCs/>
+          <w:szCs w:val="14"/>
+        </w:rPr>
+        <w:t>)</w:t>
+      </w:r>
+    </w:p>
+    <w:p>
+      <w:pPr>
+        <w:pStyle w:val="Paragraphedeliste"/>
+        <w:numPr>
+          <w:ilvl w:val="2"/>
+          <w:numId w:val="14"/>
+        </w:numPr>
+        <w:jc w:val="both"/>
+        <w:rPr>
+          <w:rFonts w:ascii="Times New Roman" w:hAnsi="Times New Roman"/>
+          <w:iCs/>
+          <w:szCs w:val="14"/>
+        </w:rPr>
+      </w:pPr>
+      <w:r>
+        <w:rPr>
+          <w:rFonts w:ascii="Times New Roman" w:hAnsi="Times New Roman"/>
+          <w:iCs/>
+          <w:szCs w:val="14"/>
+        </w:rPr>
+        <w:t xml:space="preserve">J’ai eu de la peine dans mon projet à cause de la phase de réalisation qui était </w:t>
+      </w:r>
+      <w:r>
+        <w:rPr>
+          <w:rFonts w:ascii="Times New Roman" w:hAnsi="Times New Roman"/>
+          <w:iCs/>
+          <w:szCs w:val="14"/>
+        </w:rPr>
+        <w:t>assez longue pour moi. Dans mon futur projet TPI cette difficulté sera amoindri car je saurais à quoi m’attendre et je sais que j’aurais moins de lacunes que durant ce projet.</w:t>
+      </w:r>
+    </w:p>
+    <w:p>
+      <w:pPr>
+        <w:pStyle w:val="Paragraphedeliste"/>
+        <w:numPr>
+          <w:ilvl w:val="1"/>
+          <w:numId w:val="14"/>
+        </w:numPr>
+        <w:jc w:val="both"/>
+        <w:rPr>
+          <w:rFonts w:ascii="Times New Roman" w:hAnsi="Times New Roman"/>
+          <w:iCs/>
+          <w:szCs w:val="14"/>
+        </w:rPr>
+      </w:pPr>
+      <w:r>
+        <w:rPr>
+          <w:rFonts w:ascii="Times New Roman" w:hAnsi="Times New Roman"/>
+          <w:iCs/>
+          <w:szCs w:val="14"/>
+        </w:rPr>
+        <w:t>Pouvoir réaliser une documentation technique claire et complète afin de pouvoir expliqué à mes correcteurs/évaluateurs mes actions réalisés ainsi que mes analyses.</w:t>
+      </w:r>
+    </w:p>
+    <w:p>
+      <w:pPr>
+        <w:pStyle w:val="Paragraphedeliste"/>
+        <w:numPr>
+          <w:ilvl w:val="2"/>
+          <w:numId w:val="14"/>
+        </w:numPr>
+        <w:jc w:val="both"/>
+        <w:rPr>
+          <w:rFonts w:ascii="Times New Roman" w:hAnsi="Times New Roman"/>
+          <w:iCs/>
+          <w:szCs w:val="14"/>
+        </w:rPr>
+      </w:pPr>
+      <w:r>
+        <w:rPr>
+          <w:rFonts w:ascii="Times New Roman" w:hAnsi="Times New Roman"/>
+          <w:iCs/>
+          <w:szCs w:val="14"/>
+        </w:rPr>
+        <w:t xml:space="preserve">En général je suis satisfait de ma documentation, elle pourrait être plus étoffée mais je n’ai pas eu assez de temps pour la faire qu’espéré. La phase de test était pour moi plus compliqué car je ne savais pas </w:t>
+      </w:r>
+      <w:r>
+        <w:rPr>
+          <w:rFonts w:ascii="Times New Roman" w:hAnsi="Times New Roman"/>
+          <w:iCs/>
+          <w:szCs w:val="14"/>
+        </w:rPr>
+        <w:lastRenderedPageBreak/>
+        <w:t>exactement comment les faires pour un projet web et je n’ai pas eu le temps escompté.</w:t>
+      </w:r>
+    </w:p>
+    <w:p>
+      <w:pPr>
+        <w:pStyle w:val="En-tte"/>
+        <w:ind w:left="717"/>
+        <w:jc w:val="both"/>
+        <w:rPr>
+          <w:rFonts w:ascii="Times New Roman" w:hAnsi="Times New Roman"/>
+        </w:rPr>
+      </w:pPr>
+      <w:r>
+        <w:rPr>
+          <w:rFonts w:ascii="Times New Roman" w:hAnsi="Times New Roman"/>
+        </w:rPr>
+        <w:t>Ainsi qu’un objectif qui ne sera pas directement lié à mon projet TPI car celui-ci se fera en système.</w:t>
+      </w:r>
+    </w:p>
+    <w:p>
+      <w:pPr>
+        <w:pStyle w:val="Paragraphedeliste"/>
+        <w:numPr>
+          <w:ilvl w:val="1"/>
+          <w:numId w:val="14"/>
+        </w:numPr>
+        <w:jc w:val="both"/>
+        <w:rPr>
+          <w:rFonts w:ascii="Times New Roman" w:hAnsi="Times New Roman"/>
+          <w:iCs/>
+          <w:szCs w:val="14"/>
+        </w:rPr>
+      </w:pPr>
+      <w:r>
+        <w:rPr>
+          <w:rFonts w:ascii="Times New Roman" w:hAnsi="Times New Roman"/>
+          <w:iCs/>
+          <w:szCs w:val="14"/>
+        </w:rPr>
+        <w:t>Apprendre et maîtriser certaines technologies tel que : PHP, HTML, CSS)</w:t>
+      </w:r>
+    </w:p>
+    <w:p>
+      <w:pPr>
+        <w:pStyle w:val="Paragraphedeliste"/>
+        <w:numPr>
+          <w:ilvl w:val="2"/>
+          <w:numId w:val="14"/>
+        </w:numPr>
+        <w:jc w:val="both"/>
+        <w:rPr>
+          <w:rFonts w:ascii="Times New Roman" w:hAnsi="Times New Roman"/>
+          <w:iCs/>
+          <w:szCs w:val="14"/>
+        </w:rPr>
+      </w:pPr>
+      <w:r>
+        <w:rPr>
+          <w:rFonts w:ascii="Times New Roman" w:hAnsi="Times New Roman"/>
+          <w:iCs/>
+          <w:szCs w:val="14"/>
+        </w:rPr>
+        <w:t>Je suis satisfait de cet objectif car j’ai bien appris cette technologie alors que je la maîtrisais pas du tout au début du projet.</w:t>
+      </w:r>
+    </w:p>
+    <w:p>
+      <w:pPr>
+        <w:pStyle w:val="En-tte"/>
         <w:numPr>
           <w:ilvl w:val="0"/>
-          <w:numId w:val="0"/>
+          <w:numId w:val="46"/>
         </w:numPr>
-        <w:ind w:left="357"/>
-        <w:jc w:val="both"/>
-        <w:rPr>
-          <w:i/>
-          <w:sz w:val="24"/>
-        </w:rPr>
-      </w:pPr>
-    </w:p>
-    <w:p>
-      <w:pPr>
+        <w:jc w:val="both"/>
+        <w:rPr>
+          <w:rFonts w:ascii="Times New Roman" w:hAnsi="Times New Roman"/>
+        </w:rPr>
+      </w:pPr>
+      <w:r>
+        <w:rPr>
+          <w:rFonts w:ascii="Times New Roman" w:hAnsi="Times New Roman"/>
+        </w:rPr>
+        <w:t>Objectifs technique</w:t>
+      </w:r>
+    </w:p>
+    <w:p>
+      <w:pPr>
+        <w:pStyle w:val="Paragraphedeliste"/>
+        <w:numPr>
+          <w:ilvl w:val="1"/>
+          <w:numId w:val="14"/>
+        </w:numPr>
+        <w:jc w:val="both"/>
+        <w:rPr>
+          <w:rFonts w:ascii="Times New Roman" w:hAnsi="Times New Roman"/>
+          <w:iCs/>
+          <w:szCs w:val="14"/>
+        </w:rPr>
+      </w:pPr>
+      <w:r>
+        <w:rPr>
+          <w:rFonts w:ascii="Times New Roman" w:hAnsi="Times New Roman"/>
+          <w:iCs/>
+          <w:szCs w:val="14"/>
+        </w:rPr>
+        <w:t>Création d’une zone publique :</w:t>
+      </w:r>
+    </w:p>
+    <w:p>
+      <w:pPr>
+        <w:pStyle w:val="Paragraphedeliste"/>
+        <w:numPr>
+          <w:ilvl w:val="2"/>
+          <w:numId w:val="14"/>
+        </w:numPr>
+        <w:jc w:val="both"/>
+        <w:rPr>
+          <w:rFonts w:ascii="Times New Roman" w:hAnsi="Times New Roman"/>
+          <w:iCs/>
+          <w:szCs w:val="14"/>
+        </w:rPr>
+      </w:pPr>
+      <w:r>
+        <w:rPr>
+          <w:rFonts w:ascii="Times New Roman" w:hAnsi="Times New Roman"/>
+          <w:iCs/>
+          <w:szCs w:val="14"/>
+        </w:rPr>
+        <w:t>Page présentation de la plateforme</w:t>
+      </w:r>
+      <w:r>
+        <w:rPr>
+          <w:rFonts w:ascii="Times New Roman" w:hAnsi="Times New Roman"/>
+          <w:iCs/>
+          <w:szCs w:val="14"/>
+        </w:rPr>
+        <w:t xml:space="preserve"> </w:t>
+      </w:r>
+      <w:r>
+        <w:rPr>
+          <w:rFonts w:ascii="Times New Roman" w:hAnsi="Times New Roman"/>
+          <w:iCs/>
+          <w:color w:val="00B050"/>
+          <w:szCs w:val="14"/>
+        </w:rPr>
+        <w:t>Objectif atteint</w:t>
+      </w:r>
+    </w:p>
+    <w:p>
+      <w:pPr>
+        <w:pStyle w:val="Paragraphedeliste"/>
+        <w:numPr>
+          <w:ilvl w:val="2"/>
+          <w:numId w:val="14"/>
+        </w:numPr>
+        <w:jc w:val="both"/>
+        <w:rPr>
+          <w:rFonts w:ascii="Times New Roman" w:hAnsi="Times New Roman"/>
+          <w:iCs/>
+          <w:szCs w:val="14"/>
+        </w:rPr>
+      </w:pPr>
+      <w:r>
+        <w:rPr>
+          <w:rFonts w:ascii="Times New Roman" w:hAnsi="Times New Roman"/>
+          <w:iCs/>
+          <w:szCs w:val="14"/>
+        </w:rPr>
+        <w:t>Consultations d’exemples de portfolio</w:t>
+      </w:r>
+      <w:r>
+        <w:rPr>
+          <w:rFonts w:ascii="Times New Roman" w:hAnsi="Times New Roman"/>
+          <w:iCs/>
+          <w:szCs w:val="14"/>
+        </w:rPr>
+        <w:t xml:space="preserve"> </w:t>
+      </w:r>
+      <w:r>
+        <w:rPr>
+          <w:rFonts w:ascii="Times New Roman" w:hAnsi="Times New Roman"/>
+          <w:iCs/>
+          <w:color w:val="00B050"/>
+          <w:szCs w:val="14"/>
+        </w:rPr>
+        <w:t>Objectif atteint</w:t>
+      </w:r>
+    </w:p>
+    <w:p>
+      <w:pPr>
+        <w:pStyle w:val="Paragraphedeliste"/>
+        <w:numPr>
+          <w:ilvl w:val="1"/>
+          <w:numId w:val="14"/>
+        </w:numPr>
+        <w:jc w:val="both"/>
+        <w:rPr>
+          <w:rFonts w:ascii="Times New Roman" w:hAnsi="Times New Roman"/>
+          <w:iCs/>
+          <w:szCs w:val="14"/>
+        </w:rPr>
+      </w:pPr>
+      <w:r>
+        <w:rPr>
+          <w:rFonts w:ascii="Times New Roman" w:hAnsi="Times New Roman"/>
+          <w:iCs/>
+          <w:szCs w:val="14"/>
+        </w:rPr>
+        <w:t>Création d’une zone user :</w:t>
+      </w:r>
+      <w:r>
+        <w:rPr>
+          <w:rFonts w:ascii="Times New Roman" w:hAnsi="Times New Roman"/>
+          <w:iCs/>
+          <w:szCs w:val="14"/>
+        </w:rPr>
+        <w:t xml:space="preserve"> </w:t>
+      </w:r>
+    </w:p>
+    <w:p>
+      <w:pPr>
+        <w:pStyle w:val="Paragraphedeliste"/>
+        <w:numPr>
+          <w:ilvl w:val="2"/>
+          <w:numId w:val="14"/>
+        </w:numPr>
+        <w:jc w:val="both"/>
+        <w:rPr>
+          <w:rFonts w:ascii="Times New Roman" w:hAnsi="Times New Roman"/>
+          <w:iCs/>
+          <w:szCs w:val="14"/>
+        </w:rPr>
+      </w:pPr>
+      <w:r>
+        <w:rPr>
+          <w:rFonts w:ascii="Times New Roman" w:hAnsi="Times New Roman"/>
+          <w:iCs/>
+          <w:szCs w:val="14"/>
+        </w:rPr>
+        <w:t>Création de son propre portfolio</w:t>
+      </w:r>
+      <w:r>
+        <w:rPr>
+          <w:rFonts w:ascii="Times New Roman" w:hAnsi="Times New Roman"/>
+          <w:iCs/>
+          <w:szCs w:val="14"/>
+        </w:rPr>
+        <w:t xml:space="preserve"> </w:t>
+      </w:r>
+      <w:r>
+        <w:rPr>
+          <w:rFonts w:ascii="Times New Roman" w:hAnsi="Times New Roman"/>
+          <w:iCs/>
+          <w:color w:val="FF0000"/>
+          <w:szCs w:val="14"/>
+        </w:rPr>
+        <w:t>non-atteint</w:t>
+      </w:r>
+    </w:p>
+    <w:p>
+      <w:pPr>
+        <w:pStyle w:val="Paragraphedeliste"/>
+        <w:numPr>
+          <w:ilvl w:val="2"/>
+          <w:numId w:val="14"/>
+        </w:numPr>
+        <w:jc w:val="both"/>
+        <w:rPr>
+          <w:rFonts w:ascii="Times New Roman" w:hAnsi="Times New Roman"/>
+          <w:iCs/>
+          <w:szCs w:val="14"/>
+        </w:rPr>
+      </w:pPr>
+      <w:r>
+        <w:rPr>
+          <w:rFonts w:ascii="Times New Roman" w:hAnsi="Times New Roman"/>
+          <w:iCs/>
+          <w:szCs w:val="14"/>
+        </w:rPr>
+        <w:t>Gestion des accès aux contenus visibles ou non</w:t>
+      </w:r>
+      <w:r>
+        <w:rPr>
+          <w:rFonts w:ascii="Times New Roman" w:hAnsi="Times New Roman"/>
+          <w:iCs/>
+          <w:szCs w:val="14"/>
+        </w:rPr>
+        <w:t xml:space="preserve"> </w:t>
+      </w:r>
+      <w:r>
+        <w:rPr>
+          <w:rFonts w:ascii="Times New Roman" w:hAnsi="Times New Roman"/>
+          <w:iCs/>
+          <w:color w:val="FF0000"/>
+          <w:szCs w:val="14"/>
+        </w:rPr>
+        <w:t>non-atteint</w:t>
+      </w:r>
+    </w:p>
+    <w:p>
+      <w:pPr>
+        <w:pStyle w:val="Paragraphedeliste"/>
+        <w:numPr>
+          <w:ilvl w:val="2"/>
+          <w:numId w:val="14"/>
+        </w:numPr>
+        <w:jc w:val="both"/>
+        <w:rPr>
+          <w:rFonts w:ascii="Times New Roman" w:hAnsi="Times New Roman"/>
+          <w:iCs/>
+          <w:szCs w:val="14"/>
+        </w:rPr>
+      </w:pPr>
+      <w:r>
+        <w:rPr>
+          <w:rFonts w:ascii="Times New Roman" w:hAnsi="Times New Roman"/>
+          <w:iCs/>
+          <w:szCs w:val="14"/>
+        </w:rPr>
+        <w:t>Accès aux autres portfolio visibles</w:t>
+      </w:r>
+      <w:r>
+        <w:rPr>
+          <w:rFonts w:ascii="Times New Roman" w:hAnsi="Times New Roman"/>
+          <w:iCs/>
+          <w:szCs w:val="14"/>
+        </w:rPr>
+        <w:t xml:space="preserve"> </w:t>
+      </w:r>
+      <w:r>
+        <w:rPr>
+          <w:rFonts w:ascii="Times New Roman" w:hAnsi="Times New Roman"/>
+          <w:iCs/>
+          <w:color w:val="00B050"/>
+          <w:szCs w:val="14"/>
+        </w:rPr>
+        <w:t>Objectif atteint</w:t>
+      </w:r>
+    </w:p>
+    <w:p>
+      <w:pPr>
+        <w:pStyle w:val="Paragraphedeliste"/>
+        <w:numPr>
+          <w:ilvl w:val="1"/>
+          <w:numId w:val="14"/>
+        </w:numPr>
+        <w:jc w:val="both"/>
+        <w:rPr>
+          <w:rFonts w:ascii="Times New Roman" w:hAnsi="Times New Roman"/>
+          <w:iCs/>
+          <w:szCs w:val="14"/>
+        </w:rPr>
+      </w:pPr>
+      <w:r>
+        <w:rPr>
+          <w:rFonts w:ascii="Times New Roman" w:hAnsi="Times New Roman"/>
+          <w:iCs/>
+          <w:szCs w:val="14"/>
+        </w:rPr>
+        <w:t>Création d’une zone admin :</w:t>
+      </w:r>
+    </w:p>
+    <w:p>
+      <w:pPr>
+        <w:pStyle w:val="Paragraphedeliste"/>
+        <w:numPr>
+          <w:ilvl w:val="2"/>
+          <w:numId w:val="14"/>
+        </w:numPr>
+        <w:jc w:val="both"/>
+        <w:rPr>
+          <w:rFonts w:ascii="Times New Roman" w:hAnsi="Times New Roman"/>
+          <w:iCs/>
+          <w:szCs w:val="14"/>
+        </w:rPr>
+      </w:pPr>
+      <w:r>
+        <w:rPr>
+          <w:rFonts w:ascii="Times New Roman" w:hAnsi="Times New Roman"/>
+          <w:iCs/>
+          <w:szCs w:val="14"/>
+        </w:rPr>
+        <w:t>Gestion des utilisateurs</w:t>
+      </w:r>
+      <w:r>
+        <w:rPr>
+          <w:rFonts w:ascii="Times New Roman" w:hAnsi="Times New Roman"/>
+          <w:iCs/>
+          <w:szCs w:val="14"/>
+        </w:rPr>
+        <w:t xml:space="preserve"> </w:t>
+      </w:r>
+      <w:r>
+        <w:rPr>
+          <w:rFonts w:ascii="Times New Roman" w:hAnsi="Times New Roman"/>
+          <w:iCs/>
+          <w:color w:val="FFC000"/>
+          <w:szCs w:val="14"/>
+        </w:rPr>
+        <w:t>Objectif partiellement atteint</w:t>
+      </w:r>
+    </w:p>
+    <w:p>
+      <w:pPr>
+        <w:pStyle w:val="En-tte"/>
         <w:numPr>
           <w:ilvl w:val="0"/>
-          <w:numId w:val="3"/>
+          <w:numId w:val="46"/>
         </w:numPr>
         <w:jc w:val="both"/>
         <w:rPr>
           <w:rFonts w:ascii="Times New Roman" w:hAnsi="Times New Roman"/>
-          <w:i/>
-        </w:rPr>
-      </w:pPr>
-      <w:r>
-        <w:rPr>
-          <w:rFonts w:ascii="Times New Roman" w:hAnsi="Times New Roman"/>
-          <w:i/>
-        </w:rPr>
-        <w:t>Objectifs atteints / non-atteints</w:t>
-      </w:r>
-    </w:p>
-    <w:p>
-      <w:pPr>
+          <w:iCs/>
+          <w:szCs w:val="14"/>
+        </w:rPr>
+      </w:pPr>
+      <w:r>
+        <w:rPr>
+          <w:rFonts w:ascii="Times New Roman" w:hAnsi="Times New Roman"/>
+          <w:iCs/>
+          <w:szCs w:val="14"/>
+        </w:rPr>
+        <w:t>Points positifs / négatifs du projet :</w:t>
+      </w:r>
+    </w:p>
+    <w:p>
+      <w:pPr>
+        <w:pStyle w:val="Paragraphedeliste"/>
+        <w:numPr>
+          <w:ilvl w:val="1"/>
+          <w:numId w:val="48"/>
+        </w:numPr>
+        <w:jc w:val="both"/>
+        <w:rPr>
+          <w:rFonts w:ascii="Times New Roman" w:hAnsi="Times New Roman"/>
+          <w:iCs/>
+          <w:szCs w:val="14"/>
+        </w:rPr>
+      </w:pPr>
+      <w:r>
+        <w:rPr>
+          <w:rFonts w:ascii="Times New Roman" w:hAnsi="Times New Roman"/>
+          <w:iCs/>
+          <w:szCs w:val="14"/>
+        </w:rPr>
+        <w:t>L’application est fonctionnelle, je suis content du travail que j’ai pu fournir.</w:t>
+      </w:r>
+    </w:p>
+    <w:p>
+      <w:pPr>
+        <w:pStyle w:val="Paragraphedeliste"/>
+        <w:numPr>
+          <w:ilvl w:val="1"/>
+          <w:numId w:val="48"/>
+        </w:numPr>
+        <w:jc w:val="both"/>
+        <w:rPr>
+          <w:rFonts w:ascii="Times New Roman" w:hAnsi="Times New Roman"/>
+          <w:iCs/>
+          <w:szCs w:val="14"/>
+        </w:rPr>
+      </w:pPr>
+      <w:r>
+        <w:rPr>
+          <w:rFonts w:ascii="Times New Roman" w:hAnsi="Times New Roman"/>
+          <w:iCs/>
+          <w:szCs w:val="14"/>
+        </w:rPr>
+        <w:t>J’ai dû faire face à pas mal d’erreurs et de problèmes et j’ai réussi à en résoudre une partie.</w:t>
+      </w:r>
+    </w:p>
+    <w:p>
+      <w:pPr>
+        <w:pStyle w:val="Paragraphedeliste"/>
+        <w:numPr>
+          <w:ilvl w:val="1"/>
+          <w:numId w:val="48"/>
+        </w:numPr>
+        <w:jc w:val="both"/>
+        <w:rPr>
+          <w:rFonts w:ascii="Times New Roman" w:hAnsi="Times New Roman"/>
+          <w:iCs/>
+          <w:szCs w:val="14"/>
+        </w:rPr>
+      </w:pPr>
+      <w:r>
+        <w:rPr>
+          <w:rFonts w:ascii="Times New Roman" w:hAnsi="Times New Roman"/>
+          <w:iCs/>
+          <w:szCs w:val="14"/>
+        </w:rPr>
+        <w:t>J’ai réussi à m’aider de trois projets différents donc c’était un challenge pour moi de pouvoir « murger » ces trois projets et ça m’a posé quelques problèmes.</w:t>
+      </w:r>
+    </w:p>
+    <w:p>
+      <w:pPr>
+        <w:pStyle w:val="Paragraphedeliste"/>
+        <w:numPr>
+          <w:ilvl w:val="1"/>
+          <w:numId w:val="49"/>
+        </w:numPr>
+        <w:jc w:val="both"/>
+        <w:rPr>
+          <w:rFonts w:ascii="Times New Roman" w:hAnsi="Times New Roman"/>
+          <w:iCs/>
+          <w:szCs w:val="14"/>
+        </w:rPr>
+      </w:pPr>
+      <w:r>
+        <w:rPr>
+          <w:rFonts w:ascii="Times New Roman" w:hAnsi="Times New Roman"/>
+          <w:iCs/>
+          <w:szCs w:val="14"/>
+        </w:rPr>
+        <w:t>Il reste quand même des erreurs.</w:t>
+      </w:r>
+    </w:p>
+    <w:p>
+      <w:pPr>
+        <w:pStyle w:val="Paragraphedeliste"/>
+        <w:numPr>
+          <w:ilvl w:val="1"/>
+          <w:numId w:val="49"/>
+        </w:numPr>
+        <w:jc w:val="both"/>
+        <w:rPr>
+          <w:rFonts w:ascii="Times New Roman" w:hAnsi="Times New Roman"/>
+          <w:iCs/>
+          <w:szCs w:val="14"/>
+        </w:rPr>
+      </w:pPr>
+      <w:r>
+        <w:rPr>
+          <w:rFonts w:ascii="Times New Roman" w:hAnsi="Times New Roman"/>
+          <w:iCs/>
+          <w:szCs w:val="14"/>
+        </w:rPr>
+        <w:t>Les tests n’ont pas pu tous être fait par soucis de temps.</w:t>
+      </w:r>
+    </w:p>
+    <w:p>
+      <w:pPr>
+        <w:pStyle w:val="Paragraphedeliste"/>
+        <w:numPr>
+          <w:ilvl w:val="1"/>
+          <w:numId w:val="49"/>
+        </w:numPr>
+        <w:jc w:val="both"/>
+        <w:rPr>
+          <w:rFonts w:ascii="Times New Roman" w:hAnsi="Times New Roman"/>
+          <w:iCs/>
+          <w:szCs w:val="14"/>
+        </w:rPr>
+      </w:pPr>
+      <w:r>
+        <w:rPr>
+          <w:rFonts w:ascii="Times New Roman" w:hAnsi="Times New Roman"/>
+          <w:iCs/>
+          <w:szCs w:val="14"/>
+        </w:rPr>
+        <w:t>Il reste des fonctionnalités à implémenter.</w:t>
+      </w:r>
+    </w:p>
+    <w:p>
+      <w:pPr>
+        <w:pStyle w:val="En-tte"/>
         <w:numPr>
           <w:ilvl w:val="0"/>
-          <w:numId w:val="3"/>
+          <w:numId w:val="46"/>
         </w:numPr>
         <w:jc w:val="both"/>
         <w:rPr>
           <w:rFonts w:ascii="Times New Roman" w:hAnsi="Times New Roman"/>
-          <w:i/>
-        </w:rPr>
-      </w:pPr>
-      <w:r>
-        <w:rPr>
-          <w:rFonts w:ascii="Times New Roman" w:hAnsi="Times New Roman"/>
-          <w:i/>
-        </w:rPr>
-        <w:t>Points positifs / négatifs</w:t>
-      </w:r>
-    </w:p>
-    <w:p>
-      <w:pPr>
+          <w:iCs/>
+          <w:szCs w:val="14"/>
+        </w:rPr>
+      </w:pPr>
+      <w:r>
+        <w:rPr>
+          <w:rFonts w:ascii="Times New Roman" w:hAnsi="Times New Roman"/>
+          <w:iCs/>
+          <w:szCs w:val="14"/>
+        </w:rPr>
+        <w:t>Difficultés particulières</w:t>
+      </w:r>
+    </w:p>
+    <w:p>
+      <w:pPr>
+        <w:pStyle w:val="Paragraphedeliste"/>
+        <w:numPr>
+          <w:ilvl w:val="1"/>
+          <w:numId w:val="14"/>
+        </w:numPr>
+        <w:jc w:val="both"/>
+        <w:rPr>
+          <w:rFonts w:ascii="Times New Roman" w:hAnsi="Times New Roman"/>
+          <w:iCs/>
+          <w:szCs w:val="14"/>
+        </w:rPr>
+      </w:pPr>
+      <w:r>
+        <w:rPr>
+          <w:rFonts w:ascii="Times New Roman" w:hAnsi="Times New Roman"/>
+          <w:iCs/>
+          <w:szCs w:val="14"/>
+        </w:rPr>
+        <w:t xml:space="preserve">La programmation est ma difficulté principale en informatique donc de faire un projet en programmation qui en plus est avec du </w:t>
+      </w:r>
+      <w:proofErr w:type="spellStart"/>
+      <w:r>
+        <w:rPr>
+          <w:rFonts w:ascii="Times New Roman" w:hAnsi="Times New Roman"/>
+          <w:iCs/>
+          <w:szCs w:val="14"/>
+        </w:rPr>
+        <w:t>php</w:t>
+      </w:r>
+      <w:proofErr w:type="spellEnd"/>
+      <w:r>
+        <w:rPr>
+          <w:rFonts w:ascii="Times New Roman" w:hAnsi="Times New Roman"/>
+          <w:iCs/>
+          <w:szCs w:val="14"/>
+        </w:rPr>
+        <w:t xml:space="preserve"> (3 au module 151)</w:t>
+      </w:r>
+      <w:r>
+        <w:rPr>
+          <w:rFonts w:ascii="Times New Roman" w:hAnsi="Times New Roman"/>
+          <w:iCs/>
+          <w:szCs w:val="14"/>
+        </w:rPr>
+        <w:t xml:space="preserve"> a été pour moi le plus gros challenge.</w:t>
+      </w:r>
+    </w:p>
+    <w:p>
+      <w:pPr>
+        <w:pStyle w:val="Paragraphedeliste"/>
+        <w:numPr>
+          <w:ilvl w:val="1"/>
+          <w:numId w:val="14"/>
+        </w:numPr>
+        <w:jc w:val="both"/>
+        <w:rPr>
+          <w:rFonts w:ascii="Times New Roman" w:hAnsi="Times New Roman"/>
+          <w:iCs/>
+          <w:szCs w:val="14"/>
+        </w:rPr>
+      </w:pPr>
+      <w:r>
+        <w:rPr>
+          <w:rFonts w:ascii="Times New Roman" w:hAnsi="Times New Roman"/>
+          <w:iCs/>
+          <w:szCs w:val="14"/>
+        </w:rPr>
+        <w:t xml:space="preserve">Faire un projet individuel conséquent </w:t>
+      </w:r>
+      <w:proofErr w:type="gramStart"/>
+      <w:r>
+        <w:rPr>
+          <w:rFonts w:ascii="Times New Roman" w:hAnsi="Times New Roman"/>
+          <w:iCs/>
+          <w:szCs w:val="14"/>
+        </w:rPr>
+        <w:t>de A</w:t>
+      </w:r>
+      <w:proofErr w:type="gramEnd"/>
+      <w:r>
+        <w:rPr>
+          <w:rFonts w:ascii="Times New Roman" w:hAnsi="Times New Roman"/>
+          <w:iCs/>
+          <w:szCs w:val="14"/>
+        </w:rPr>
+        <w:t xml:space="preserve"> à Z était pour moi un challenge supplémentaire étant donné que c’est un projet test avant le TPI.</w:t>
+      </w:r>
+    </w:p>
+    <w:p>
+      <w:pPr>
+        <w:pStyle w:val="En-tte"/>
         <w:numPr>
           <w:ilvl w:val="0"/>
-          <w:numId w:val="3"/>
+          <w:numId w:val="46"/>
         </w:numPr>
         <w:jc w:val="both"/>
         <w:rPr>
           <w:rFonts w:ascii="Times New Roman" w:hAnsi="Times New Roman"/>
-          <w:i/>
-        </w:rPr>
-      </w:pPr>
-      <w:r>
-        <w:rPr>
-          <w:rFonts w:ascii="Times New Roman" w:hAnsi="Times New Roman"/>
-          <w:i/>
-        </w:rPr>
-        <w:t>Difficultés particulières</w:t>
-      </w:r>
-    </w:p>
-    <w:p>
-      <w:pPr>
+          <w:iCs/>
+          <w:szCs w:val="14"/>
+        </w:rPr>
+      </w:pPr>
+      <w:r>
+        <w:rPr>
+          <w:rFonts w:ascii="Times New Roman" w:hAnsi="Times New Roman"/>
+          <w:iCs/>
+          <w:szCs w:val="14"/>
+        </w:rPr>
+        <w:t>Suites possibles pour le projet :</w:t>
+      </w:r>
+    </w:p>
+    <w:p>
+      <w:pPr>
+        <w:pStyle w:val="Paragraphedeliste"/>
         <w:numPr>
-          <w:ilvl w:val="0"/>
-          <w:numId w:val="3"/>
+          <w:ilvl w:val="1"/>
+          <w:numId w:val="14"/>
         </w:numPr>
         <w:jc w:val="both"/>
         <w:rPr>
           <w:rFonts w:ascii="Times New Roman" w:hAnsi="Times New Roman"/>
-          <w:i/>
-        </w:rPr>
-      </w:pPr>
-      <w:r>
-        <w:rPr>
-          <w:rFonts w:ascii="Times New Roman" w:hAnsi="Times New Roman"/>
-          <w:i/>
-        </w:rPr>
-        <w:t>Suites possibles pour le projet (évolutions &amp; améliorations)</w:t>
-      </w:r>
-    </w:p>
-    <w:p>
-      <w:pPr>
-        <w:jc w:val="both"/>
-        <w:rPr>
-          <w:rFonts w:ascii="Times New Roman" w:hAnsi="Times New Roman"/>
+          <w:iCs/>
           <w:szCs w:val="14"/>
         </w:rPr>
       </w:pPr>
+      <w:r>
+        <w:rPr>
+          <w:rFonts w:ascii="Times New Roman" w:hAnsi="Times New Roman"/>
+          <w:iCs/>
+          <w:szCs w:val="14"/>
+        </w:rPr>
+        <w:t>Correction des erreurs restantes</w:t>
+      </w:r>
+    </w:p>
+    <w:p>
+      <w:pPr>
+        <w:pStyle w:val="Paragraphedeliste"/>
+        <w:numPr>
+          <w:ilvl w:val="1"/>
+          <w:numId w:val="14"/>
+        </w:numPr>
+        <w:jc w:val="both"/>
+        <w:rPr>
+          <w:rFonts w:ascii="Times New Roman" w:hAnsi="Times New Roman"/>
+          <w:iCs/>
+          <w:szCs w:val="14"/>
+        </w:rPr>
+      </w:pPr>
+      <w:r>
+        <w:rPr>
+          <w:rFonts w:ascii="Times New Roman" w:hAnsi="Times New Roman"/>
+          <w:iCs/>
+          <w:szCs w:val="14"/>
+        </w:rPr>
+        <w:t>Implémentation des fonctionnalités manquantes (ajout inscription, bouton)</w:t>
+      </w:r>
+    </w:p>
+    <w:p>
+      <w:pPr>
+        <w:pStyle w:val="Paragraphedeliste"/>
+        <w:numPr>
+          <w:ilvl w:val="1"/>
+          <w:numId w:val="14"/>
+        </w:numPr>
+        <w:jc w:val="both"/>
+        <w:rPr>
+          <w:rFonts w:ascii="Times New Roman" w:hAnsi="Times New Roman"/>
+          <w:iCs/>
+          <w:szCs w:val="14"/>
+        </w:rPr>
+      </w:pPr>
+      <w:r>
+        <w:rPr>
+          <w:rFonts w:ascii="Times New Roman" w:hAnsi="Times New Roman"/>
+          <w:iCs/>
+          <w:szCs w:val="14"/>
+        </w:rPr>
+        <w:t>Sécurisation supplémentaire du site</w:t>
+      </w:r>
+    </w:p>
+    <w:p>
+      <w:pPr>
+        <w:pStyle w:val="Paragraphedeliste"/>
+        <w:numPr>
+          <w:ilvl w:val="1"/>
+          <w:numId w:val="14"/>
+        </w:numPr>
+        <w:jc w:val="both"/>
+        <w:rPr>
+          <w:rFonts w:ascii="Times New Roman" w:hAnsi="Times New Roman"/>
+          <w:iCs/>
+          <w:szCs w:val="14"/>
+        </w:rPr>
+      </w:pPr>
+      <w:r>
+        <w:rPr>
+          <w:rFonts w:ascii="Times New Roman" w:hAnsi="Times New Roman"/>
+          <w:iCs/>
+          <w:szCs w:val="14"/>
+        </w:rPr>
+        <w:t>Hébergement en ligne</w:t>
+      </w:r>
     </w:p>
     <w:p>
       <w:pPr>
@@ -9064,8 +9876,8 @@
           <w:rFonts w:ascii="Times New Roman" w:hAnsi="Times New Roman"/>
         </w:rPr>
       </w:pPr>
-      <w:bookmarkStart w:id="38" w:name="_Toc71703264"/>
-      <w:bookmarkStart w:id="39" w:name="_Toc499021848"/>
+      <w:bookmarkStart w:id="37" w:name="_Toc71703264"/>
+      <w:bookmarkStart w:id="38" w:name="_Toc499021848"/>
       <w:r>
         <w:rPr>
           <w:rFonts w:ascii="Times New Roman" w:hAnsi="Times New Roman"/>
@@ -9073,22 +9885,708 @@
         <w:lastRenderedPageBreak/>
         <w:t>A</w:t>
       </w:r>
+      <w:bookmarkEnd w:id="37"/>
+      <w:r>
+        <w:rPr>
+          <w:rFonts w:ascii="Times New Roman" w:hAnsi="Times New Roman"/>
+        </w:rPr>
+        <w:t>nnexes</w:t>
+      </w:r>
       <w:bookmarkEnd w:id="38"/>
-      <w:r>
-        <w:rPr>
-          <w:rFonts w:ascii="Times New Roman" w:hAnsi="Times New Roman"/>
-        </w:rPr>
-        <w:t>nnexes</w:t>
+    </w:p>
+    <w:p>
+      <w:pPr>
+        <w:pStyle w:val="Titre3"/>
+        <w:spacing w:before="240" w:after="120"/>
+      </w:pPr>
+      <w:r>
+        <w:t>Manuels</w:t>
+      </w:r>
+    </w:p>
+    <w:p>
+      <w:pPr>
+        <w:ind w:firstLine="708"/>
+        <w:rPr>
+          <w:rStyle w:val="Lienhypertexte"/>
+        </w:rPr>
+      </w:pPr>
+      <w:hyperlink r:id="rId42" w:history="1">
+        <w:r>
+          <w:rPr>
+            <w:rStyle w:val="Lienhypertexte"/>
+          </w:rPr>
+          <w:t>Manuel</w:t>
+        </w:r>
+        <w:r>
+          <w:rPr>
+            <w:rStyle w:val="Lienhypertexte"/>
+          </w:rPr>
+          <w:t xml:space="preserve"> d’installation</w:t>
+        </w:r>
+      </w:hyperlink>
+    </w:p>
+    <w:p>
+      <w:pPr>
+        <w:ind w:firstLine="708"/>
+      </w:pPr>
+      <w:hyperlink r:id="rId43" w:history="1">
+        <w:r>
+          <w:rPr>
+            <w:rStyle w:val="Lienhypertexte"/>
+          </w:rPr>
+          <w:t>Manuel d’utilisation</w:t>
+        </w:r>
+      </w:hyperlink>
+    </w:p>
+    <w:p>
+      <w:pPr>
+        <w:pStyle w:val="Titre3"/>
+        <w:spacing w:before="240" w:after="120"/>
+      </w:pPr>
+      <w:r>
+        <w:t>Planification</w:t>
+      </w:r>
+    </w:p>
+    <w:p>
+      <w:pPr>
+        <w:ind w:firstLine="708"/>
+        <w:rPr>
+          <w:rStyle w:val="Lienhypertexte"/>
+        </w:rPr>
+      </w:pPr>
+      <w:hyperlink r:id="rId44" w:history="1">
+        <w:r>
+          <w:rPr>
+            <w:rStyle w:val="Lienhypertexte"/>
+          </w:rPr>
+          <w:t>Journal de travail</w:t>
+        </w:r>
+      </w:hyperlink>
+    </w:p>
+    <w:p>
+      <w:pPr>
+        <w:ind w:firstLine="708"/>
+        <w:rPr>
+          <w:rStyle w:val="Lienhypertexte"/>
+        </w:rPr>
+      </w:pPr>
+      <w:hyperlink r:id="rId45" w:history="1">
+        <w:r>
+          <w:rPr>
+            <w:rStyle w:val="Lienhypertexte"/>
+          </w:rPr>
+          <w:t>Planification initiale</w:t>
+        </w:r>
+      </w:hyperlink>
+    </w:p>
+    <w:p>
+      <w:pPr>
+        <w:ind w:firstLine="708"/>
+        <w:rPr>
+          <w:color w:val="0000FF"/>
+          <w:u w:val="single"/>
+        </w:rPr>
+      </w:pPr>
+      <w:hyperlink r:id="rId46" w:history="1">
+        <w:r>
+          <w:rPr>
+            <w:rStyle w:val="Lienhypertexte"/>
+          </w:rPr>
+          <w:t>Planification continue</w:t>
+        </w:r>
+      </w:hyperlink>
+    </w:p>
+    <w:p>
+      <w:pPr>
+        <w:pStyle w:val="Titre2"/>
+        <w:jc w:val="both"/>
+        <w:rPr>
+          <w:rFonts w:ascii="Times New Roman" w:hAnsi="Times New Roman"/>
+          <w:i w:val="0"/>
+          <w:iCs/>
+        </w:rPr>
+      </w:pPr>
+      <w:bookmarkStart w:id="39" w:name="_Toc71703265"/>
+      <w:bookmarkStart w:id="40" w:name="_Toc499021850"/>
+      <w:r>
+        <w:rPr>
+          <w:rFonts w:ascii="Times New Roman" w:hAnsi="Times New Roman"/>
+          <w:i w:val="0"/>
+          <w:iCs/>
+        </w:rPr>
+        <w:t>Sources – Bibliographie</w:t>
       </w:r>
       <w:bookmarkEnd w:id="39"/>
-    </w:p>
-    <w:p>
-      <w:pPr>
-        <w:jc w:val="both"/>
-        <w:rPr>
-          <w:rFonts w:ascii="Times New Roman" w:hAnsi="Times New Roman"/>
-        </w:rPr>
-      </w:pPr>
+      <w:bookmarkEnd w:id="40"/>
+    </w:p>
+    <w:p>
+      <w:pPr>
+        <w:jc w:val="both"/>
+        <w:rPr>
+          <w:rFonts w:ascii="Times New Roman" w:hAnsi="Times New Roman"/>
+        </w:rPr>
+      </w:pPr>
+    </w:p>
+    <w:p>
+      <w:pPr>
+        <w:ind w:left="426"/>
+        <w:jc w:val="both"/>
+        <w:rPr>
+          <w:rFonts w:ascii="Times New Roman" w:hAnsi="Times New Roman"/>
+        </w:rPr>
+      </w:pPr>
+      <w:r>
+        <w:rPr>
+          <w:rFonts w:ascii="Times New Roman" w:hAnsi="Times New Roman"/>
+        </w:rPr>
+        <w:t xml:space="preserve">Template : </w:t>
+      </w:r>
+      <w:hyperlink r:id="rId47" w:history="1">
+        <w:r>
+          <w:rPr>
+            <w:rStyle w:val="Lienhypertexte"/>
+            <w:rFonts w:ascii="Times New Roman" w:hAnsi="Times New Roman"/>
+          </w:rPr>
+          <w:t>https://github.com/BlackrockDigital/startbootstrap-resume</w:t>
+        </w:r>
+      </w:hyperlink>
+      <w:r>
+        <w:rPr>
+          <w:rFonts w:ascii="Times New Roman" w:hAnsi="Times New Roman"/>
+        </w:rPr>
+        <w:t xml:space="preserve"> </w:t>
+      </w:r>
+      <w:r>
+        <w:rPr>
+          <w:rFonts w:ascii="Times New Roman" w:hAnsi="Times New Roman"/>
+        </w:rPr>
+        <w:t>site</w:t>
+      </w:r>
+      <w:r>
+        <w:rPr>
+          <w:rFonts w:ascii="Times New Roman" w:hAnsi="Times New Roman"/>
+        </w:rPr>
+        <w:t xml:space="preserve"> de base pour débuter le projet</w:t>
+      </w:r>
+    </w:p>
+    <w:p>
+      <w:pPr>
+        <w:ind w:left="426"/>
+        <w:jc w:val="both"/>
+        <w:rPr>
+          <w:rFonts w:ascii="Times New Roman" w:hAnsi="Times New Roman"/>
+        </w:rPr>
+      </w:pPr>
+      <w:r>
+        <w:rPr>
+          <w:rFonts w:ascii="Times New Roman" w:hAnsi="Times New Roman"/>
+        </w:rPr>
+        <w:t xml:space="preserve">Projet aide : </w:t>
+      </w:r>
+    </w:p>
+    <w:p>
+      <w:pPr>
+        <w:ind w:left="426"/>
+        <w:jc w:val="both"/>
+        <w:rPr>
+          <w:rFonts w:ascii="Times New Roman" w:hAnsi="Times New Roman"/>
+        </w:rPr>
+      </w:pPr>
+      <w:r>
+        <w:rPr>
+          <w:rFonts w:ascii="Times New Roman" w:hAnsi="Times New Roman"/>
+        </w:rPr>
+        <w:t xml:space="preserve">Snow réalisé par Monsieur </w:t>
+      </w:r>
+      <w:proofErr w:type="spellStart"/>
+      <w:r>
+        <w:rPr>
+          <w:rFonts w:ascii="Times New Roman" w:hAnsi="Times New Roman"/>
+        </w:rPr>
+        <w:t>Benzonana</w:t>
+      </w:r>
+      <w:proofErr w:type="spellEnd"/>
+    </w:p>
+    <w:p>
+      <w:pPr>
+        <w:ind w:left="426"/>
+        <w:jc w:val="both"/>
+        <w:rPr>
+          <w:rFonts w:ascii="Times New Roman" w:hAnsi="Times New Roman"/>
+        </w:rPr>
+      </w:pPr>
+      <w:r>
+        <w:rPr>
+          <w:rFonts w:ascii="Times New Roman" w:hAnsi="Times New Roman"/>
+        </w:rPr>
+        <w:t xml:space="preserve">Projet EPM réalisé par Madame </w:t>
+      </w:r>
+      <w:proofErr w:type="spellStart"/>
+      <w:r>
+        <w:rPr>
+          <w:rFonts w:ascii="Times New Roman" w:hAnsi="Times New Roman"/>
+        </w:rPr>
+        <w:t>Andolfatto</w:t>
+      </w:r>
+      <w:proofErr w:type="spellEnd"/>
+    </w:p>
+    <w:p>
+      <w:pPr>
+        <w:ind w:left="426"/>
+        <w:jc w:val="both"/>
+        <w:rPr>
+          <w:rFonts w:ascii="Times New Roman" w:hAnsi="Times New Roman"/>
+        </w:rPr>
+      </w:pPr>
+      <w:r>
+        <w:rPr>
+          <w:rFonts w:ascii="Times New Roman" w:hAnsi="Times New Roman"/>
+        </w:rPr>
+        <w:t xml:space="preserve">Source web : </w:t>
+      </w:r>
+    </w:p>
+    <w:p>
+      <w:pPr>
+        <w:ind w:left="426"/>
+        <w:jc w:val="both"/>
+        <w:rPr>
+          <w:rFonts w:ascii="Times New Roman" w:hAnsi="Times New Roman"/>
+        </w:rPr>
+      </w:pPr>
+      <w:hyperlink r:id="rId48" w:history="1">
+        <w:r>
+          <w:rPr>
+            <w:rStyle w:val="Lienhypertexte"/>
+            <w:rFonts w:ascii="Times New Roman" w:hAnsi="Times New Roman"/>
+          </w:rPr>
+          <w:t>https://css-tricks.com/snippets/css/a-guide-to-flexbox/</w:t>
+        </w:r>
+      </w:hyperlink>
+      <w:r>
+        <w:rPr>
+          <w:rFonts w:ascii="Times New Roman" w:hAnsi="Times New Roman"/>
+        </w:rPr>
+        <w:t xml:space="preserve"> </w:t>
+      </w:r>
+      <w:proofErr w:type="spellStart"/>
+      <w:r>
+        <w:rPr>
+          <w:rFonts w:ascii="Times New Roman" w:hAnsi="Times New Roman"/>
+        </w:rPr>
+        <w:t>flex</w:t>
+      </w:r>
+      <w:proofErr w:type="spellEnd"/>
+      <w:r>
+        <w:rPr>
+          <w:rFonts w:ascii="Times New Roman" w:hAnsi="Times New Roman"/>
+        </w:rPr>
+        <w:t>-box</w:t>
+      </w:r>
+    </w:p>
+    <w:p>
+      <w:pPr>
+        <w:ind w:left="426"/>
+        <w:jc w:val="both"/>
+        <w:rPr>
+          <w:rFonts w:ascii="Times New Roman" w:hAnsi="Times New Roman"/>
+        </w:rPr>
+      </w:pPr>
+      <w:hyperlink r:id="rId49" w:history="1">
+        <w:r>
+          <w:rPr>
+            <w:rStyle w:val="Lienhypertexte"/>
+            <w:rFonts w:ascii="Times New Roman" w:hAnsi="Times New Roman"/>
+          </w:rPr>
+          <w:t>https://openclassrooms.com/courses/apprenez-a-creer-votre-site-web-avec-html5-et-css3/le-positionnement-en-css</w:t>
+        </w:r>
+      </w:hyperlink>
+      <w:r>
+        <w:rPr>
+          <w:rFonts w:ascii="Times New Roman" w:hAnsi="Times New Roman"/>
+        </w:rPr>
+        <w:t xml:space="preserve"> mise en page</w:t>
+      </w:r>
+    </w:p>
+    <w:p>
+      <w:pPr>
+        <w:ind w:left="426"/>
+        <w:jc w:val="both"/>
+        <w:rPr>
+          <w:rFonts w:ascii="Times New Roman" w:hAnsi="Times New Roman"/>
+        </w:rPr>
+      </w:pPr>
+      <w:hyperlink r:id="rId50" w:history="1">
+        <w:r>
+          <w:rPr>
+            <w:rStyle w:val="Lienhypertexte"/>
+            <w:rFonts w:ascii="Times New Roman" w:hAnsi="Times New Roman"/>
+          </w:rPr>
+          <w:t>http://www.6ma.fr/tuto/faire+formulaire+html+css+php+sur+3-177</w:t>
+        </w:r>
+      </w:hyperlink>
+      <w:r>
+        <w:rPr>
+          <w:rFonts w:ascii="Times New Roman" w:hAnsi="Times New Roman"/>
+        </w:rPr>
+        <w:t xml:space="preserve"> formulaires</w:t>
+      </w:r>
+    </w:p>
+    <w:p>
+      <w:pPr>
+        <w:ind w:left="426"/>
+        <w:jc w:val="both"/>
+        <w:rPr>
+          <w:rFonts w:ascii="Times New Roman" w:hAnsi="Times New Roman"/>
+        </w:rPr>
+      </w:pPr>
+      <w:hyperlink r:id="rId51" w:history="1">
+        <w:r>
+          <w:rPr>
+            <w:rStyle w:val="Lienhypertexte"/>
+            <w:rFonts w:ascii="Times New Roman" w:hAnsi="Times New Roman"/>
+          </w:rPr>
+          <w:t>http://www.6ma.fr/tuto/faire+formulaire+php+html+css+sur+3-179</w:t>
+        </w:r>
+      </w:hyperlink>
+      <w:r>
+        <w:rPr>
+          <w:rFonts w:ascii="Times New Roman" w:hAnsi="Times New Roman"/>
+        </w:rPr>
+        <w:t xml:space="preserve"> aide </w:t>
+      </w:r>
+      <w:proofErr w:type="spellStart"/>
+      <w:r>
+        <w:rPr>
+          <w:rFonts w:ascii="Times New Roman" w:hAnsi="Times New Roman"/>
+        </w:rPr>
+        <w:t>php</w:t>
+      </w:r>
+      <w:proofErr w:type="spellEnd"/>
+    </w:p>
+    <w:p>
+      <w:pPr>
+        <w:ind w:left="426"/>
+        <w:jc w:val="both"/>
+        <w:rPr>
+          <w:rFonts w:ascii="Times New Roman" w:hAnsi="Times New Roman"/>
+        </w:rPr>
+      </w:pPr>
+      <w:hyperlink r:id="rId52" w:history="1">
+        <w:r>
+          <w:rPr>
+            <w:rStyle w:val="Lienhypertexte"/>
+            <w:rFonts w:ascii="Times New Roman" w:hAnsi="Times New Roman"/>
+          </w:rPr>
+          <w:t>http://41mag.fr/18-exemples-de-bouton-en-css-3-inspire-par-google.html</w:t>
+        </w:r>
+      </w:hyperlink>
+      <w:r>
+        <w:rPr>
+          <w:rFonts w:ascii="Times New Roman" w:hAnsi="Times New Roman"/>
+        </w:rPr>
+        <w:t xml:space="preserve"> aide bouton</w:t>
+      </w:r>
+    </w:p>
+    <w:p>
+      <w:pPr>
+        <w:ind w:left="426"/>
+        <w:jc w:val="both"/>
+        <w:rPr>
+          <w:rFonts w:ascii="Times New Roman" w:hAnsi="Times New Roman"/>
+        </w:rPr>
+      </w:pPr>
+      <w:hyperlink r:id="rId53" w:history="1">
+        <w:r>
+          <w:rPr>
+            <w:rStyle w:val="Lienhypertexte"/>
+            <w:rFonts w:ascii="Times New Roman" w:hAnsi="Times New Roman"/>
+          </w:rPr>
+          <w:t>https://openclassrooms.com/courses/adoptez-une-architecture-mvc-en-php/soigner-la-cosmetique</w:t>
+        </w:r>
+      </w:hyperlink>
+      <w:r>
+        <w:rPr>
+          <w:rFonts w:ascii="Times New Roman" w:hAnsi="Times New Roman"/>
+        </w:rPr>
+        <w:t xml:space="preserve"> modèle MVC</w:t>
+      </w:r>
+    </w:p>
+    <w:p>
+      <w:pPr>
+        <w:ind w:left="426"/>
+        <w:jc w:val="both"/>
+        <w:rPr>
+          <w:rFonts w:ascii="Times New Roman" w:hAnsi="Times New Roman"/>
+        </w:rPr>
+      </w:pPr>
+      <w:hyperlink r:id="rId54" w:history="1">
+        <w:r>
+          <w:rPr>
+            <w:rStyle w:val="Lienhypertexte"/>
+            <w:rFonts w:ascii="Times New Roman" w:hAnsi="Times New Roman"/>
+          </w:rPr>
+          <w:t>https://www.developpez.net/forums/d1435286/php/php-sgbd/php-mysql/formulaire-php-mysql-mvc/</w:t>
+        </w:r>
+      </w:hyperlink>
+      <w:r>
+        <w:rPr>
+          <w:rFonts w:ascii="Times New Roman" w:hAnsi="Times New Roman"/>
+        </w:rPr>
+        <w:t xml:space="preserve"> formulaire en MVC / </w:t>
+      </w:r>
+      <w:proofErr w:type="spellStart"/>
+      <w:r>
+        <w:rPr>
+          <w:rFonts w:ascii="Times New Roman" w:hAnsi="Times New Roman"/>
+        </w:rPr>
+        <w:t>php</w:t>
+      </w:r>
+      <w:proofErr w:type="spellEnd"/>
+    </w:p>
+    <w:p>
+      <w:pPr>
+        <w:ind w:left="426"/>
+        <w:jc w:val="both"/>
+        <w:rPr>
+          <w:rFonts w:ascii="Times New Roman" w:hAnsi="Times New Roman"/>
+        </w:rPr>
+      </w:pPr>
+      <w:hyperlink r:id="rId55" w:history="1">
+        <w:r>
+          <w:rPr>
+            <w:rStyle w:val="Lienhypertexte"/>
+            <w:rFonts w:ascii="Times New Roman" w:hAnsi="Times New Roman"/>
+          </w:rPr>
+          <w:t>https://openclassrooms.com/courses/stocker-les-sessions-dans-votre-base-de-donnees</w:t>
+        </w:r>
+      </w:hyperlink>
+      <w:r>
+        <w:rPr>
+          <w:rFonts w:ascii="Times New Roman" w:hAnsi="Times New Roman"/>
+        </w:rPr>
+        <w:t xml:space="preserve"> Stocker les sessions dans une base de données </w:t>
+      </w:r>
+      <w:r>
+        <w:rPr>
+          <w:rFonts w:ascii="Times New Roman" w:hAnsi="Times New Roman"/>
+        </w:rPr>
+        <w:sym w:font="Wingdings" w:char="F0E0"/>
+      </w:r>
+      <w:r>
+        <w:rPr>
+          <w:rFonts w:ascii="Times New Roman" w:hAnsi="Times New Roman"/>
+        </w:rPr>
+        <w:t xml:space="preserve"> finalement peu utile</w:t>
+      </w:r>
+    </w:p>
+    <w:p>
+      <w:pPr>
+        <w:ind w:left="426"/>
+        <w:jc w:val="both"/>
+        <w:rPr>
+          <w:rFonts w:ascii="Times New Roman" w:hAnsi="Times New Roman"/>
+          <w:lang w:val="de-CH"/>
+        </w:rPr>
+      </w:pPr>
+      <w:hyperlink r:id="rId56" w:history="1">
+        <w:r>
+          <w:rPr>
+            <w:rStyle w:val="Lienhypertexte"/>
+            <w:rFonts w:ascii="Times New Roman" w:hAnsi="Times New Roman"/>
+            <w:lang w:val="de-CH"/>
+          </w:rPr>
+          <w:t>https://stackoverflow.com/questions/16239663/php-checkbox-set-to-check-based-on-database-value</w:t>
+        </w:r>
+      </w:hyperlink>
+      <w:r>
+        <w:rPr>
+          <w:rFonts w:ascii="Times New Roman" w:hAnsi="Times New Roman"/>
+          <w:lang w:val="de-CH"/>
+        </w:rPr>
+        <w:t xml:space="preserve"> </w:t>
+      </w:r>
+      <w:proofErr w:type="spellStart"/>
+      <w:r>
+        <w:rPr>
+          <w:rFonts w:ascii="Times New Roman" w:hAnsi="Times New Roman"/>
+          <w:lang w:val="de-CH"/>
+        </w:rPr>
+        <w:t>CheckBox</w:t>
+      </w:r>
+      <w:proofErr w:type="spellEnd"/>
+      <w:r>
+        <w:rPr>
+          <w:rFonts w:ascii="Times New Roman" w:hAnsi="Times New Roman"/>
+          <w:lang w:val="de-CH"/>
+        </w:rPr>
+        <w:t xml:space="preserve"> </w:t>
+      </w:r>
+      <w:proofErr w:type="spellStart"/>
+      <w:r>
+        <w:rPr>
+          <w:rFonts w:ascii="Times New Roman" w:hAnsi="Times New Roman"/>
+          <w:lang w:val="de-CH"/>
+        </w:rPr>
+        <w:t>checked</w:t>
+      </w:r>
+      <w:proofErr w:type="spellEnd"/>
+      <w:r>
+        <w:rPr>
+          <w:rFonts w:ascii="Times New Roman" w:hAnsi="Times New Roman"/>
+          <w:lang w:val="de-CH"/>
+        </w:rPr>
+        <w:t xml:space="preserve"> PHP</w:t>
+      </w:r>
+    </w:p>
+    <w:p>
+      <w:pPr>
+        <w:ind w:left="426"/>
+        <w:jc w:val="both"/>
+        <w:rPr>
+          <w:rFonts w:ascii="Times New Roman" w:hAnsi="Times New Roman"/>
+          <w:lang w:val="de-CH"/>
+        </w:rPr>
+      </w:pPr>
+      <w:hyperlink r:id="rId57" w:history="1">
+        <w:r>
+          <w:rPr>
+            <w:rStyle w:val="Lienhypertexte"/>
+            <w:rFonts w:ascii="Times New Roman" w:hAnsi="Times New Roman"/>
+            <w:lang w:val="de-CH"/>
+          </w:rPr>
+          <w:t>https://stackoverflow.com/questions/29552299/how-to-update-a-mysql-database-using-a-php-form-using-mvc</w:t>
+        </w:r>
+      </w:hyperlink>
+      <w:r>
+        <w:rPr>
+          <w:rFonts w:ascii="Times New Roman" w:hAnsi="Times New Roman"/>
+          <w:lang w:val="de-CH"/>
+        </w:rPr>
+        <w:t xml:space="preserve"> update PHP </w:t>
+      </w:r>
+      <w:proofErr w:type="spellStart"/>
+      <w:r>
+        <w:rPr>
+          <w:rFonts w:ascii="Times New Roman" w:hAnsi="Times New Roman"/>
+          <w:lang w:val="de-CH"/>
+        </w:rPr>
+        <w:t>with</w:t>
+      </w:r>
+      <w:proofErr w:type="spellEnd"/>
+      <w:r>
+        <w:rPr>
+          <w:rFonts w:ascii="Times New Roman" w:hAnsi="Times New Roman"/>
+          <w:lang w:val="de-CH"/>
+        </w:rPr>
+        <w:t xml:space="preserve"> MVC</w:t>
+      </w:r>
+    </w:p>
+    <w:p>
+      <w:pPr>
+        <w:ind w:left="426"/>
+        <w:jc w:val="both"/>
+        <w:rPr>
+          <w:rFonts w:ascii="Times New Roman" w:hAnsi="Times New Roman"/>
+        </w:rPr>
+      </w:pPr>
+      <w:r>
+        <w:rPr>
+          <w:rFonts w:ascii="Times New Roman" w:hAnsi="Times New Roman"/>
+        </w:rPr>
+        <w:t xml:space="preserve">Ressources humaines : </w:t>
+      </w:r>
+    </w:p>
+    <w:p>
+      <w:pPr>
+        <w:ind w:left="426"/>
+        <w:jc w:val="both"/>
+        <w:rPr>
+          <w:rFonts w:ascii="Times New Roman" w:hAnsi="Times New Roman"/>
+        </w:rPr>
+      </w:pPr>
+      <w:r>
+        <w:rPr>
+          <w:rFonts w:ascii="Times New Roman" w:hAnsi="Times New Roman"/>
+        </w:rPr>
+        <w:t xml:space="preserve">Raphaël </w:t>
+      </w:r>
+      <w:proofErr w:type="spellStart"/>
+      <w:r>
+        <w:rPr>
+          <w:rFonts w:ascii="Times New Roman" w:hAnsi="Times New Roman"/>
+        </w:rPr>
+        <w:t>Schneiter</w:t>
+      </w:r>
+      <w:proofErr w:type="spellEnd"/>
+      <w:r>
+        <w:rPr>
+          <w:rFonts w:ascii="Times New Roman" w:hAnsi="Times New Roman"/>
+        </w:rPr>
+        <w:t xml:space="preserve"> (camarade) : </w:t>
+      </w:r>
+      <w:proofErr w:type="spellStart"/>
+      <w:r>
+        <w:rPr>
+          <w:rFonts w:ascii="Times New Roman" w:hAnsi="Times New Roman"/>
+        </w:rPr>
+        <w:t>Debug</w:t>
+      </w:r>
+      <w:proofErr w:type="spellEnd"/>
+      <w:r>
+        <w:rPr>
+          <w:rFonts w:ascii="Times New Roman" w:hAnsi="Times New Roman"/>
+        </w:rPr>
+        <w:t xml:space="preserve"> de la fonction login</w:t>
+      </w:r>
+    </w:p>
+    <w:p>
+      <w:pPr>
+        <w:ind w:left="426"/>
+        <w:jc w:val="both"/>
+        <w:rPr>
+          <w:rFonts w:ascii="Times New Roman" w:hAnsi="Times New Roman"/>
+        </w:rPr>
+      </w:pPr>
+      <w:r>
+        <w:rPr>
+          <w:rFonts w:ascii="Times New Roman" w:hAnsi="Times New Roman"/>
+        </w:rPr>
+        <w:t xml:space="preserve">Julien </w:t>
+      </w:r>
+      <w:proofErr w:type="spellStart"/>
+      <w:r>
+        <w:rPr>
+          <w:rFonts w:ascii="Times New Roman" w:hAnsi="Times New Roman"/>
+        </w:rPr>
+        <w:t>Ithurbide</w:t>
+      </w:r>
+      <w:proofErr w:type="spellEnd"/>
+      <w:r>
+        <w:rPr>
+          <w:rFonts w:ascii="Times New Roman" w:hAnsi="Times New Roman"/>
+        </w:rPr>
+        <w:t xml:space="preserve"> (professeur) : </w:t>
+      </w:r>
+      <w:proofErr w:type="spellStart"/>
+      <w:r>
+        <w:rPr>
+          <w:rFonts w:ascii="Times New Roman" w:hAnsi="Times New Roman"/>
+        </w:rPr>
+        <w:t>Debug</w:t>
+      </w:r>
+      <w:proofErr w:type="spellEnd"/>
+      <w:r>
+        <w:rPr>
+          <w:rFonts w:ascii="Times New Roman" w:hAnsi="Times New Roman"/>
+        </w:rPr>
+        <w:t xml:space="preserve"> de la</w:t>
+      </w:r>
+      <w:r>
+        <w:rPr>
+          <w:rFonts w:ascii="Times New Roman" w:hAnsi="Times New Roman"/>
+        </w:rPr>
+        <w:t xml:space="preserve"> fonction login</w:t>
+      </w:r>
     </w:p>
     <w:p>
       <w:pPr>
@@ -9100,803 +10598,133 @@
           <w:iCs/>
         </w:rPr>
       </w:pPr>
-      <w:bookmarkStart w:id="40" w:name="_Toc499021849"/>
+      <w:bookmarkStart w:id="41" w:name="_Toc71703270"/>
+      <w:bookmarkStart w:id="42" w:name="_Toc499021854"/>
+      <w:bookmarkStart w:id="43" w:name="_Toc25553334"/>
       <w:r>
         <w:rPr>
           <w:rFonts w:ascii="Times New Roman" w:hAnsi="Times New Roman"/>
           <w:i w:val="0"/>
           <w:iCs/>
         </w:rPr>
-        <w:t>Résumé du rapport du TPI / version succincte de la documentation</w:t>
-      </w:r>
-      <w:bookmarkEnd w:id="40"/>
-    </w:p>
-    <w:p>
-      <w:pPr>
-        <w:jc w:val="both"/>
-        <w:rPr>
-          <w:rFonts w:ascii="Times New Roman" w:hAnsi="Times New Roman"/>
-        </w:rPr>
-      </w:pPr>
-    </w:p>
-    <w:p>
-      <w:pPr>
-        <w:pStyle w:val="Titre2"/>
-        <w:jc w:val="both"/>
+        <w:t>A</w:t>
+      </w:r>
+      <w:r>
         <w:rPr>
           <w:rFonts w:ascii="Times New Roman" w:hAnsi="Times New Roman"/>
           <w:i w:val="0"/>
           <w:iCs/>
         </w:rPr>
-      </w:pPr>
-      <w:bookmarkStart w:id="41" w:name="_Toc71703265"/>
-      <w:bookmarkStart w:id="42" w:name="_Toc499021850"/>
-      <w:r>
-        <w:rPr>
-          <w:rFonts w:ascii="Times New Roman" w:hAnsi="Times New Roman"/>
-          <w:i w:val="0"/>
-          <w:iCs/>
-        </w:rPr>
-        <w:t>Sources – Bibliographie</w:t>
+        <w:t>rchives du projet</w:t>
       </w:r>
       <w:bookmarkEnd w:id="41"/>
       <w:bookmarkEnd w:id="42"/>
-    </w:p>
-    <w:p>
-      <w:pPr>
-        <w:jc w:val="both"/>
-        <w:rPr>
-          <w:rFonts w:ascii="Times New Roman" w:hAnsi="Times New Roman"/>
-        </w:rPr>
-      </w:pPr>
-    </w:p>
-    <w:p>
-      <w:pPr>
-        <w:ind w:left="426"/>
-        <w:jc w:val="both"/>
-        <w:rPr>
-          <w:rFonts w:ascii="Times New Roman" w:hAnsi="Times New Roman"/>
-        </w:rPr>
-      </w:pPr>
-      <w:r>
-        <w:rPr>
-          <w:rFonts w:ascii="Times New Roman" w:hAnsi="Times New Roman"/>
-        </w:rPr>
-        <w:t xml:space="preserve">Template : </w:t>
-      </w:r>
-      <w:hyperlink r:id="rId42" w:history="1">
+      <w:r>
+        <w:rPr>
+          <w:rFonts w:ascii="Times New Roman" w:hAnsi="Times New Roman"/>
+          <w:i w:val="0"/>
+          <w:iCs/>
+        </w:rPr>
+        <w:t xml:space="preserve"> </w:t>
+      </w:r>
+      <w:bookmarkEnd w:id="43"/>
+    </w:p>
+    <w:p>
+      <w:pPr>
+        <w:jc w:val="both"/>
+        <w:rPr>
+          <w:rFonts w:ascii="Times New Roman" w:hAnsi="Times New Roman"/>
+        </w:rPr>
+      </w:pPr>
+    </w:p>
+    <w:p>
+      <w:pPr>
+        <w:ind w:left="576"/>
+        <w:jc w:val="both"/>
+        <w:rPr>
+          <w:rFonts w:ascii="Times New Roman" w:hAnsi="Times New Roman"/>
+        </w:rPr>
+      </w:pPr>
+      <w:r>
+        <w:rPr>
+          <w:rFonts w:ascii="Times New Roman" w:hAnsi="Times New Roman"/>
+        </w:rPr>
+        <w:t xml:space="preserve">Le projet sera remis sur </w:t>
+      </w:r>
+      <w:proofErr w:type="spellStart"/>
+      <w:r>
+        <w:rPr>
+          <w:rFonts w:ascii="Times New Roman" w:hAnsi="Times New Roman"/>
+        </w:rPr>
+        <w:t>github</w:t>
+      </w:r>
+      <w:proofErr w:type="spellEnd"/>
+      <w:r>
+        <w:rPr>
+          <w:rFonts w:ascii="Times New Roman" w:hAnsi="Times New Roman"/>
+        </w:rPr>
+        <w:t xml:space="preserve"> avec accès ouvert à l’adresse : </w:t>
+      </w:r>
+      <w:hyperlink r:id="rId58" w:history="1">
         <w:r>
           <w:rPr>
             <w:rStyle w:val="Lienhypertexte"/>
             <w:rFonts w:ascii="Times New Roman" w:hAnsi="Times New Roman"/>
           </w:rPr>
-          <w:t>https://github.com/BlackrockDigital/startbootstrap-resume</w:t>
+          <w:t>https://github.com/corentincpnv/Projet-Portfolio.git</w:t>
         </w:r>
       </w:hyperlink>
-      <w:r>
-        <w:rPr>
-          <w:rFonts w:ascii="Times New Roman" w:hAnsi="Times New Roman"/>
-        </w:rPr>
-        <w:t xml:space="preserve"> </w:t>
-      </w:r>
-      <w:r>
-        <w:rPr>
-          <w:rFonts w:ascii="Times New Roman" w:hAnsi="Times New Roman"/>
-        </w:rPr>
-        <w:t>site</w:t>
-      </w:r>
-      <w:r>
-        <w:rPr>
-          <w:rFonts w:ascii="Times New Roman" w:hAnsi="Times New Roman"/>
-        </w:rPr>
-        <w:t xml:space="preserve"> de base pour débuter le projet</w:t>
-      </w:r>
-    </w:p>
-    <w:p>
-      <w:pPr>
-        <w:ind w:left="426"/>
-        <w:jc w:val="both"/>
-        <w:rPr>
-          <w:rFonts w:ascii="Times New Roman" w:hAnsi="Times New Roman"/>
-        </w:rPr>
-      </w:pPr>
-      <w:r>
-        <w:rPr>
-          <w:rFonts w:ascii="Times New Roman" w:hAnsi="Times New Roman"/>
-        </w:rPr>
-        <w:t xml:space="preserve">Projet aide : </w:t>
-      </w:r>
-    </w:p>
-    <w:p>
-      <w:pPr>
-        <w:ind w:left="426"/>
-        <w:jc w:val="both"/>
-        <w:rPr>
-          <w:rFonts w:ascii="Times New Roman" w:hAnsi="Times New Roman"/>
-        </w:rPr>
-      </w:pPr>
-      <w:r>
-        <w:rPr>
-          <w:rFonts w:ascii="Times New Roman" w:hAnsi="Times New Roman"/>
-        </w:rPr>
-        <w:t xml:space="preserve">Snow réalisé par Monsieur </w:t>
-      </w:r>
-      <w:proofErr w:type="spellStart"/>
-      <w:r>
-        <w:rPr>
-          <w:rFonts w:ascii="Times New Roman" w:hAnsi="Times New Roman"/>
-        </w:rPr>
-        <w:t>Benzonana</w:t>
-      </w:r>
-      <w:proofErr w:type="spellEnd"/>
-    </w:p>
-    <w:p>
-      <w:pPr>
-        <w:ind w:left="426"/>
-        <w:jc w:val="both"/>
-        <w:rPr>
-          <w:rFonts w:ascii="Times New Roman" w:hAnsi="Times New Roman"/>
-        </w:rPr>
-      </w:pPr>
-      <w:r>
-        <w:rPr>
-          <w:rFonts w:ascii="Times New Roman" w:hAnsi="Times New Roman"/>
-        </w:rPr>
-        <w:t xml:space="preserve">Projet EPM réalisé par Madame </w:t>
-      </w:r>
-      <w:proofErr w:type="spellStart"/>
-      <w:r>
-        <w:rPr>
-          <w:rFonts w:ascii="Times New Roman" w:hAnsi="Times New Roman"/>
-        </w:rPr>
-        <w:t>Andolfatto</w:t>
-      </w:r>
-      <w:proofErr w:type="spellEnd"/>
-    </w:p>
-    <w:p>
-      <w:pPr>
-        <w:ind w:left="426"/>
-        <w:jc w:val="both"/>
-        <w:rPr>
-          <w:rFonts w:ascii="Times New Roman" w:hAnsi="Times New Roman"/>
-        </w:rPr>
-      </w:pPr>
-      <w:r>
-        <w:rPr>
-          <w:rFonts w:ascii="Times New Roman" w:hAnsi="Times New Roman"/>
-        </w:rPr>
-        <w:t xml:space="preserve">Source web : </w:t>
-      </w:r>
-    </w:p>
-    <w:p>
-      <w:pPr>
-        <w:ind w:left="426"/>
-        <w:jc w:val="both"/>
-        <w:rPr>
-          <w:rFonts w:ascii="Times New Roman" w:hAnsi="Times New Roman"/>
-        </w:rPr>
-      </w:pPr>
-      <w:hyperlink r:id="rId43" w:history="1">
+    </w:p>
+    <w:p>
+      <w:pPr>
+        <w:ind w:left="576"/>
+        <w:jc w:val="both"/>
+        <w:rPr>
+          <w:rFonts w:ascii="Times New Roman" w:hAnsi="Times New Roman"/>
+          <w:szCs w:val="14"/>
+        </w:rPr>
+      </w:pPr>
+      <w:r>
+        <w:rPr>
+          <w:rFonts w:ascii="Times New Roman" w:hAnsi="Times New Roman"/>
+          <w:szCs w:val="14"/>
+        </w:rPr>
+        <w:t xml:space="preserve">Il sera aussi mis sous format zip sur le commun dans </w:t>
+      </w:r>
+      <w:hyperlink r:id="rId59" w:history="1">
         <w:r>
           <w:rPr>
             <w:rStyle w:val="Lienhypertexte"/>
             <w:rFonts w:ascii="Times New Roman" w:hAnsi="Times New Roman"/>
-          </w:rPr>
-          <w:t>https://css-tricks.com/snippets/css/a-guide-to-flexbox/</w:t>
+            <w:szCs w:val="14"/>
+          </w:rPr>
+          <w:t xml:space="preserve">K:\Projet_web\Corentin </w:t>
+        </w:r>
+        <w:proofErr w:type="spellStart"/>
+        <w:r>
+          <w:rPr>
+            <w:rStyle w:val="Lienhypertexte"/>
+            <w:rFonts w:ascii="Times New Roman" w:hAnsi="Times New Roman"/>
+            <w:szCs w:val="14"/>
+          </w:rPr>
+          <w:t>Bompard</w:t>
+        </w:r>
+        <w:proofErr w:type="spellEnd"/>
+        <w:r>
+          <w:rPr>
+            <w:rStyle w:val="Lienhypertexte"/>
+            <w:rFonts w:ascii="Times New Roman" w:hAnsi="Times New Roman"/>
+            <w:szCs w:val="14"/>
+          </w:rPr>
+          <w:t xml:space="preserve"> Portfolio</w:t>
         </w:r>
       </w:hyperlink>
-      <w:r>
-        <w:rPr>
-          <w:rFonts w:ascii="Times New Roman" w:hAnsi="Times New Roman"/>
-        </w:rPr>
-        <w:t xml:space="preserve"> </w:t>
-      </w:r>
-      <w:proofErr w:type="spellStart"/>
-      <w:r>
-        <w:rPr>
-          <w:rFonts w:ascii="Times New Roman" w:hAnsi="Times New Roman"/>
-        </w:rPr>
-        <w:t>flex</w:t>
-      </w:r>
-      <w:proofErr w:type="spellEnd"/>
-      <w:r>
-        <w:rPr>
-          <w:rFonts w:ascii="Times New Roman" w:hAnsi="Times New Roman"/>
-        </w:rPr>
-        <w:t>-box</w:t>
-      </w:r>
-    </w:p>
-    <w:p>
-      <w:pPr>
-        <w:ind w:left="426"/>
-        <w:jc w:val="both"/>
-        <w:rPr>
-          <w:rFonts w:ascii="Times New Roman" w:hAnsi="Times New Roman"/>
-        </w:rPr>
-      </w:pPr>
-      <w:hyperlink r:id="rId44" w:history="1">
-        <w:r>
-          <w:rPr>
-            <w:rStyle w:val="Lienhypertexte"/>
-            <w:rFonts w:ascii="Times New Roman" w:hAnsi="Times New Roman"/>
-          </w:rPr>
-          <w:t>https://openclassrooms.com/courses/apprenez-a-creer-votre-site-web-avec-html5-et-css3/le-positionnement-en-css</w:t>
-        </w:r>
-      </w:hyperlink>
-      <w:r>
-        <w:rPr>
-          <w:rFonts w:ascii="Times New Roman" w:hAnsi="Times New Roman"/>
-        </w:rPr>
-        <w:t xml:space="preserve"> mise en page</w:t>
-      </w:r>
-    </w:p>
-    <w:p>
-      <w:pPr>
-        <w:ind w:left="426"/>
-        <w:jc w:val="both"/>
-        <w:rPr>
-          <w:rFonts w:ascii="Times New Roman" w:hAnsi="Times New Roman"/>
-        </w:rPr>
-      </w:pPr>
-      <w:hyperlink r:id="rId45" w:history="1">
-        <w:r>
-          <w:rPr>
-            <w:rStyle w:val="Lienhypertexte"/>
-            <w:rFonts w:ascii="Times New Roman" w:hAnsi="Times New Roman"/>
-          </w:rPr>
-          <w:t>http://www.6ma.fr/tuto/faire+formulaire+html+css+php+sur+3-177</w:t>
-        </w:r>
-      </w:hyperlink>
-      <w:r>
-        <w:rPr>
-          <w:rFonts w:ascii="Times New Roman" w:hAnsi="Times New Roman"/>
-        </w:rPr>
-        <w:t xml:space="preserve"> formulaires</w:t>
-      </w:r>
-    </w:p>
-    <w:p>
-      <w:pPr>
-        <w:ind w:left="426"/>
-        <w:jc w:val="both"/>
-        <w:rPr>
-          <w:rFonts w:ascii="Times New Roman" w:hAnsi="Times New Roman"/>
-        </w:rPr>
-      </w:pPr>
-      <w:hyperlink r:id="rId46" w:history="1">
-        <w:r>
-          <w:rPr>
-            <w:rStyle w:val="Lienhypertexte"/>
-            <w:rFonts w:ascii="Times New Roman" w:hAnsi="Times New Roman"/>
-          </w:rPr>
-          <w:t>http://www.6ma.fr/tuto/faire+formulaire+php+html+css+sur+3-179</w:t>
-        </w:r>
-      </w:hyperlink>
-      <w:r>
-        <w:rPr>
-          <w:rFonts w:ascii="Times New Roman" w:hAnsi="Times New Roman"/>
-        </w:rPr>
-        <w:t xml:space="preserve"> aide </w:t>
-      </w:r>
-      <w:proofErr w:type="spellStart"/>
-      <w:r>
-        <w:rPr>
-          <w:rFonts w:ascii="Times New Roman" w:hAnsi="Times New Roman"/>
-        </w:rPr>
-        <w:t>php</w:t>
-      </w:r>
-      <w:proofErr w:type="spellEnd"/>
-    </w:p>
-    <w:p>
-      <w:pPr>
-        <w:ind w:left="426"/>
-        <w:jc w:val="both"/>
-        <w:rPr>
-          <w:rFonts w:ascii="Times New Roman" w:hAnsi="Times New Roman"/>
-        </w:rPr>
-      </w:pPr>
-      <w:hyperlink r:id="rId47" w:history="1">
-        <w:r>
-          <w:rPr>
-            <w:rStyle w:val="Lienhypertexte"/>
-            <w:rFonts w:ascii="Times New Roman" w:hAnsi="Times New Roman"/>
-          </w:rPr>
-          <w:t>http://41mag.fr/18-exemples-de-bouton-en-css-3-inspire-par-google.html</w:t>
-        </w:r>
-      </w:hyperlink>
-      <w:r>
-        <w:rPr>
-          <w:rFonts w:ascii="Times New Roman" w:hAnsi="Times New Roman"/>
-        </w:rPr>
-        <w:t xml:space="preserve"> aide bouton</w:t>
-      </w:r>
-    </w:p>
-    <w:p>
-      <w:pPr>
-        <w:ind w:left="426"/>
-        <w:jc w:val="both"/>
-        <w:rPr>
-          <w:rFonts w:ascii="Times New Roman" w:hAnsi="Times New Roman"/>
-        </w:rPr>
-      </w:pPr>
-      <w:hyperlink r:id="rId48" w:history="1">
-        <w:r>
-          <w:rPr>
-            <w:rStyle w:val="Lienhypertexte"/>
-            <w:rFonts w:ascii="Times New Roman" w:hAnsi="Times New Roman"/>
-          </w:rPr>
-          <w:t>https://openclassrooms.com/courses/adoptez-une-architecture-mvc-en-php/soigner-la-cosmetique</w:t>
-        </w:r>
-      </w:hyperlink>
-      <w:r>
-        <w:rPr>
-          <w:rFonts w:ascii="Times New Roman" w:hAnsi="Times New Roman"/>
-        </w:rPr>
-        <w:t xml:space="preserve"> modèle MVC</w:t>
-      </w:r>
-    </w:p>
-    <w:p>
-      <w:pPr>
-        <w:ind w:left="426"/>
-        <w:jc w:val="both"/>
-        <w:rPr>
-          <w:rFonts w:ascii="Times New Roman" w:hAnsi="Times New Roman"/>
-        </w:rPr>
-      </w:pPr>
-      <w:hyperlink r:id="rId49" w:history="1">
-        <w:r>
-          <w:rPr>
-            <w:rStyle w:val="Lienhypertexte"/>
-            <w:rFonts w:ascii="Times New Roman" w:hAnsi="Times New Roman"/>
-          </w:rPr>
-          <w:t>https://www.developpez.net/forums/d1435286/php/php-sgbd/php-mysql/formulaire-php-mysql-mvc/</w:t>
-        </w:r>
-      </w:hyperlink>
-      <w:r>
-        <w:rPr>
-          <w:rFonts w:ascii="Times New Roman" w:hAnsi="Times New Roman"/>
-        </w:rPr>
-        <w:t xml:space="preserve"> formulaire en MVC / </w:t>
-      </w:r>
-      <w:proofErr w:type="spellStart"/>
-      <w:r>
-        <w:rPr>
-          <w:rFonts w:ascii="Times New Roman" w:hAnsi="Times New Roman"/>
-        </w:rPr>
-        <w:t>php</w:t>
-      </w:r>
-      <w:proofErr w:type="spellEnd"/>
-    </w:p>
-    <w:p>
-      <w:pPr>
-        <w:ind w:left="426"/>
-        <w:jc w:val="both"/>
-        <w:rPr>
-          <w:rFonts w:ascii="Times New Roman" w:hAnsi="Times New Roman"/>
-        </w:rPr>
-      </w:pPr>
-      <w:hyperlink r:id="rId50" w:history="1">
-        <w:r>
-          <w:rPr>
-            <w:rStyle w:val="Lienhypertexte"/>
-            <w:rFonts w:ascii="Times New Roman" w:hAnsi="Times New Roman"/>
-          </w:rPr>
-          <w:t>https://openclassrooms.com/courses/stocker-les-sessions-dans-votre-base-de-donnees</w:t>
-        </w:r>
-      </w:hyperlink>
-      <w:r>
-        <w:rPr>
-          <w:rFonts w:ascii="Times New Roman" w:hAnsi="Times New Roman"/>
-        </w:rPr>
-        <w:t xml:space="preserve"> Stocker les sessions dans une base de données </w:t>
-      </w:r>
-      <w:r>
-        <w:rPr>
-          <w:rFonts w:ascii="Times New Roman" w:hAnsi="Times New Roman"/>
-        </w:rPr>
-        <w:sym w:font="Wingdings" w:char="F0E0"/>
-      </w:r>
-      <w:r>
-        <w:rPr>
-          <w:rFonts w:ascii="Times New Roman" w:hAnsi="Times New Roman"/>
-        </w:rPr>
-        <w:t xml:space="preserve"> finalement peu utile</w:t>
-      </w:r>
-    </w:p>
-    <w:p>
-      <w:pPr>
-        <w:ind w:left="426"/>
-        <w:jc w:val="both"/>
-        <w:rPr>
-          <w:rFonts w:ascii="Times New Roman" w:hAnsi="Times New Roman"/>
-          <w:lang w:val="de-CH"/>
-        </w:rPr>
-      </w:pPr>
-      <w:hyperlink r:id="rId51" w:history="1">
-        <w:r>
-          <w:rPr>
-            <w:rStyle w:val="Lienhypertexte"/>
-            <w:rFonts w:ascii="Times New Roman" w:hAnsi="Times New Roman"/>
-            <w:lang w:val="de-CH"/>
-          </w:rPr>
-          <w:t>https://stackoverflow.com/questions/16239663/php-checkbox-set-to-check-based-on-database-value</w:t>
-        </w:r>
-      </w:hyperlink>
-      <w:r>
-        <w:rPr>
-          <w:rFonts w:ascii="Times New Roman" w:hAnsi="Times New Roman"/>
-          <w:lang w:val="de-CH"/>
-        </w:rPr>
-        <w:t xml:space="preserve"> </w:t>
-      </w:r>
-      <w:proofErr w:type="spellStart"/>
-      <w:r>
-        <w:rPr>
-          <w:rFonts w:ascii="Times New Roman" w:hAnsi="Times New Roman"/>
-          <w:lang w:val="de-CH"/>
-        </w:rPr>
-        <w:t>CheckBox</w:t>
-      </w:r>
-      <w:proofErr w:type="spellEnd"/>
-      <w:r>
-        <w:rPr>
-          <w:rFonts w:ascii="Times New Roman" w:hAnsi="Times New Roman"/>
-          <w:lang w:val="de-CH"/>
-        </w:rPr>
-        <w:t xml:space="preserve"> </w:t>
-      </w:r>
-      <w:proofErr w:type="spellStart"/>
-      <w:r>
-        <w:rPr>
-          <w:rFonts w:ascii="Times New Roman" w:hAnsi="Times New Roman"/>
-          <w:lang w:val="de-CH"/>
-        </w:rPr>
-        <w:t>checked</w:t>
-      </w:r>
-      <w:proofErr w:type="spellEnd"/>
-      <w:r>
-        <w:rPr>
-          <w:rFonts w:ascii="Times New Roman" w:hAnsi="Times New Roman"/>
-          <w:lang w:val="de-CH"/>
-        </w:rPr>
-        <w:t xml:space="preserve"> PHP</w:t>
-      </w:r>
-    </w:p>
-    <w:p>
-      <w:pPr>
-        <w:ind w:left="426"/>
-        <w:jc w:val="both"/>
-        <w:rPr>
-          <w:rFonts w:ascii="Times New Roman" w:hAnsi="Times New Roman"/>
-          <w:lang w:val="de-CH"/>
-        </w:rPr>
-      </w:pPr>
-      <w:hyperlink r:id="rId52" w:history="1">
-        <w:r>
-          <w:rPr>
-            <w:rStyle w:val="Lienhypertexte"/>
-            <w:rFonts w:ascii="Times New Roman" w:hAnsi="Times New Roman"/>
-            <w:lang w:val="de-CH"/>
-          </w:rPr>
-          <w:t>https://stackoverflow.com/questions/29552299/h</w:t>
-        </w:r>
-        <w:r>
-          <w:rPr>
-            <w:rStyle w:val="Lienhypertexte"/>
-            <w:rFonts w:ascii="Times New Roman" w:hAnsi="Times New Roman"/>
-            <w:lang w:val="de-CH"/>
-          </w:rPr>
-          <w:t>o</w:t>
-        </w:r>
-        <w:r>
-          <w:rPr>
-            <w:rStyle w:val="Lienhypertexte"/>
-            <w:rFonts w:ascii="Times New Roman" w:hAnsi="Times New Roman"/>
-            <w:lang w:val="de-CH"/>
-          </w:rPr>
-          <w:t>w-to-update-a-mysql-database-using-a-php-form-using-mvc</w:t>
-        </w:r>
-      </w:hyperlink>
-      <w:r>
-        <w:rPr>
-          <w:rFonts w:ascii="Times New Roman" w:hAnsi="Times New Roman"/>
-          <w:lang w:val="de-CH"/>
-        </w:rPr>
-        <w:t xml:space="preserve"> update PHP </w:t>
-      </w:r>
-      <w:proofErr w:type="spellStart"/>
-      <w:r>
-        <w:rPr>
-          <w:rFonts w:ascii="Times New Roman" w:hAnsi="Times New Roman"/>
-          <w:lang w:val="de-CH"/>
-        </w:rPr>
-        <w:t>with</w:t>
-      </w:r>
-      <w:proofErr w:type="spellEnd"/>
-      <w:r>
-        <w:rPr>
-          <w:rFonts w:ascii="Times New Roman" w:hAnsi="Times New Roman"/>
-          <w:lang w:val="de-CH"/>
-        </w:rPr>
-        <w:t xml:space="preserve"> MVC</w:t>
-      </w:r>
-    </w:p>
-    <w:p>
-      <w:pPr>
-        <w:ind w:left="426"/>
-        <w:jc w:val="both"/>
-        <w:rPr>
-          <w:rFonts w:ascii="Times New Roman" w:hAnsi="Times New Roman"/>
-        </w:rPr>
-      </w:pPr>
-      <w:r>
-        <w:rPr>
-          <w:rFonts w:ascii="Times New Roman" w:hAnsi="Times New Roman"/>
-        </w:rPr>
-        <w:t xml:space="preserve">Ressources humaines : </w:t>
-      </w:r>
-    </w:p>
-    <w:p>
-      <w:pPr>
-        <w:ind w:left="426"/>
-        <w:jc w:val="both"/>
-        <w:rPr>
-          <w:rFonts w:ascii="Times New Roman" w:hAnsi="Times New Roman"/>
-        </w:rPr>
-      </w:pPr>
-      <w:r>
-        <w:rPr>
-          <w:rFonts w:ascii="Times New Roman" w:hAnsi="Times New Roman"/>
-        </w:rPr>
-        <w:t xml:space="preserve">Raphaël </w:t>
-      </w:r>
-      <w:proofErr w:type="spellStart"/>
-      <w:r>
-        <w:rPr>
-          <w:rFonts w:ascii="Times New Roman" w:hAnsi="Times New Roman"/>
-        </w:rPr>
-        <w:t>Schneiter</w:t>
-      </w:r>
-      <w:proofErr w:type="spellEnd"/>
-      <w:r>
-        <w:rPr>
-          <w:rFonts w:ascii="Times New Roman" w:hAnsi="Times New Roman"/>
-        </w:rPr>
-        <w:t xml:space="preserve"> (camarade) : </w:t>
-      </w:r>
-      <w:proofErr w:type="spellStart"/>
-      <w:r>
-        <w:rPr>
-          <w:rFonts w:ascii="Times New Roman" w:hAnsi="Times New Roman"/>
-        </w:rPr>
-        <w:t>Debug</w:t>
-      </w:r>
-      <w:proofErr w:type="spellEnd"/>
-      <w:r>
-        <w:rPr>
-          <w:rFonts w:ascii="Times New Roman" w:hAnsi="Times New Roman"/>
-        </w:rPr>
-        <w:t xml:space="preserve"> de la fonction login</w:t>
-      </w:r>
-    </w:p>
-    <w:p>
-      <w:pPr>
-        <w:ind w:left="426"/>
-        <w:jc w:val="both"/>
-        <w:rPr>
-          <w:rFonts w:ascii="Times New Roman" w:hAnsi="Times New Roman"/>
-        </w:rPr>
-      </w:pPr>
-      <w:r>
-        <w:rPr>
-          <w:rFonts w:ascii="Times New Roman" w:hAnsi="Times New Roman"/>
-        </w:rPr>
-        <w:t xml:space="preserve">Julien </w:t>
-      </w:r>
-      <w:proofErr w:type="spellStart"/>
-      <w:r>
-        <w:rPr>
-          <w:rFonts w:ascii="Times New Roman" w:hAnsi="Times New Roman"/>
-        </w:rPr>
-        <w:t>Ithurbide</w:t>
-      </w:r>
-      <w:proofErr w:type="spellEnd"/>
-      <w:r>
-        <w:rPr>
-          <w:rFonts w:ascii="Times New Roman" w:hAnsi="Times New Roman"/>
-        </w:rPr>
-        <w:t xml:space="preserve"> (professeur) : </w:t>
-      </w:r>
-      <w:proofErr w:type="spellStart"/>
-      <w:r>
-        <w:rPr>
-          <w:rFonts w:ascii="Times New Roman" w:hAnsi="Times New Roman"/>
-        </w:rPr>
-        <w:t>Debug</w:t>
-      </w:r>
-      <w:proofErr w:type="spellEnd"/>
-      <w:r>
-        <w:rPr>
-          <w:rFonts w:ascii="Times New Roman" w:hAnsi="Times New Roman"/>
-        </w:rPr>
-        <w:t xml:space="preserve"> fonction login</w:t>
-      </w:r>
-    </w:p>
-    <w:p>
-      <w:pPr>
-        <w:pStyle w:val="Titre2"/>
-        <w:jc w:val="both"/>
-        <w:rPr>
-          <w:rFonts w:ascii="Times New Roman" w:hAnsi="Times New Roman"/>
-          <w:i w:val="0"/>
-          <w:iCs/>
-        </w:rPr>
-      </w:pPr>
-      <w:bookmarkStart w:id="43" w:name="_Toc25553330"/>
-      <w:bookmarkStart w:id="44" w:name="_Toc71703266"/>
-      <w:bookmarkStart w:id="45" w:name="_Toc499021851"/>
-      <w:r>
-        <w:rPr>
-          <w:rFonts w:ascii="Times New Roman" w:hAnsi="Times New Roman"/>
-          <w:i w:val="0"/>
-          <w:iCs/>
-        </w:rPr>
-        <w:t xml:space="preserve">Journal de </w:t>
-      </w:r>
-      <w:bookmarkEnd w:id="43"/>
+      <w:bookmarkStart w:id="44" w:name="_GoBack"/>
       <w:bookmarkEnd w:id="44"/>
-      <w:r>
-        <w:rPr>
-          <w:rFonts w:ascii="Times New Roman" w:hAnsi="Times New Roman"/>
-          <w:i w:val="0"/>
-          <w:iCs/>
-        </w:rPr>
-        <w:t>travail</w:t>
-      </w:r>
-      <w:bookmarkStart w:id="46" w:name="_Toc25553331"/>
-      <w:bookmarkEnd w:id="45"/>
-    </w:p>
-    <w:p>
-      <w:pPr>
-        <w:pStyle w:val="Titre2"/>
-        <w:jc w:val="both"/>
-        <w:rPr>
-          <w:rFonts w:ascii="Times New Roman" w:hAnsi="Times New Roman"/>
-          <w:i w:val="0"/>
-          <w:iCs/>
-        </w:rPr>
-      </w:pPr>
-      <w:bookmarkStart w:id="47" w:name="_Toc71703267"/>
-      <w:bookmarkStart w:id="48" w:name="_Toc499021852"/>
-      <w:r>
-        <w:rPr>
-          <w:rFonts w:ascii="Times New Roman" w:hAnsi="Times New Roman"/>
-          <w:i w:val="0"/>
-          <w:iCs/>
-        </w:rPr>
-        <w:t>Manuel d'Installation</w:t>
-      </w:r>
-      <w:bookmarkEnd w:id="46"/>
-      <w:bookmarkEnd w:id="47"/>
-      <w:bookmarkEnd w:id="48"/>
-    </w:p>
-    <w:p>
-      <w:pPr>
-        <w:pStyle w:val="Titre2"/>
-        <w:jc w:val="both"/>
-        <w:rPr>
-          <w:rFonts w:ascii="Times New Roman" w:hAnsi="Times New Roman"/>
-          <w:i w:val="0"/>
-          <w:iCs/>
-        </w:rPr>
-      </w:pPr>
-      <w:bookmarkStart w:id="49" w:name="_Toc25553332"/>
-      <w:bookmarkStart w:id="50" w:name="_Toc71703268"/>
-      <w:bookmarkStart w:id="51" w:name="_Toc499021853"/>
-      <w:r>
-        <w:rPr>
-          <w:rFonts w:ascii="Times New Roman" w:hAnsi="Times New Roman"/>
-          <w:i w:val="0"/>
-          <w:iCs/>
-        </w:rPr>
-        <w:t>Manuel d'Utilisation</w:t>
-      </w:r>
-      <w:bookmarkEnd w:id="49"/>
-      <w:bookmarkEnd w:id="50"/>
-      <w:bookmarkEnd w:id="51"/>
-    </w:p>
-    <w:p>
-      <w:pPr>
-        <w:pStyle w:val="Titre2"/>
-        <w:jc w:val="both"/>
-        <w:rPr>
-          <w:rFonts w:ascii="Times New Roman" w:hAnsi="Times New Roman"/>
-          <w:i w:val="0"/>
-          <w:iCs/>
-        </w:rPr>
-      </w:pPr>
-      <w:bookmarkStart w:id="52" w:name="_Toc71703270"/>
-      <w:bookmarkStart w:id="53" w:name="_Toc499021854"/>
-      <w:bookmarkStart w:id="54" w:name="_Toc25553334"/>
-      <w:r>
-        <w:rPr>
-          <w:rFonts w:ascii="Times New Roman" w:hAnsi="Times New Roman"/>
-          <w:i w:val="0"/>
-          <w:iCs/>
-        </w:rPr>
-        <w:t>A</w:t>
-      </w:r>
-      <w:r>
-        <w:rPr>
-          <w:rFonts w:ascii="Times New Roman" w:hAnsi="Times New Roman"/>
-          <w:i w:val="0"/>
-          <w:iCs/>
-        </w:rPr>
-        <w:t>rchives du projet</w:t>
-      </w:r>
-      <w:bookmarkEnd w:id="52"/>
-      <w:bookmarkEnd w:id="53"/>
-      <w:r>
-        <w:rPr>
-          <w:rFonts w:ascii="Times New Roman" w:hAnsi="Times New Roman"/>
-          <w:i w:val="0"/>
-          <w:iCs/>
-        </w:rPr>
-        <w:t xml:space="preserve"> </w:t>
-      </w:r>
-      <w:bookmarkEnd w:id="54"/>
-    </w:p>
-    <w:p>
-      <w:pPr>
-        <w:jc w:val="both"/>
-        <w:rPr>
-          <w:rFonts w:ascii="Times New Roman" w:hAnsi="Times New Roman"/>
-        </w:rPr>
-      </w:pPr>
-    </w:p>
-    <w:p>
-      <w:pPr>
-        <w:ind w:left="426"/>
-        <w:jc w:val="both"/>
-        <w:rPr>
-          <w:rFonts w:ascii="Times New Roman" w:hAnsi="Times New Roman"/>
-          <w:i/>
-        </w:rPr>
-      </w:pPr>
-      <w:r>
-        <w:rPr>
-          <w:rFonts w:ascii="Times New Roman" w:hAnsi="Times New Roman"/>
-          <w:i/>
-        </w:rPr>
-        <w:t>Media</w:t>
-      </w:r>
-      <w:r>
-        <w:rPr>
-          <w:rFonts w:ascii="Times New Roman" w:hAnsi="Times New Roman"/>
-          <w:i/>
-        </w:rPr>
-        <w:t xml:space="preserve">, … dans une fourre en plastique </w:t>
-      </w:r>
-    </w:p>
-    <w:p>
-      <w:pPr>
-        <w:jc w:val="both"/>
-        <w:rPr>
-          <w:rFonts w:ascii="Times New Roman" w:hAnsi="Times New Roman"/>
-        </w:rPr>
-      </w:pPr>
-    </w:p>
-    <w:p>
-      <w:pPr>
-        <w:jc w:val="both"/>
-        <w:rPr>
-          <w:rFonts w:ascii="Times New Roman" w:hAnsi="Times New Roman"/>
-          <w:szCs w:val="14"/>
-        </w:rPr>
-      </w:pPr>
     </w:p>
     <w:sectPr>
-      <w:headerReference w:type="default" r:id="rId53"/>
-      <w:footerReference w:type="default" r:id="rId54"/>
+      <w:headerReference w:type="default" r:id="rId60"/>
+      <w:footerReference w:type="default" r:id="rId61"/>
       <w:pgSz w:w="11906" w:h="16838" w:code="9"/>
       <w:pgMar w:top="1418" w:right="1418" w:bottom="1418" w:left="1418" w:header="720" w:footer="720" w:gutter="0"/>
       <w:cols w:space="720"/>
@@ -9927,6 +10755,41 @@
 
 <file path=word/footer1.xml><?xml version="1.0" encoding="utf-8"?>
 <w:ftr xmlns:wpc="http://schemas.microsoft.com/office/word/2010/wordprocessingCanvas" xmlns:cx="http://schemas.microsoft.com/office/drawing/2014/chartex" xmlns:mc="http://schemas.openxmlformats.org/markup-compatibility/2006" xmlns:o="urn:schemas-microsoft-com:office:office" xmlns:r="http://schemas.openxmlformats.org/officeDocument/2006/relationships" xmlns:m="http://schemas.openxmlformats.org/officeDocument/2006/math" xmlns:v="urn:schemas-microsoft-com:vml" xmlns:wp14="http://schemas.microsoft.com/office/word/2010/wordprocessingDrawing" xmlns:wp="http://schemas.openxmlformats.org/drawingml/2006/wordprocessingDrawing" xmlns:w10="urn:schemas-microsoft-com:office:word" xmlns:w="http://schemas.openxmlformats.org/wordprocessingml/2006/main" xmlns:w14="http://schemas.microsoft.com/office/word/2010/wordml" xmlns:w15="http://schemas.microsoft.com/office/word/2012/wordml" xmlns:w16se="http://schemas.microsoft.com/office/word/2015/wordml/symex" xmlns:wpg="http://schemas.microsoft.com/office/word/2010/wordprocessingGroup" xmlns:wpi="http://schemas.microsoft.com/office/word/2010/wordprocessingInk" xmlns:wne="http://schemas.microsoft.com/office/word/2006/wordml" xmlns:wps="http://schemas.microsoft.com/office/word/2010/wordprocessingShape" mc:Ignorable="w14 w15 w16se wp14">
+  <w:sdt>
+    <w:sdtPr>
+      <w:id w:val="-1128402460"/>
+      <w:docPartObj>
+        <w:docPartGallery w:val="Page Numbers (Bottom of Page)"/>
+        <w:docPartUnique/>
+      </w:docPartObj>
+    </w:sdtPr>
+    <w:sdtContent>
+      <w:p>
+        <w:pPr>
+          <w:pStyle w:val="Pieddepage"/>
+          <w:jc w:val="right"/>
+        </w:pPr>
+        <w:r>
+          <w:fldChar w:fldCharType="begin"/>
+        </w:r>
+        <w:r>
+          <w:instrText>PAGE   \* MERGEFORMAT</w:instrText>
+        </w:r>
+        <w:r>
+          <w:fldChar w:fldCharType="separate"/>
+        </w:r>
+        <w:r>
+          <w:rPr>
+            <w:noProof/>
+          </w:rPr>
+          <w:t>26</w:t>
+        </w:r>
+        <w:r>
+          <w:fldChar w:fldCharType="end"/>
+        </w:r>
+      </w:p>
+    </w:sdtContent>
+  </w:sdt>
   <w:p>
     <w:pPr>
       <w:pStyle w:val="Pieddepage"/>
@@ -9943,7 +10806,23 @@
         <w:sz w:val="16"/>
         <w:szCs w:val="16"/>
       </w:rPr>
-      <w:t>i-CQ VD Octobre 2010</w:t>
+      <w:t xml:space="preserve">Corentin </w:t>
+    </w:r>
+    <w:proofErr w:type="spellStart"/>
+    <w:r>
+      <w:rPr>
+        <w:sz w:val="16"/>
+        <w:szCs w:val="16"/>
+      </w:rPr>
+      <w:t>Bompard</w:t>
+    </w:r>
+    <w:proofErr w:type="spellEnd"/>
+    <w:r>
+      <w:rPr>
+        <w:sz w:val="16"/>
+        <w:szCs w:val="16"/>
+      </w:rPr>
+      <w:t xml:space="preserve"> Projet Portfolio</w:t>
     </w:r>
     <w:r>
       <w:rPr>
@@ -9954,7 +10833,13 @@
     </w:r>
     <w:r>
       <w:rPr>
-        <w:rStyle w:val="Numrodepage"/>
+        <w:sz w:val="16"/>
+        <w:szCs w:val="16"/>
+      </w:rPr>
+      <w:tab/>
+    </w:r>
+    <w:r>
+      <w:rPr>
         <w:sz w:val="16"/>
         <w:szCs w:val="16"/>
       </w:rPr>
@@ -9962,15 +10847,13 @@
     </w:r>
     <w:r>
       <w:rPr>
-        <w:rStyle w:val="Numrodepage"/>
         <w:sz w:val="16"/>
         <w:szCs w:val="16"/>
       </w:rPr>
-      <w:instrText xml:space="preserve"> PAGE </w:instrText>
+      <w:instrText xml:space="preserve"> TIME \@ "dddd d MMMM yyyy" </w:instrText>
     </w:r>
     <w:r>
       <w:rPr>
-        <w:rStyle w:val="Numrodepage"/>
         <w:sz w:val="16"/>
         <w:szCs w:val="16"/>
       </w:rPr>
@@ -9978,52 +10861,18 @@
     </w:r>
     <w:r>
       <w:rPr>
-        <w:rStyle w:val="Numrodepage"/>
         <w:noProof/>
         <w:sz w:val="16"/>
         <w:szCs w:val="16"/>
       </w:rPr>
-      <w:t>26</w:t>
+      <w:t>vendredi 20 avril 2018</w:t>
     </w:r>
     <w:r>
       <w:rPr>
-        <w:rStyle w:val="Numrodepage"/>
         <w:sz w:val="16"/>
         <w:szCs w:val="16"/>
       </w:rPr>
       <w:fldChar w:fldCharType="end"/>
-    </w:r>
-    <w:r>
-      <w:rPr>
-        <w:sz w:val="16"/>
-        <w:szCs w:val="16"/>
-      </w:rPr>
-      <w:tab/>
-      <w:t xml:space="preserve">Dernière </w:t>
-    </w:r>
-    <w:proofErr w:type="spellStart"/>
-    <w:r>
-      <w:rPr>
-        <w:sz w:val="16"/>
-        <w:szCs w:val="16"/>
-      </w:rPr>
-      <w:t>modif</w:t>
-    </w:r>
-    <w:proofErr w:type="spellEnd"/>
-    <w:r>
-      <w:rPr>
-        <w:sz w:val="16"/>
-        <w:szCs w:val="16"/>
-      </w:rPr>
-      <w:t> : 02.12.2010</w:t>
-    </w:r>
-    <w:r>
-      <w:rPr>
-        <w:rStyle w:val="Numrodepage"/>
-        <w:sz w:val="16"/>
-        <w:szCs w:val="16"/>
-      </w:rPr>
-      <w:tab/>
     </w:r>
   </w:p>
 </w:ftr>
@@ -10065,7 +10914,7 @@
         <w:bCs/>
         <w:szCs w:val="24"/>
       </w:rPr>
-      <w:t>ANNEXE 3</w:t>
+      <w:t>Documentation</w:t>
     </w:r>
     <w:r>
       <w:rPr>
@@ -10083,7 +10932,7 @@
         <w:bCs/>
         <w:szCs w:val="24"/>
       </w:rPr>
-      <w:t>Dossier de projet</w:t>
+      <w:t>Projet Portfolio</w:t>
     </w:r>
     <w:r>
       <w:rPr>
@@ -10093,7 +10942,15 @@
         <w:szCs w:val="24"/>
       </w:rPr>
       <w:tab/>
-      <w:t>TPI</w:t>
+    </w:r>
+    <w:r>
+      <w:rPr>
+        <w:rFonts w:cs="Arial"/>
+        <w:b/>
+        <w:bCs/>
+        <w:szCs w:val="24"/>
+      </w:rPr>
+      <w:t>Projet Pré TPI</w:t>
     </w:r>
   </w:p>
   <w:p>
@@ -11468,6 +12325,232 @@
     </w:lvl>
   </w:abstractNum>
   <w:abstractNum w:abstractNumId="12" w15:restartNumberingAfterBreak="0">
+    <w:nsid w:val="31913561"/>
+    <w:multiLevelType w:val="hybridMultilevel"/>
+    <w:tmpl w:val="20000156"/>
+    <w:lvl w:ilvl="0" w:tplc="100C0003">
+      <w:start w:val="1"/>
+      <w:numFmt w:val="bullet"/>
+      <w:lvlText w:val="o"/>
+      <w:lvlJc w:val="left"/>
+      <w:pPr>
+        <w:ind w:left="720" w:hanging="360"/>
+      </w:pPr>
+      <w:rPr>
+        <w:rFonts w:ascii="Courier New" w:hAnsi="Courier New" w:cs="Courier New" w:hint="default"/>
+      </w:rPr>
+    </w:lvl>
+    <w:lvl w:ilvl="1" w:tplc="C01EE0D8">
+      <w:start w:val="1"/>
+      <w:numFmt w:val="bullet"/>
+      <w:lvlText w:val="-"/>
+      <w:lvlJc w:val="left"/>
+      <w:pPr>
+        <w:ind w:left="1440" w:hanging="360"/>
+      </w:pPr>
+      <w:rPr>
+        <w:rFonts w:ascii="Courier New" w:hAnsi="Courier New" w:hint="default"/>
+      </w:rPr>
+    </w:lvl>
+    <w:lvl w:ilvl="2" w:tplc="100C0005">
+      <w:start w:val="1"/>
+      <w:numFmt w:val="bullet"/>
+      <w:lvlText w:val=""/>
+      <w:lvlJc w:val="left"/>
+      <w:pPr>
+        <w:ind w:left="2160" w:hanging="360"/>
+      </w:pPr>
+      <w:rPr>
+        <w:rFonts w:ascii="Wingdings" w:hAnsi="Wingdings" w:hint="default"/>
+      </w:rPr>
+    </w:lvl>
+    <w:lvl w:ilvl="3" w:tplc="100C0001" w:tentative="1">
+      <w:start w:val="1"/>
+      <w:numFmt w:val="bullet"/>
+      <w:lvlText w:val=""/>
+      <w:lvlJc w:val="left"/>
+      <w:pPr>
+        <w:ind w:left="2880" w:hanging="360"/>
+      </w:pPr>
+      <w:rPr>
+        <w:rFonts w:ascii="Symbol" w:hAnsi="Symbol" w:hint="default"/>
+      </w:rPr>
+    </w:lvl>
+    <w:lvl w:ilvl="4" w:tplc="100C0003" w:tentative="1">
+      <w:start w:val="1"/>
+      <w:numFmt w:val="bullet"/>
+      <w:lvlText w:val="o"/>
+      <w:lvlJc w:val="left"/>
+      <w:pPr>
+        <w:ind w:left="3600" w:hanging="360"/>
+      </w:pPr>
+      <w:rPr>
+        <w:rFonts w:ascii="Courier New" w:hAnsi="Courier New" w:cs="Courier New" w:hint="default"/>
+      </w:rPr>
+    </w:lvl>
+    <w:lvl w:ilvl="5" w:tplc="100C0005" w:tentative="1">
+      <w:start w:val="1"/>
+      <w:numFmt w:val="bullet"/>
+      <w:lvlText w:val=""/>
+      <w:lvlJc w:val="left"/>
+      <w:pPr>
+        <w:ind w:left="4320" w:hanging="360"/>
+      </w:pPr>
+      <w:rPr>
+        <w:rFonts w:ascii="Wingdings" w:hAnsi="Wingdings" w:hint="default"/>
+      </w:rPr>
+    </w:lvl>
+    <w:lvl w:ilvl="6" w:tplc="100C0001" w:tentative="1">
+      <w:start w:val="1"/>
+      <w:numFmt w:val="bullet"/>
+      <w:lvlText w:val=""/>
+      <w:lvlJc w:val="left"/>
+      <w:pPr>
+        <w:ind w:left="5040" w:hanging="360"/>
+      </w:pPr>
+      <w:rPr>
+        <w:rFonts w:ascii="Symbol" w:hAnsi="Symbol" w:hint="default"/>
+      </w:rPr>
+    </w:lvl>
+    <w:lvl w:ilvl="7" w:tplc="100C0003" w:tentative="1">
+      <w:start w:val="1"/>
+      <w:numFmt w:val="bullet"/>
+      <w:lvlText w:val="o"/>
+      <w:lvlJc w:val="left"/>
+      <w:pPr>
+        <w:ind w:left="5760" w:hanging="360"/>
+      </w:pPr>
+      <w:rPr>
+        <w:rFonts w:ascii="Courier New" w:hAnsi="Courier New" w:cs="Courier New" w:hint="default"/>
+      </w:rPr>
+    </w:lvl>
+    <w:lvl w:ilvl="8" w:tplc="100C0005" w:tentative="1">
+      <w:start w:val="1"/>
+      <w:numFmt w:val="bullet"/>
+      <w:lvlText w:val=""/>
+      <w:lvlJc w:val="left"/>
+      <w:pPr>
+        <w:ind w:left="6480" w:hanging="360"/>
+      </w:pPr>
+      <w:rPr>
+        <w:rFonts w:ascii="Wingdings" w:hAnsi="Wingdings" w:hint="default"/>
+      </w:rPr>
+    </w:lvl>
+  </w:abstractNum>
+  <w:abstractNum w:abstractNumId="13" w15:restartNumberingAfterBreak="0">
+    <w:nsid w:val="36EB0656"/>
+    <w:multiLevelType w:val="hybridMultilevel"/>
+    <w:tmpl w:val="817260E6"/>
+    <w:lvl w:ilvl="0" w:tplc="100C0001">
+      <w:start w:val="1"/>
+      <w:numFmt w:val="bullet"/>
+      <w:lvlText w:val=""/>
+      <w:lvlJc w:val="left"/>
+      <w:pPr>
+        <w:ind w:left="1077" w:hanging="360"/>
+      </w:pPr>
+      <w:rPr>
+        <w:rFonts w:ascii="Symbol" w:hAnsi="Symbol" w:hint="default"/>
+      </w:rPr>
+    </w:lvl>
+    <w:lvl w:ilvl="1" w:tplc="100C0003">
+      <w:start w:val="1"/>
+      <w:numFmt w:val="bullet"/>
+      <w:lvlText w:val="o"/>
+      <w:lvlJc w:val="left"/>
+      <w:pPr>
+        <w:ind w:left="1797" w:hanging="360"/>
+      </w:pPr>
+      <w:rPr>
+        <w:rFonts w:ascii="Courier New" w:hAnsi="Courier New" w:cs="Courier New" w:hint="default"/>
+      </w:rPr>
+    </w:lvl>
+    <w:lvl w:ilvl="2" w:tplc="100C0005" w:tentative="1">
+      <w:start w:val="1"/>
+      <w:numFmt w:val="bullet"/>
+      <w:lvlText w:val=""/>
+      <w:lvlJc w:val="left"/>
+      <w:pPr>
+        <w:ind w:left="2517" w:hanging="360"/>
+      </w:pPr>
+      <w:rPr>
+        <w:rFonts w:ascii="Wingdings" w:hAnsi="Wingdings" w:hint="default"/>
+      </w:rPr>
+    </w:lvl>
+    <w:lvl w:ilvl="3" w:tplc="100C0001" w:tentative="1">
+      <w:start w:val="1"/>
+      <w:numFmt w:val="bullet"/>
+      <w:lvlText w:val=""/>
+      <w:lvlJc w:val="left"/>
+      <w:pPr>
+        <w:ind w:left="3237" w:hanging="360"/>
+      </w:pPr>
+      <w:rPr>
+        <w:rFonts w:ascii="Symbol" w:hAnsi="Symbol" w:hint="default"/>
+      </w:rPr>
+    </w:lvl>
+    <w:lvl w:ilvl="4" w:tplc="100C0003" w:tentative="1">
+      <w:start w:val="1"/>
+      <w:numFmt w:val="bullet"/>
+      <w:lvlText w:val="o"/>
+      <w:lvlJc w:val="left"/>
+      <w:pPr>
+        <w:ind w:left="3957" w:hanging="360"/>
+      </w:pPr>
+      <w:rPr>
+        <w:rFonts w:ascii="Courier New" w:hAnsi="Courier New" w:cs="Courier New" w:hint="default"/>
+      </w:rPr>
+    </w:lvl>
+    <w:lvl w:ilvl="5" w:tplc="100C0005" w:tentative="1">
+      <w:start w:val="1"/>
+      <w:numFmt w:val="bullet"/>
+      <w:lvlText w:val=""/>
+      <w:lvlJc w:val="left"/>
+      <w:pPr>
+        <w:ind w:left="4677" w:hanging="360"/>
+      </w:pPr>
+      <w:rPr>
+        <w:rFonts w:ascii="Wingdings" w:hAnsi="Wingdings" w:hint="default"/>
+      </w:rPr>
+    </w:lvl>
+    <w:lvl w:ilvl="6" w:tplc="100C0001" w:tentative="1">
+      <w:start w:val="1"/>
+      <w:numFmt w:val="bullet"/>
+      <w:lvlText w:val=""/>
+      <w:lvlJc w:val="left"/>
+      <w:pPr>
+        <w:ind w:left="5397" w:hanging="360"/>
+      </w:pPr>
+      <w:rPr>
+        <w:rFonts w:ascii="Symbol" w:hAnsi="Symbol" w:hint="default"/>
+      </w:rPr>
+    </w:lvl>
+    <w:lvl w:ilvl="7" w:tplc="100C0003" w:tentative="1">
+      <w:start w:val="1"/>
+      <w:numFmt w:val="bullet"/>
+      <w:lvlText w:val="o"/>
+      <w:lvlJc w:val="left"/>
+      <w:pPr>
+        <w:ind w:left="6117" w:hanging="360"/>
+      </w:pPr>
+      <w:rPr>
+        <w:rFonts w:ascii="Courier New" w:hAnsi="Courier New" w:cs="Courier New" w:hint="default"/>
+      </w:rPr>
+    </w:lvl>
+    <w:lvl w:ilvl="8" w:tplc="100C0005" w:tentative="1">
+      <w:start w:val="1"/>
+      <w:numFmt w:val="bullet"/>
+      <w:lvlText w:val=""/>
+      <w:lvlJc w:val="left"/>
+      <w:pPr>
+        <w:ind w:left="6837" w:hanging="360"/>
+      </w:pPr>
+      <w:rPr>
+        <w:rFonts w:ascii="Wingdings" w:hAnsi="Wingdings" w:hint="default"/>
+      </w:rPr>
+    </w:lvl>
+  </w:abstractNum>
+  <w:abstractNum w:abstractNumId="14" w15:restartNumberingAfterBreak="0">
     <w:nsid w:val="3EF4650F"/>
     <w:multiLevelType w:val="hybridMultilevel"/>
     <w:tmpl w:val="96D2715C"/>
@@ -11553,7 +12636,7 @@
       </w:pPr>
     </w:lvl>
   </w:abstractNum>
-  <w:abstractNum w:abstractNumId="13" w15:restartNumberingAfterBreak="0">
+  <w:abstractNum w:abstractNumId="15" w15:restartNumberingAfterBreak="0">
     <w:nsid w:val="408C02FF"/>
     <w:multiLevelType w:val="hybridMultilevel"/>
     <w:tmpl w:val="17348DC0"/>
@@ -11693,7 +12776,7 @@
       </w:rPr>
     </w:lvl>
   </w:abstractNum>
-  <w:abstractNum w:abstractNumId="14" w15:restartNumberingAfterBreak="0">
+  <w:abstractNum w:abstractNumId="16" w15:restartNumberingAfterBreak="0">
     <w:nsid w:val="42F31DAB"/>
     <w:multiLevelType w:val="hybridMultilevel"/>
     <w:tmpl w:val="A46C5D1C"/>
@@ -11833,7 +12916,7 @@
       </w:rPr>
     </w:lvl>
   </w:abstractNum>
-  <w:abstractNum w:abstractNumId="15" w15:restartNumberingAfterBreak="0">
+  <w:abstractNum w:abstractNumId="17" w15:restartNumberingAfterBreak="0">
     <w:nsid w:val="454C2D76"/>
     <w:multiLevelType w:val="hybridMultilevel"/>
     <w:tmpl w:val="950C76E6"/>
@@ -11919,7 +13002,7 @@
       </w:pPr>
     </w:lvl>
   </w:abstractNum>
-  <w:abstractNum w:abstractNumId="16" w15:restartNumberingAfterBreak="0">
+  <w:abstractNum w:abstractNumId="18" w15:restartNumberingAfterBreak="0">
     <w:nsid w:val="459775E7"/>
     <w:multiLevelType w:val="hybridMultilevel"/>
     <w:tmpl w:val="E966991E"/>
@@ -12032,7 +13115,120 @@
       </w:rPr>
     </w:lvl>
   </w:abstractNum>
-  <w:abstractNum w:abstractNumId="17" w15:restartNumberingAfterBreak="0">
+  <w:abstractNum w:abstractNumId="19" w15:restartNumberingAfterBreak="0">
+    <w:nsid w:val="45A879F2"/>
+    <w:multiLevelType w:val="hybridMultilevel"/>
+    <w:tmpl w:val="0E8EA74C"/>
+    <w:lvl w:ilvl="0" w:tplc="100C0003">
+      <w:start w:val="1"/>
+      <w:numFmt w:val="bullet"/>
+      <w:lvlText w:val="o"/>
+      <w:lvlJc w:val="left"/>
+      <w:pPr>
+        <w:ind w:left="720" w:hanging="360"/>
+      </w:pPr>
+      <w:rPr>
+        <w:rFonts w:ascii="Courier New" w:hAnsi="Courier New" w:cs="Courier New" w:hint="default"/>
+      </w:rPr>
+    </w:lvl>
+    <w:lvl w:ilvl="1" w:tplc="825EBF5A">
+      <w:start w:val="1"/>
+      <w:numFmt w:val="bullet"/>
+      <w:lvlText w:val="+"/>
+      <w:lvlJc w:val="left"/>
+      <w:pPr>
+        <w:ind w:left="1440" w:hanging="360"/>
+      </w:pPr>
+      <w:rPr>
+        <w:rFonts w:ascii="Courier New" w:hAnsi="Courier New" w:hint="default"/>
+      </w:rPr>
+    </w:lvl>
+    <w:lvl w:ilvl="2" w:tplc="100C0005">
+      <w:start w:val="1"/>
+      <w:numFmt w:val="bullet"/>
+      <w:lvlText w:val=""/>
+      <w:lvlJc w:val="left"/>
+      <w:pPr>
+        <w:ind w:left="2160" w:hanging="360"/>
+      </w:pPr>
+      <w:rPr>
+        <w:rFonts w:ascii="Wingdings" w:hAnsi="Wingdings" w:hint="default"/>
+      </w:rPr>
+    </w:lvl>
+    <w:lvl w:ilvl="3" w:tplc="100C0001" w:tentative="1">
+      <w:start w:val="1"/>
+      <w:numFmt w:val="bullet"/>
+      <w:lvlText w:val=""/>
+      <w:lvlJc w:val="left"/>
+      <w:pPr>
+        <w:ind w:left="2880" w:hanging="360"/>
+      </w:pPr>
+      <w:rPr>
+        <w:rFonts w:ascii="Symbol" w:hAnsi="Symbol" w:hint="default"/>
+      </w:rPr>
+    </w:lvl>
+    <w:lvl w:ilvl="4" w:tplc="100C0003" w:tentative="1">
+      <w:start w:val="1"/>
+      <w:numFmt w:val="bullet"/>
+      <w:lvlText w:val="o"/>
+      <w:lvlJc w:val="left"/>
+      <w:pPr>
+        <w:ind w:left="3600" w:hanging="360"/>
+      </w:pPr>
+      <w:rPr>
+        <w:rFonts w:ascii="Courier New" w:hAnsi="Courier New" w:cs="Courier New" w:hint="default"/>
+      </w:rPr>
+    </w:lvl>
+    <w:lvl w:ilvl="5" w:tplc="100C0005" w:tentative="1">
+      <w:start w:val="1"/>
+      <w:numFmt w:val="bullet"/>
+      <w:lvlText w:val=""/>
+      <w:lvlJc w:val="left"/>
+      <w:pPr>
+        <w:ind w:left="4320" w:hanging="360"/>
+      </w:pPr>
+      <w:rPr>
+        <w:rFonts w:ascii="Wingdings" w:hAnsi="Wingdings" w:hint="default"/>
+      </w:rPr>
+    </w:lvl>
+    <w:lvl w:ilvl="6" w:tplc="100C0001" w:tentative="1">
+      <w:start w:val="1"/>
+      <w:numFmt w:val="bullet"/>
+      <w:lvlText w:val=""/>
+      <w:lvlJc w:val="left"/>
+      <w:pPr>
+        <w:ind w:left="5040" w:hanging="360"/>
+      </w:pPr>
+      <w:rPr>
+        <w:rFonts w:ascii="Symbol" w:hAnsi="Symbol" w:hint="default"/>
+      </w:rPr>
+    </w:lvl>
+    <w:lvl w:ilvl="7" w:tplc="100C0003" w:tentative="1">
+      <w:start w:val="1"/>
+      <w:numFmt w:val="bullet"/>
+      <w:lvlText w:val="o"/>
+      <w:lvlJc w:val="left"/>
+      <w:pPr>
+        <w:ind w:left="5760" w:hanging="360"/>
+      </w:pPr>
+      <w:rPr>
+        <w:rFonts w:ascii="Courier New" w:hAnsi="Courier New" w:cs="Courier New" w:hint="default"/>
+      </w:rPr>
+    </w:lvl>
+    <w:lvl w:ilvl="8" w:tplc="100C0005" w:tentative="1">
+      <w:start w:val="1"/>
+      <w:numFmt w:val="bullet"/>
+      <w:lvlText w:val=""/>
+      <w:lvlJc w:val="left"/>
+      <w:pPr>
+        <w:ind w:left="6480" w:hanging="360"/>
+      </w:pPr>
+      <w:rPr>
+        <w:rFonts w:ascii="Wingdings" w:hAnsi="Wingdings" w:hint="default"/>
+      </w:rPr>
+    </w:lvl>
+  </w:abstractNum>
+  <w:abstractNum w:abstractNumId="20" w15:restartNumberingAfterBreak="0">
     <w:nsid w:val="47BF2582"/>
     <w:multiLevelType w:val="hybridMultilevel"/>
     <w:tmpl w:val="36DAD844"/>
@@ -12145,7 +13341,7 @@
       </w:rPr>
     </w:lvl>
   </w:abstractNum>
-  <w:abstractNum w:abstractNumId="18" w15:restartNumberingAfterBreak="0">
+  <w:abstractNum w:abstractNumId="21" w15:restartNumberingAfterBreak="0">
     <w:nsid w:val="49FA2D99"/>
     <w:multiLevelType w:val="hybridMultilevel"/>
     <w:tmpl w:val="8D6E60A2"/>
@@ -12258,7 +13454,7 @@
       </w:rPr>
     </w:lvl>
   </w:abstractNum>
-  <w:abstractNum w:abstractNumId="19" w15:restartNumberingAfterBreak="0">
+  <w:abstractNum w:abstractNumId="22" w15:restartNumberingAfterBreak="0">
     <w:nsid w:val="4A5E3066"/>
     <w:multiLevelType w:val="hybridMultilevel"/>
     <w:tmpl w:val="000ACE70"/>
@@ -12371,7 +13567,7 @@
       </w:rPr>
     </w:lvl>
   </w:abstractNum>
-  <w:abstractNum w:abstractNumId="20" w15:restartNumberingAfterBreak="0">
+  <w:abstractNum w:abstractNumId="23" w15:restartNumberingAfterBreak="0">
     <w:nsid w:val="4BC0484F"/>
     <w:multiLevelType w:val="hybridMultilevel"/>
     <w:tmpl w:val="AAE6B148"/>
@@ -12484,7 +13680,7 @@
       </w:rPr>
     </w:lvl>
   </w:abstractNum>
-  <w:abstractNum w:abstractNumId="21" w15:restartNumberingAfterBreak="0">
+  <w:abstractNum w:abstractNumId="24" w15:restartNumberingAfterBreak="0">
     <w:nsid w:val="4EA728C5"/>
     <w:multiLevelType w:val="hybridMultilevel"/>
     <w:tmpl w:val="E4D8E460"/>
@@ -12597,7 +13793,7 @@
       </w:rPr>
     </w:lvl>
   </w:abstractNum>
-  <w:abstractNum w:abstractNumId="22" w15:restartNumberingAfterBreak="0">
+  <w:abstractNum w:abstractNumId="25" w15:restartNumberingAfterBreak="0">
     <w:nsid w:val="4F652816"/>
     <w:multiLevelType w:val="hybridMultilevel"/>
     <w:tmpl w:val="1B585C4E"/>
@@ -12710,7 +13906,7 @@
       </w:rPr>
     </w:lvl>
   </w:abstractNum>
-  <w:abstractNum w:abstractNumId="23" w15:restartNumberingAfterBreak="0">
+  <w:abstractNum w:abstractNumId="26" w15:restartNumberingAfterBreak="0">
     <w:nsid w:val="4F9852B3"/>
     <w:multiLevelType w:val="hybridMultilevel"/>
     <w:tmpl w:val="C6DEC1BA"/>
@@ -12823,7 +14019,7 @@
       </w:rPr>
     </w:lvl>
   </w:abstractNum>
-  <w:abstractNum w:abstractNumId="24" w15:restartNumberingAfterBreak="0">
+  <w:abstractNum w:abstractNumId="27" w15:restartNumberingAfterBreak="0">
     <w:nsid w:val="5082572C"/>
     <w:multiLevelType w:val="hybridMultilevel"/>
     <w:tmpl w:val="ED4ACFA4"/>
@@ -12963,7 +14159,120 @@
       </w:rPr>
     </w:lvl>
   </w:abstractNum>
-  <w:abstractNum w:abstractNumId="25" w15:restartNumberingAfterBreak="0">
+  <w:abstractNum w:abstractNumId="28" w15:restartNumberingAfterBreak="0">
+    <w:nsid w:val="52350D9A"/>
+    <w:multiLevelType w:val="hybridMultilevel"/>
+    <w:tmpl w:val="08449466"/>
+    <w:lvl w:ilvl="0" w:tplc="100C0001">
+      <w:start w:val="1"/>
+      <w:numFmt w:val="bullet"/>
+      <w:lvlText w:val=""/>
+      <w:lvlJc w:val="left"/>
+      <w:pPr>
+        <w:ind w:left="1146" w:hanging="360"/>
+      </w:pPr>
+      <w:rPr>
+        <w:rFonts w:ascii="Symbol" w:hAnsi="Symbol" w:hint="default"/>
+      </w:rPr>
+    </w:lvl>
+    <w:lvl w:ilvl="1" w:tplc="100C0003" w:tentative="1">
+      <w:start w:val="1"/>
+      <w:numFmt w:val="bullet"/>
+      <w:lvlText w:val="o"/>
+      <w:lvlJc w:val="left"/>
+      <w:pPr>
+        <w:ind w:left="1866" w:hanging="360"/>
+      </w:pPr>
+      <w:rPr>
+        <w:rFonts w:ascii="Courier New" w:hAnsi="Courier New" w:cs="Courier New" w:hint="default"/>
+      </w:rPr>
+    </w:lvl>
+    <w:lvl w:ilvl="2" w:tplc="100C0005" w:tentative="1">
+      <w:start w:val="1"/>
+      <w:numFmt w:val="bullet"/>
+      <w:lvlText w:val=""/>
+      <w:lvlJc w:val="left"/>
+      <w:pPr>
+        <w:ind w:left="2586" w:hanging="360"/>
+      </w:pPr>
+      <w:rPr>
+        <w:rFonts w:ascii="Wingdings" w:hAnsi="Wingdings" w:hint="default"/>
+      </w:rPr>
+    </w:lvl>
+    <w:lvl w:ilvl="3" w:tplc="100C0001" w:tentative="1">
+      <w:start w:val="1"/>
+      <w:numFmt w:val="bullet"/>
+      <w:lvlText w:val=""/>
+      <w:lvlJc w:val="left"/>
+      <w:pPr>
+        <w:ind w:left="3306" w:hanging="360"/>
+      </w:pPr>
+      <w:rPr>
+        <w:rFonts w:ascii="Symbol" w:hAnsi="Symbol" w:hint="default"/>
+      </w:rPr>
+    </w:lvl>
+    <w:lvl w:ilvl="4" w:tplc="100C0003" w:tentative="1">
+      <w:start w:val="1"/>
+      <w:numFmt w:val="bullet"/>
+      <w:lvlText w:val="o"/>
+      <w:lvlJc w:val="left"/>
+      <w:pPr>
+        <w:ind w:left="4026" w:hanging="360"/>
+      </w:pPr>
+      <w:rPr>
+        <w:rFonts w:ascii="Courier New" w:hAnsi="Courier New" w:cs="Courier New" w:hint="default"/>
+      </w:rPr>
+    </w:lvl>
+    <w:lvl w:ilvl="5" w:tplc="100C0005" w:tentative="1">
+      <w:start w:val="1"/>
+      <w:numFmt w:val="bullet"/>
+      <w:lvlText w:val=""/>
+      <w:lvlJc w:val="left"/>
+      <w:pPr>
+        <w:ind w:left="4746" w:hanging="360"/>
+      </w:pPr>
+      <w:rPr>
+        <w:rFonts w:ascii="Wingdings" w:hAnsi="Wingdings" w:hint="default"/>
+      </w:rPr>
+    </w:lvl>
+    <w:lvl w:ilvl="6" w:tplc="100C0001" w:tentative="1">
+      <w:start w:val="1"/>
+      <w:numFmt w:val="bullet"/>
+      <w:lvlText w:val=""/>
+      <w:lvlJc w:val="left"/>
+      <w:pPr>
+        <w:ind w:left="5466" w:hanging="360"/>
+      </w:pPr>
+      <w:rPr>
+        <w:rFonts w:ascii="Symbol" w:hAnsi="Symbol" w:hint="default"/>
+      </w:rPr>
+    </w:lvl>
+    <w:lvl w:ilvl="7" w:tplc="100C0003" w:tentative="1">
+      <w:start w:val="1"/>
+      <w:numFmt w:val="bullet"/>
+      <w:lvlText w:val="o"/>
+      <w:lvlJc w:val="left"/>
+      <w:pPr>
+        <w:ind w:left="6186" w:hanging="360"/>
+      </w:pPr>
+      <w:rPr>
+        <w:rFonts w:ascii="Courier New" w:hAnsi="Courier New" w:cs="Courier New" w:hint="default"/>
+      </w:rPr>
+    </w:lvl>
+    <w:lvl w:ilvl="8" w:tplc="100C0005" w:tentative="1">
+      <w:start w:val="1"/>
+      <w:numFmt w:val="bullet"/>
+      <w:lvlText w:val=""/>
+      <w:lvlJc w:val="left"/>
+      <w:pPr>
+        <w:ind w:left="6906" w:hanging="360"/>
+      </w:pPr>
+      <w:rPr>
+        <w:rFonts w:ascii="Wingdings" w:hAnsi="Wingdings" w:hint="default"/>
+      </w:rPr>
+    </w:lvl>
+  </w:abstractNum>
+  <w:abstractNum w:abstractNumId="29" w15:restartNumberingAfterBreak="0">
     <w:nsid w:val="52B247CA"/>
     <w:multiLevelType w:val="hybridMultilevel"/>
     <w:tmpl w:val="B7D4D45A"/>
@@ -13103,7 +14412,7 @@
       </w:rPr>
     </w:lvl>
   </w:abstractNum>
-  <w:abstractNum w:abstractNumId="26" w15:restartNumberingAfterBreak="0">
+  <w:abstractNum w:abstractNumId="30" w15:restartNumberingAfterBreak="0">
     <w:nsid w:val="545E5A56"/>
     <w:multiLevelType w:val="multilevel"/>
     <w:tmpl w:val="A7C4BAFA"/>
@@ -13216,7 +14525,7 @@
       </w:pPr>
     </w:lvl>
   </w:abstractNum>
-  <w:abstractNum w:abstractNumId="27" w15:restartNumberingAfterBreak="0">
+  <w:abstractNum w:abstractNumId="31" w15:restartNumberingAfterBreak="0">
     <w:nsid w:val="594C1361"/>
     <w:multiLevelType w:val="hybridMultilevel"/>
     <w:tmpl w:val="5C243628"/>
@@ -13356,7 +14665,7 @@
       </w:rPr>
     </w:lvl>
   </w:abstractNum>
-  <w:abstractNum w:abstractNumId="28" w15:restartNumberingAfterBreak="0">
+  <w:abstractNum w:abstractNumId="32" w15:restartNumberingAfterBreak="0">
     <w:nsid w:val="62ED5DF5"/>
     <w:multiLevelType w:val="hybridMultilevel"/>
     <w:tmpl w:val="8CEA519E"/>
@@ -13442,7 +14751,7 @@
       </w:pPr>
     </w:lvl>
   </w:abstractNum>
-  <w:abstractNum w:abstractNumId="29" w15:restartNumberingAfterBreak="0">
+  <w:abstractNum w:abstractNumId="33" w15:restartNumberingAfterBreak="0">
     <w:nsid w:val="6C9E471C"/>
     <w:multiLevelType w:val="hybridMultilevel"/>
     <w:tmpl w:val="8460E282"/>
@@ -13458,7 +14767,7 @@
         <w:rFonts w:ascii="Courier New" w:hAnsi="Courier New" w:cs="Courier New" w:hint="default"/>
       </w:rPr>
     </w:lvl>
-    <w:lvl w:ilvl="1" w:tplc="100C0003" w:tentative="1">
+    <w:lvl w:ilvl="1" w:tplc="100C0003">
       <w:start w:val="1"/>
       <w:numFmt w:val="bullet"/>
       <w:lvlText w:val="o"/>
@@ -13470,7 +14779,7 @@
         <w:rFonts w:ascii="Courier New" w:hAnsi="Courier New" w:cs="Courier New" w:hint="default"/>
       </w:rPr>
     </w:lvl>
-    <w:lvl w:ilvl="2" w:tplc="100C0005" w:tentative="1">
+    <w:lvl w:ilvl="2" w:tplc="100C0005">
       <w:start w:val="1"/>
       <w:numFmt w:val="bullet"/>
       <w:lvlText w:val=""/>
@@ -13555,7 +14864,7 @@
       </w:rPr>
     </w:lvl>
   </w:abstractNum>
-  <w:abstractNum w:abstractNumId="30" w15:restartNumberingAfterBreak="0">
+  <w:abstractNum w:abstractNumId="34" w15:restartNumberingAfterBreak="0">
     <w:nsid w:val="6F380987"/>
     <w:multiLevelType w:val="hybridMultilevel"/>
     <w:tmpl w:val="831A0D74"/>
@@ -13668,7 +14977,7 @@
       </w:rPr>
     </w:lvl>
   </w:abstractNum>
-  <w:abstractNum w:abstractNumId="31" w15:restartNumberingAfterBreak="0">
+  <w:abstractNum w:abstractNumId="35" w15:restartNumberingAfterBreak="0">
     <w:nsid w:val="716A5002"/>
     <w:multiLevelType w:val="hybridMultilevel"/>
     <w:tmpl w:val="4C0249FC"/>
@@ -13781,7 +15090,7 @@
       </w:rPr>
     </w:lvl>
   </w:abstractNum>
-  <w:abstractNum w:abstractNumId="32" w15:restartNumberingAfterBreak="0">
+  <w:abstractNum w:abstractNumId="36" w15:restartNumberingAfterBreak="0">
     <w:nsid w:val="71BB63F1"/>
     <w:multiLevelType w:val="hybridMultilevel"/>
     <w:tmpl w:val="D7D6ADB8"/>
@@ -13894,7 +15203,7 @@
       </w:rPr>
     </w:lvl>
   </w:abstractNum>
-  <w:abstractNum w:abstractNumId="33" w15:restartNumberingAfterBreak="0">
+  <w:abstractNum w:abstractNumId="37" w15:restartNumberingAfterBreak="0">
     <w:nsid w:val="71E06583"/>
     <w:multiLevelType w:val="hybridMultilevel"/>
     <w:tmpl w:val="26C81FCE"/>
@@ -14034,7 +15343,7 @@
       </w:rPr>
     </w:lvl>
   </w:abstractNum>
-  <w:abstractNum w:abstractNumId="34" w15:restartNumberingAfterBreak="0">
+  <w:abstractNum w:abstractNumId="38" w15:restartNumberingAfterBreak="0">
     <w:nsid w:val="72190C3E"/>
     <w:multiLevelType w:val="hybridMultilevel"/>
     <w:tmpl w:val="FA04FC86"/>
@@ -14147,7 +15456,7 @@
       </w:rPr>
     </w:lvl>
   </w:abstractNum>
-  <w:abstractNum w:abstractNumId="35" w15:restartNumberingAfterBreak="0">
+  <w:abstractNum w:abstractNumId="39" w15:restartNumberingAfterBreak="0">
     <w:nsid w:val="75A3529B"/>
     <w:multiLevelType w:val="hybridMultilevel"/>
     <w:tmpl w:val="819EEA64"/>
@@ -14287,7 +15596,7 @@
       </w:rPr>
     </w:lvl>
   </w:abstractNum>
-  <w:abstractNum w:abstractNumId="36" w15:restartNumberingAfterBreak="0">
+  <w:abstractNum w:abstractNumId="40" w15:restartNumberingAfterBreak="0">
     <w:nsid w:val="75B44A02"/>
     <w:multiLevelType w:val="hybridMultilevel"/>
     <w:tmpl w:val="E2BE2518"/>
@@ -14400,7 +15709,7 @@
       </w:rPr>
     </w:lvl>
   </w:abstractNum>
-  <w:abstractNum w:abstractNumId="37" w15:restartNumberingAfterBreak="0">
+  <w:abstractNum w:abstractNumId="41" w15:restartNumberingAfterBreak="0">
     <w:nsid w:val="76F14D7A"/>
     <w:multiLevelType w:val="hybridMultilevel"/>
     <w:tmpl w:val="EB5A63A8"/>
@@ -14513,7 +15822,120 @@
       </w:rPr>
     </w:lvl>
   </w:abstractNum>
-  <w:abstractNum w:abstractNumId="38" w15:restartNumberingAfterBreak="0">
+  <w:abstractNum w:abstractNumId="42" w15:restartNumberingAfterBreak="0">
+    <w:nsid w:val="78B467F7"/>
+    <w:multiLevelType w:val="hybridMultilevel"/>
+    <w:tmpl w:val="0636A762"/>
+    <w:lvl w:ilvl="0" w:tplc="100C0003">
+      <w:start w:val="1"/>
+      <w:numFmt w:val="bullet"/>
+      <w:lvlText w:val="o"/>
+      <w:lvlJc w:val="left"/>
+      <w:pPr>
+        <w:ind w:left="1077" w:hanging="360"/>
+      </w:pPr>
+      <w:rPr>
+        <w:rFonts w:ascii="Courier New" w:hAnsi="Courier New" w:cs="Courier New" w:hint="default"/>
+      </w:rPr>
+    </w:lvl>
+    <w:lvl w:ilvl="1" w:tplc="100C0003" w:tentative="1">
+      <w:start w:val="1"/>
+      <w:numFmt w:val="bullet"/>
+      <w:lvlText w:val="o"/>
+      <w:lvlJc w:val="left"/>
+      <w:pPr>
+        <w:ind w:left="1797" w:hanging="360"/>
+      </w:pPr>
+      <w:rPr>
+        <w:rFonts w:ascii="Courier New" w:hAnsi="Courier New" w:cs="Courier New" w:hint="default"/>
+      </w:rPr>
+    </w:lvl>
+    <w:lvl w:ilvl="2" w:tplc="100C0005" w:tentative="1">
+      <w:start w:val="1"/>
+      <w:numFmt w:val="bullet"/>
+      <w:lvlText w:val=""/>
+      <w:lvlJc w:val="left"/>
+      <w:pPr>
+        <w:ind w:left="2517" w:hanging="360"/>
+      </w:pPr>
+      <w:rPr>
+        <w:rFonts w:ascii="Wingdings" w:hAnsi="Wingdings" w:hint="default"/>
+      </w:rPr>
+    </w:lvl>
+    <w:lvl w:ilvl="3" w:tplc="100C0001" w:tentative="1">
+      <w:start w:val="1"/>
+      <w:numFmt w:val="bullet"/>
+      <w:lvlText w:val=""/>
+      <w:lvlJc w:val="left"/>
+      <w:pPr>
+        <w:ind w:left="3237" w:hanging="360"/>
+      </w:pPr>
+      <w:rPr>
+        <w:rFonts w:ascii="Symbol" w:hAnsi="Symbol" w:hint="default"/>
+      </w:rPr>
+    </w:lvl>
+    <w:lvl w:ilvl="4" w:tplc="100C0003" w:tentative="1">
+      <w:start w:val="1"/>
+      <w:numFmt w:val="bullet"/>
+      <w:lvlText w:val="o"/>
+      <w:lvlJc w:val="left"/>
+      <w:pPr>
+        <w:ind w:left="3957" w:hanging="360"/>
+      </w:pPr>
+      <w:rPr>
+        <w:rFonts w:ascii="Courier New" w:hAnsi="Courier New" w:cs="Courier New" w:hint="default"/>
+      </w:rPr>
+    </w:lvl>
+    <w:lvl w:ilvl="5" w:tplc="100C0005" w:tentative="1">
+      <w:start w:val="1"/>
+      <w:numFmt w:val="bullet"/>
+      <w:lvlText w:val=""/>
+      <w:lvlJc w:val="left"/>
+      <w:pPr>
+        <w:ind w:left="4677" w:hanging="360"/>
+      </w:pPr>
+      <w:rPr>
+        <w:rFonts w:ascii="Wingdings" w:hAnsi="Wingdings" w:hint="default"/>
+      </w:rPr>
+    </w:lvl>
+    <w:lvl w:ilvl="6" w:tplc="100C0001" w:tentative="1">
+      <w:start w:val="1"/>
+      <w:numFmt w:val="bullet"/>
+      <w:lvlText w:val=""/>
+      <w:lvlJc w:val="left"/>
+      <w:pPr>
+        <w:ind w:left="5397" w:hanging="360"/>
+      </w:pPr>
+      <w:rPr>
+        <w:rFonts w:ascii="Symbol" w:hAnsi="Symbol" w:hint="default"/>
+      </w:rPr>
+    </w:lvl>
+    <w:lvl w:ilvl="7" w:tplc="100C0003" w:tentative="1">
+      <w:start w:val="1"/>
+      <w:numFmt w:val="bullet"/>
+      <w:lvlText w:val="o"/>
+      <w:lvlJc w:val="left"/>
+      <w:pPr>
+        <w:ind w:left="6117" w:hanging="360"/>
+      </w:pPr>
+      <w:rPr>
+        <w:rFonts w:ascii="Courier New" w:hAnsi="Courier New" w:cs="Courier New" w:hint="default"/>
+      </w:rPr>
+    </w:lvl>
+    <w:lvl w:ilvl="8" w:tplc="100C0005" w:tentative="1">
+      <w:start w:val="1"/>
+      <w:numFmt w:val="bullet"/>
+      <w:lvlText w:val=""/>
+      <w:lvlJc w:val="left"/>
+      <w:pPr>
+        <w:ind w:left="6837" w:hanging="360"/>
+      </w:pPr>
+      <w:rPr>
+        <w:rFonts w:ascii="Wingdings" w:hAnsi="Wingdings" w:hint="default"/>
+      </w:rPr>
+    </w:lvl>
+  </w:abstractNum>
+  <w:abstractNum w:abstractNumId="43" w15:restartNumberingAfterBreak="0">
     <w:nsid w:val="7AEC0EE2"/>
     <w:multiLevelType w:val="hybridMultilevel"/>
     <w:tmpl w:val="4B80E282"/>
@@ -14626,7 +16048,7 @@
       </w:rPr>
     </w:lvl>
   </w:abstractNum>
-  <w:abstractNum w:abstractNumId="39" w15:restartNumberingAfterBreak="0">
+  <w:abstractNum w:abstractNumId="44" w15:restartNumberingAfterBreak="0">
     <w:nsid w:val="7B193736"/>
     <w:multiLevelType w:val="multilevel"/>
     <w:tmpl w:val="3E0A631E"/>
@@ -14748,7 +16170,7 @@
       </w:pPr>
     </w:lvl>
   </w:abstractNum>
-  <w:abstractNum w:abstractNumId="40" w15:restartNumberingAfterBreak="0">
+  <w:abstractNum w:abstractNumId="45" w15:restartNumberingAfterBreak="0">
     <w:nsid w:val="7C1D2EB2"/>
     <w:multiLevelType w:val="hybridMultilevel"/>
     <w:tmpl w:val="0D24915E"/>
@@ -14861,7 +16283,7 @@
       </w:rPr>
     </w:lvl>
   </w:abstractNum>
-  <w:abstractNum w:abstractNumId="41" w15:restartNumberingAfterBreak="0">
+  <w:abstractNum w:abstractNumId="46" w15:restartNumberingAfterBreak="0">
     <w:nsid w:val="7DD245F2"/>
     <w:multiLevelType w:val="hybridMultilevel"/>
     <w:tmpl w:val="3100450C"/>
@@ -15002,7 +16424,7 @@
     </w:lvl>
   </w:abstractNum>
   <w:num w:numId="1">
-    <w:abstractNumId w:val="39"/>
+    <w:abstractNumId w:val="44"/>
   </w:num>
   <w:num w:numId="2">
     <w:abstractNumId w:val="3"/>
@@ -15011,46 +16433,46 @@
     <w:abstractNumId w:val="8"/>
   </w:num>
   <w:num w:numId="4">
-    <w:abstractNumId w:val="35"/>
+    <w:abstractNumId w:val="39"/>
   </w:num>
   <w:num w:numId="5">
-    <w:abstractNumId w:val="25"/>
+    <w:abstractNumId w:val="29"/>
   </w:num>
   <w:num w:numId="6">
     <w:abstractNumId w:val="9"/>
   </w:num>
   <w:num w:numId="7">
-    <w:abstractNumId w:val="27"/>
+    <w:abstractNumId w:val="31"/>
   </w:num>
   <w:num w:numId="8">
-    <w:abstractNumId w:val="41"/>
+    <w:abstractNumId w:val="46"/>
   </w:num>
   <w:num w:numId="9">
     <w:abstractNumId w:val="6"/>
   </w:num>
   <w:num w:numId="10">
-    <w:abstractNumId w:val="13"/>
+    <w:abstractNumId w:val="15"/>
   </w:num>
   <w:num w:numId="11">
-    <w:abstractNumId w:val="24"/>
+    <w:abstractNumId w:val="27"/>
   </w:num>
   <w:num w:numId="12">
-    <w:abstractNumId w:val="14"/>
+    <w:abstractNumId w:val="16"/>
   </w:num>
   <w:num w:numId="13">
-    <w:abstractNumId w:val="33"/>
+    <w:abstractNumId w:val="37"/>
   </w:num>
   <w:num w:numId="14">
-    <w:abstractNumId w:val="29"/>
+    <w:abstractNumId w:val="33"/>
   </w:num>
   <w:num w:numId="15">
     <w:abstractNumId w:val="10"/>
   </w:num>
   <w:num w:numId="16">
-    <w:abstractNumId w:val="36"/>
+    <w:abstractNumId w:val="40"/>
   </w:num>
   <w:num w:numId="17">
-    <w:abstractNumId w:val="39"/>
+    <w:abstractNumId w:val="44"/>
   </w:num>
   <w:num w:numId="18">
     <w:abstractNumId w:val="5"/>
@@ -15062,10 +16484,10 @@
     <w:abstractNumId w:val="7"/>
   </w:num>
   <w:num w:numId="21">
-    <w:abstractNumId w:val="12"/>
+    <w:abstractNumId w:val="14"/>
   </w:num>
   <w:num w:numId="22">
-    <w:abstractNumId w:val="22"/>
+    <w:abstractNumId w:val="25"/>
   </w:num>
   <w:num w:numId="23">
     <w:abstractNumId w:val="2"/>
@@ -15074,64 +16496,82 @@
     <w:abstractNumId w:val="1"/>
   </w:num>
   <w:num w:numId="25">
+    <w:abstractNumId w:val="26"/>
+  </w:num>
+  <w:num w:numId="26">
+    <w:abstractNumId w:val="34"/>
+  </w:num>
+  <w:num w:numId="27">
+    <w:abstractNumId w:val="41"/>
+  </w:num>
+  <w:num w:numId="28">
     <w:abstractNumId w:val="23"/>
   </w:num>
-  <w:num w:numId="26">
-    <w:abstractNumId w:val="30"/>
-  </w:num>
-  <w:num w:numId="27">
-    <w:abstractNumId w:val="37"/>
-  </w:num>
-  <w:num w:numId="28">
-    <w:abstractNumId w:val="20"/>
-  </w:num>
   <w:num w:numId="29">
-    <w:abstractNumId w:val="19"/>
+    <w:abstractNumId w:val="22"/>
   </w:num>
   <w:num w:numId="30">
-    <w:abstractNumId w:val="18"/>
+    <w:abstractNumId w:val="21"/>
   </w:num>
   <w:num w:numId="31">
-    <w:abstractNumId w:val="34"/>
+    <w:abstractNumId w:val="38"/>
   </w:num>
   <w:num w:numId="32">
-    <w:abstractNumId w:val="28"/>
+    <w:abstractNumId w:val="32"/>
   </w:num>
   <w:num w:numId="33">
-    <w:abstractNumId w:val="15"/>
+    <w:abstractNumId w:val="17"/>
   </w:num>
   <w:num w:numId="34">
-    <w:abstractNumId w:val="21"/>
+    <w:abstractNumId w:val="24"/>
   </w:num>
   <w:num w:numId="35">
-    <w:abstractNumId w:val="32"/>
+    <w:abstractNumId w:val="36"/>
   </w:num>
   <w:num w:numId="36">
     <w:abstractNumId w:val="11"/>
   </w:num>
   <w:num w:numId="37">
-    <w:abstractNumId w:val="26"/>
+    <w:abstractNumId w:val="30"/>
   </w:num>
   <w:num w:numId="38">
-    <w:abstractNumId w:val="17"/>
+    <w:abstractNumId w:val="20"/>
   </w:num>
   <w:num w:numId="39">
-    <w:abstractNumId w:val="40"/>
+    <w:abstractNumId w:val="45"/>
   </w:num>
   <w:num w:numId="40">
     <w:abstractNumId w:val="0"/>
   </w:num>
   <w:num w:numId="41">
-    <w:abstractNumId w:val="16"/>
+    <w:abstractNumId w:val="18"/>
   </w:num>
   <w:num w:numId="42">
-    <w:abstractNumId w:val="38"/>
+    <w:abstractNumId w:val="43"/>
   </w:num>
   <w:num w:numId="43">
-    <w:abstractNumId w:val="31"/>
+    <w:abstractNumId w:val="35"/>
   </w:num>
   <w:num w:numId="44">
     <w:abstractNumId w:val="3"/>
+  </w:num>
+  <w:num w:numId="45">
+    <w:abstractNumId w:val="28"/>
+  </w:num>
+  <w:num w:numId="46">
+    <w:abstractNumId w:val="13"/>
+  </w:num>
+  <w:num w:numId="47">
+    <w:abstractNumId w:val="42"/>
+  </w:num>
+  <w:num w:numId="48">
+    <w:abstractNumId w:val="19"/>
+  </w:num>
+  <w:num w:numId="49">
+    <w:abstractNumId w:val="12"/>
+  </w:num>
+  <w:num w:numId="50">
+    <w:abstractNumId w:val="44"/>
   </w:num>
   <w:numIdMacAtCleanup w:val="13"/>
 </w:numbering>
@@ -15161,6 +16601,7 @@
     <w:lsdException w:name="heading 9" w:qFormat="1"/>
     <w:lsdException w:name="toc 1" w:uiPriority="39"/>
     <w:lsdException w:name="toc 2" w:uiPriority="39"/>
+    <w:lsdException w:name="footer" w:uiPriority="99"/>
     <w:lsdException w:name="caption" w:semiHidden="1" w:unhideWhenUsed="1" w:qFormat="1"/>
     <w:lsdException w:name="Title" w:qFormat="1"/>
     <w:lsdException w:name="Subtitle" w:qFormat="1"/>
@@ -15786,6 +17227,8 @@
   <w:style w:type="paragraph" w:styleId="Pieddepage">
     <w:name w:val="footer"/>
     <w:basedOn w:val="Normal"/>
+    <w:link w:val="PieddepageCar"/>
+    <w:uiPriority w:val="99"/>
     <w:pPr>
       <w:tabs>
         <w:tab w:val="center" w:pos="4536"/>
@@ -15958,6 +17401,18 @@
       <w:ind w:left="720"/>
       <w:contextualSpacing/>
     </w:pPr>
+  </w:style>
+  <w:style w:type="character" w:customStyle="1" w:styleId="PieddepageCar">
+    <w:name w:val="Pied de page Car"/>
+    <w:basedOn w:val="Policepardfaut"/>
+    <w:link w:val="Pieddepage"/>
+    <w:uiPriority w:val="99"/>
+    <w:rsid w:val="00310FAA"/>
+    <w:rPr>
+      <w:rFonts w:ascii="Arial" w:hAnsi="Arial"/>
+      <w:sz w:val="24"/>
+      <w:lang w:val="fr-FR" w:eastAsia="fr-FR"/>
+    </w:rPr>
   </w:style>
 </w:styles>
 </file>
@@ -16262,7 +17717,7 @@
 </file>
 
 <file path=customXml/itemProps1.xml><?xml version="1.0" encoding="utf-8"?>
-<ds:datastoreItem xmlns:ds="http://schemas.openxmlformats.org/officeDocument/2006/customXml" ds:itemID="{6DA3A04A-1117-44FC-8943-7656C74F5024}">
+<ds:datastoreItem xmlns:ds="http://schemas.openxmlformats.org/officeDocument/2006/customXml" ds:itemID="{141F754B-53C8-442A-8979-262AB63CDA52}">
   <ds:schemaRefs>
     <ds:schemaRef ds:uri="http://schemas.openxmlformats.org/officeDocument/2006/bibliography"/>
   </ds:schemaRefs>

</xml_diff>